<commit_message>
Update file in lavorazione
Aggiunta fase di Data Understanding
</commit_message>
<xml_diff>
--- a/HeartToHeart.docx
+++ b/HeartToHeart.docx
@@ -18,6 +18,7 @@
           <w:rFonts w:ascii="Times New Roman" w:hAnsi="Times New Roman" w:cs="Times New Roman"/>
           <w:i/>
           <w:iCs/>
+          <w:noProof/>
           <w:sz w:val="40"/>
           <w:szCs w:val="40"/>
         </w:rPr>
@@ -135,6 +136,7 @@
       <w:r>
         <w:rPr>
           <w:rFonts w:ascii="Times New Roman" w:hAnsi="Times New Roman" w:cs="Times New Roman"/>
+          <w:noProof/>
         </w:rPr>
         <w:drawing>
           <wp:inline distT="0" distB="0" distL="0" distR="0" wp14:anchorId="150D21A2" wp14:editId="33D00950">
@@ -394,6 +396,13 @@
     </w:p>
     <w:sdt>
       <w:sdtPr>
+        <w:rPr>
+          <w:rFonts w:asciiTheme="minorHAnsi" w:eastAsiaTheme="minorHAnsi" w:hAnsiTheme="minorHAnsi" w:cstheme="minorBidi"/>
+          <w:color w:val="auto"/>
+          <w:sz w:val="22"/>
+          <w:szCs w:val="22"/>
+          <w:lang w:eastAsia="en-US"/>
+        </w:rPr>
         <w:id w:val="2071231161"/>
         <w:docPartObj>
           <w:docPartGallery w:val="Table of Contents"/>
@@ -402,13 +411,8 @@
       </w:sdtPr>
       <w:sdtEndPr>
         <w:rPr>
-          <w:rFonts w:asciiTheme="minorHAnsi" w:eastAsiaTheme="minorHAnsi" w:hAnsiTheme="minorHAnsi" w:cstheme="minorBidi"/>
           <w:b/>
           <w:bCs/>
-          <w:color w:val="auto"/>
-          <w:sz w:val="22"/>
-          <w:szCs w:val="22"/>
-          <w:lang w:eastAsia="en-US"/>
         </w:rPr>
       </w:sdtEndPr>
       <w:sdtContent>
@@ -474,7 +478,7 @@
             </w:rPr>
             <w:fldChar w:fldCharType="separate"/>
           </w:r>
-          <w:hyperlink w:anchor="_Toc157781248" w:history="1">
+          <w:hyperlink w:anchor="_Toc157799139" w:history="1">
             <w:r>
               <w:rPr>
                 <w:rStyle w:val="Collegamentoipertestuale"/>
@@ -504,7 +508,7 @@
                 <w:noProof/>
                 <w:webHidden/>
               </w:rPr>
-              <w:instrText xml:space="preserve"> PAGEREF _Toc157781248 \h </w:instrText>
+              <w:instrText xml:space="preserve"> PAGEREF _Toc157799139 \h </w:instrText>
             </w:r>
             <w:r>
               <w:rPr>
@@ -548,7 +552,7 @@
               <w:lang w:eastAsia="it-IT"/>
             </w:rPr>
           </w:pPr>
-          <w:hyperlink w:anchor="_Toc157781249" w:history="1">
+          <w:hyperlink w:anchor="_Toc157799140" w:history="1">
             <w:r>
               <w:rPr>
                 <w:rStyle w:val="Collegamentoipertestuale"/>
@@ -590,7 +594,7 @@
                 <w:noProof/>
                 <w:webHidden/>
               </w:rPr>
-              <w:instrText xml:space="preserve"> PAGEREF _Toc157781249 \h </w:instrText>
+              <w:instrText xml:space="preserve"> PAGEREF _Toc157799140 \h </w:instrText>
             </w:r>
             <w:r>
               <w:rPr>
@@ -634,7 +638,7 @@
               <w:lang w:eastAsia="it-IT"/>
             </w:rPr>
           </w:pPr>
-          <w:hyperlink w:anchor="_Toc157781250" w:history="1">
+          <w:hyperlink w:anchor="_Toc157799141" w:history="1">
             <w:r>
               <w:rPr>
                 <w:rStyle w:val="Collegamentoipertestuale"/>
@@ -676,7 +680,7 @@
                 <w:noProof/>
                 <w:webHidden/>
               </w:rPr>
-              <w:instrText xml:space="preserve"> PAGEREF _Toc157781250 \h </w:instrText>
+              <w:instrText xml:space="preserve"> PAGEREF _Toc157799141 \h </w:instrText>
             </w:r>
             <w:r>
               <w:rPr>
@@ -720,7 +724,7 @@
               <w:lang w:eastAsia="it-IT"/>
             </w:rPr>
           </w:pPr>
-          <w:hyperlink w:anchor="_Toc157781251" w:history="1">
+          <w:hyperlink w:anchor="_Toc157799142" w:history="1">
             <w:r>
               <w:rPr>
                 <w:rStyle w:val="Collegamentoipertestuale"/>
@@ -762,7 +766,7 @@
                 <w:noProof/>
                 <w:webHidden/>
               </w:rPr>
-              <w:instrText xml:space="preserve"> PAGEREF _Toc157781251 \h </w:instrText>
+              <w:instrText xml:space="preserve"> PAGEREF _Toc157799142 \h </w:instrText>
             </w:r>
             <w:r>
               <w:rPr>
@@ -805,7 +809,7 @@
               <w:lang w:eastAsia="it-IT"/>
             </w:rPr>
           </w:pPr>
-          <w:hyperlink w:anchor="_Toc157781252" w:history="1">
+          <w:hyperlink w:anchor="_Toc157799143" w:history="1">
             <w:r>
               <w:rPr>
                 <w:rStyle w:val="Collegamentoipertestuale"/>
@@ -835,7 +839,7 @@
                 <w:noProof/>
                 <w:webHidden/>
               </w:rPr>
-              <w:instrText xml:space="preserve"> PAGEREF _Toc157781252 \h </w:instrText>
+              <w:instrText xml:space="preserve"> PAGEREF _Toc157799143 \h </w:instrText>
             </w:r>
             <w:r>
               <w:rPr>
@@ -878,7 +882,7 @@
               <w:lang w:eastAsia="it-IT"/>
             </w:rPr>
           </w:pPr>
-          <w:hyperlink w:anchor="_Toc157781253" w:history="1">
+          <w:hyperlink w:anchor="_Toc157799144" w:history="1">
             <w:r>
               <w:rPr>
                 <w:rStyle w:val="Collegamentoipertestuale"/>
@@ -905,7 +909,7 @@
                 <w:noProof/>
                 <w:webHidden/>
               </w:rPr>
-              <w:instrText xml:space="preserve"> PAGEREF _Toc157781253 \h </w:instrText>
+              <w:instrText xml:space="preserve"> PAGEREF _Toc157799144 \h </w:instrText>
             </w:r>
             <w:r>
               <w:rPr>
@@ -948,7 +952,7 @@
               <w:lang w:eastAsia="it-IT"/>
             </w:rPr>
           </w:pPr>
-          <w:hyperlink w:anchor="_Toc157781254" w:history="1">
+          <w:hyperlink w:anchor="_Toc157799145" w:history="1">
             <w:r>
               <w:rPr>
                 <w:rStyle w:val="Collegamentoipertestuale"/>
@@ -975,7 +979,7 @@
                 <w:noProof/>
                 <w:webHidden/>
               </w:rPr>
-              <w:instrText xml:space="preserve"> PAGEREF _Toc157781254 \h </w:instrText>
+              <w:instrText xml:space="preserve"> PAGEREF _Toc157799145 \h </w:instrText>
             </w:r>
             <w:r>
               <w:rPr>
@@ -1013,10 +1017,12 @@
               <w:tab w:val="right" w:leader="dot" w:pos="9771"/>
             </w:tabs>
             <w:rPr>
+              <w:rFonts w:eastAsiaTheme="minorEastAsia"/>
               <w:noProof/>
+              <w:lang w:eastAsia="it-IT"/>
             </w:rPr>
           </w:pPr>
-          <w:hyperlink w:anchor="_Toc157781255" w:history="1">
+          <w:hyperlink w:anchor="_Toc157799146" w:history="1">
             <w:r>
               <w:rPr>
                 <w:rStyle w:val="Collegamentoipertestuale"/>
@@ -1043,7 +1049,7 @@
                 <w:noProof/>
                 <w:webHidden/>
               </w:rPr>
-              <w:instrText xml:space="preserve"> PAGEREF _Toc157781255 \h </w:instrText>
+              <w:instrText xml:space="preserve"> PAGEREF _Toc157799146 \h </w:instrText>
             </w:r>
             <w:r>
               <w:rPr>
@@ -1081,10 +1087,12 @@
               <w:tab w:val="right" w:leader="dot" w:pos="9771"/>
             </w:tabs>
             <w:rPr>
+              <w:rFonts w:eastAsiaTheme="minorEastAsia"/>
               <w:noProof/>
+              <w:lang w:eastAsia="it-IT"/>
             </w:rPr>
           </w:pPr>
-          <w:hyperlink w:anchor="_Toc157781256" w:history="1">
+          <w:hyperlink w:anchor="_Toc157799147" w:history="1">
             <w:r>
               <w:rPr>
                 <w:rStyle w:val="Collegamentoipertestuale"/>
@@ -1111,7 +1119,7 @@
                 <w:noProof/>
                 <w:webHidden/>
               </w:rPr>
-              <w:instrText xml:space="preserve"> PAGEREF _Toc157781256 \h </w:instrText>
+              <w:instrText xml:space="preserve"> PAGEREF _Toc157799147 \h </w:instrText>
             </w:r>
             <w:r>
               <w:rPr>
@@ -1149,10 +1157,12 @@
               <w:tab w:val="right" w:leader="dot" w:pos="9771"/>
             </w:tabs>
             <w:rPr>
+              <w:rFonts w:eastAsiaTheme="minorEastAsia"/>
               <w:noProof/>
+              <w:lang w:eastAsia="it-IT"/>
             </w:rPr>
           </w:pPr>
-          <w:hyperlink w:anchor="_Toc157781257" w:history="1">
+          <w:hyperlink w:anchor="_Toc157799148" w:history="1">
             <w:r>
               <w:rPr>
                 <w:rStyle w:val="Collegamentoipertestuale"/>
@@ -1179,7 +1189,7 @@
                 <w:noProof/>
                 <w:webHidden/>
               </w:rPr>
-              <w:instrText xml:space="preserve"> PAGEREF _Toc157781257 \h </w:instrText>
+              <w:instrText xml:space="preserve"> PAGEREF _Toc157799148 \h </w:instrText>
             </w:r>
             <w:r>
               <w:rPr>
@@ -1217,10 +1227,12 @@
               <w:tab w:val="right" w:leader="dot" w:pos="9771"/>
             </w:tabs>
             <w:rPr>
+              <w:rFonts w:eastAsiaTheme="minorEastAsia"/>
               <w:noProof/>
+              <w:lang w:eastAsia="it-IT"/>
             </w:rPr>
           </w:pPr>
-          <w:hyperlink w:anchor="_Toc157781258" w:history="1">
+          <w:hyperlink w:anchor="_Toc157799149" w:history="1">
             <w:r>
               <w:rPr>
                 <w:rStyle w:val="Collegamentoipertestuale"/>
@@ -1247,7 +1259,7 @@
                 <w:noProof/>
                 <w:webHidden/>
               </w:rPr>
-              <w:instrText xml:space="preserve"> PAGEREF _Toc157781258 \h </w:instrText>
+              <w:instrText xml:space="preserve"> PAGEREF _Toc157799149 \h </w:instrText>
             </w:r>
             <w:r>
               <w:rPr>
@@ -1290,7 +1302,7 @@
               <w:lang w:eastAsia="it-IT"/>
             </w:rPr>
           </w:pPr>
-          <w:hyperlink w:anchor="_Toc157781259" w:history="1">
+          <w:hyperlink w:anchor="_Toc157799150" w:history="1">
             <w:r>
               <w:rPr>
                 <w:rStyle w:val="Collegamentoipertestuale"/>
@@ -1317,7 +1329,7 @@
                 <w:noProof/>
                 <w:webHidden/>
               </w:rPr>
-              <w:instrText xml:space="preserve"> PAGEREF _Toc157781259 \h </w:instrText>
+              <w:instrText xml:space="preserve"> PAGEREF _Toc157799150 \h </w:instrText>
             </w:r>
             <w:r>
               <w:rPr>
@@ -1338,6 +1350,286 @@
                 <w:webHidden/>
               </w:rPr>
               <w:t>7</w:t>
+            </w:r>
+            <w:r>
+              <w:rPr>
+                <w:noProof/>
+                <w:webHidden/>
+              </w:rPr>
+              <w:fldChar w:fldCharType="end"/>
+            </w:r>
+          </w:hyperlink>
+        </w:p>
+        <w:p>
+          <w:pPr>
+            <w:pStyle w:val="Sommario2"/>
+            <w:tabs>
+              <w:tab w:val="right" w:leader="dot" w:pos="9771"/>
+            </w:tabs>
+            <w:rPr>
+              <w:rFonts w:eastAsiaTheme="minorEastAsia"/>
+              <w:noProof/>
+              <w:lang w:eastAsia="it-IT"/>
+            </w:rPr>
+          </w:pPr>
+          <w:hyperlink w:anchor="_Toc157799151" w:history="1">
+            <w:r>
+              <w:rPr>
+                <w:rStyle w:val="Collegamentoipertestuale"/>
+                <w:noProof/>
+              </w:rPr>
+              <w:t>2.4 Data Understanding</w:t>
+            </w:r>
+            <w:r>
+              <w:rPr>
+                <w:noProof/>
+                <w:webHidden/>
+              </w:rPr>
+              <w:tab/>
+            </w:r>
+            <w:r>
+              <w:rPr>
+                <w:noProof/>
+                <w:webHidden/>
+              </w:rPr>
+              <w:fldChar w:fldCharType="begin"/>
+            </w:r>
+            <w:r>
+              <w:rPr>
+                <w:noProof/>
+                <w:webHidden/>
+              </w:rPr>
+              <w:instrText xml:space="preserve"> PAGEREF _Toc157799151 \h </w:instrText>
+            </w:r>
+            <w:r>
+              <w:rPr>
+                <w:noProof/>
+                <w:webHidden/>
+              </w:rPr>
+            </w:r>
+            <w:r>
+              <w:rPr>
+                <w:noProof/>
+                <w:webHidden/>
+              </w:rPr>
+              <w:fldChar w:fldCharType="separate"/>
+            </w:r>
+            <w:r>
+              <w:rPr>
+                <w:noProof/>
+                <w:webHidden/>
+              </w:rPr>
+              <w:t>8</w:t>
+            </w:r>
+            <w:r>
+              <w:rPr>
+                <w:noProof/>
+                <w:webHidden/>
+              </w:rPr>
+              <w:fldChar w:fldCharType="end"/>
+            </w:r>
+          </w:hyperlink>
+        </w:p>
+        <w:p>
+          <w:pPr>
+            <w:pStyle w:val="Sommario3"/>
+            <w:tabs>
+              <w:tab w:val="right" w:leader="dot" w:pos="9771"/>
+            </w:tabs>
+            <w:rPr>
+              <w:rFonts w:eastAsiaTheme="minorEastAsia"/>
+              <w:noProof/>
+              <w:lang w:eastAsia="it-IT"/>
+            </w:rPr>
+          </w:pPr>
+          <w:hyperlink w:anchor="_Toc157799152" w:history="1">
+            <w:r>
+              <w:rPr>
+                <w:rStyle w:val="Collegamentoipertestuale"/>
+                <w:noProof/>
+              </w:rPr>
+              <w:t>2.4.1 Acquisizione dei Dati</w:t>
+            </w:r>
+            <w:r>
+              <w:rPr>
+                <w:noProof/>
+                <w:webHidden/>
+              </w:rPr>
+              <w:tab/>
+            </w:r>
+            <w:r>
+              <w:rPr>
+                <w:noProof/>
+                <w:webHidden/>
+              </w:rPr>
+              <w:fldChar w:fldCharType="begin"/>
+            </w:r>
+            <w:r>
+              <w:rPr>
+                <w:noProof/>
+                <w:webHidden/>
+              </w:rPr>
+              <w:instrText xml:space="preserve"> PAGEREF _Toc157799152 \h </w:instrText>
+            </w:r>
+            <w:r>
+              <w:rPr>
+                <w:noProof/>
+                <w:webHidden/>
+              </w:rPr>
+            </w:r>
+            <w:r>
+              <w:rPr>
+                <w:noProof/>
+                <w:webHidden/>
+              </w:rPr>
+              <w:fldChar w:fldCharType="separate"/>
+            </w:r>
+            <w:r>
+              <w:rPr>
+                <w:noProof/>
+                <w:webHidden/>
+              </w:rPr>
+              <w:t>8</w:t>
+            </w:r>
+            <w:r>
+              <w:rPr>
+                <w:noProof/>
+                <w:webHidden/>
+              </w:rPr>
+              <w:fldChar w:fldCharType="end"/>
+            </w:r>
+          </w:hyperlink>
+        </w:p>
+        <w:p>
+          <w:pPr>
+            <w:pStyle w:val="Sommario3"/>
+            <w:tabs>
+              <w:tab w:val="right" w:leader="dot" w:pos="9771"/>
+            </w:tabs>
+            <w:rPr>
+              <w:rFonts w:eastAsiaTheme="minorEastAsia"/>
+              <w:noProof/>
+              <w:lang w:eastAsia="it-IT"/>
+            </w:rPr>
+          </w:pPr>
+          <w:hyperlink w:anchor="_Toc157799153" w:history="1">
+            <w:r>
+              <w:rPr>
+                <w:rStyle w:val="Collegamentoipertestuale"/>
+                <w:noProof/>
+              </w:rPr>
+              <w:t>2.4.2 Analisi dei Dati</w:t>
+            </w:r>
+            <w:r>
+              <w:rPr>
+                <w:noProof/>
+                <w:webHidden/>
+              </w:rPr>
+              <w:tab/>
+            </w:r>
+            <w:r>
+              <w:rPr>
+                <w:noProof/>
+                <w:webHidden/>
+              </w:rPr>
+              <w:fldChar w:fldCharType="begin"/>
+            </w:r>
+            <w:r>
+              <w:rPr>
+                <w:noProof/>
+                <w:webHidden/>
+              </w:rPr>
+              <w:instrText xml:space="preserve"> PAGEREF _Toc157799153 \h </w:instrText>
+            </w:r>
+            <w:r>
+              <w:rPr>
+                <w:noProof/>
+                <w:webHidden/>
+              </w:rPr>
+            </w:r>
+            <w:r>
+              <w:rPr>
+                <w:noProof/>
+                <w:webHidden/>
+              </w:rPr>
+              <w:fldChar w:fldCharType="separate"/>
+            </w:r>
+            <w:r>
+              <w:rPr>
+                <w:noProof/>
+                <w:webHidden/>
+              </w:rPr>
+              <w:t>8</w:t>
+            </w:r>
+            <w:r>
+              <w:rPr>
+                <w:noProof/>
+                <w:webHidden/>
+              </w:rPr>
+              <w:fldChar w:fldCharType="end"/>
+            </w:r>
+          </w:hyperlink>
+        </w:p>
+        <w:p>
+          <w:pPr>
+            <w:pStyle w:val="Sommario3"/>
+            <w:tabs>
+              <w:tab w:val="right" w:leader="dot" w:pos="9771"/>
+            </w:tabs>
+            <w:rPr>
+              <w:rFonts w:eastAsiaTheme="minorEastAsia"/>
+              <w:noProof/>
+              <w:lang w:eastAsia="it-IT"/>
+            </w:rPr>
+          </w:pPr>
+          <w:hyperlink w:anchor="_Toc157799154" w:history="1">
+            <w:r>
+              <w:rPr>
+                <w:rStyle w:val="Collegamentoipertestuale"/>
+                <w:noProof/>
+              </w:rPr>
+              <w:t>2.4.3 Esplorazione dei Dati</w:t>
+            </w:r>
+            <w:r>
+              <w:rPr>
+                <w:noProof/>
+                <w:webHidden/>
+              </w:rPr>
+              <w:tab/>
+            </w:r>
+            <w:r>
+              <w:rPr>
+                <w:noProof/>
+                <w:webHidden/>
+              </w:rPr>
+              <w:fldChar w:fldCharType="begin"/>
+            </w:r>
+            <w:r>
+              <w:rPr>
+                <w:noProof/>
+                <w:webHidden/>
+              </w:rPr>
+              <w:instrText xml:space="preserve"> PAGEREF _Toc157799154 \h </w:instrText>
+            </w:r>
+            <w:r>
+              <w:rPr>
+                <w:noProof/>
+                <w:webHidden/>
+              </w:rPr>
+            </w:r>
+            <w:r>
+              <w:rPr>
+                <w:noProof/>
+                <w:webHidden/>
+              </w:rPr>
+              <w:fldChar w:fldCharType="separate"/>
+            </w:r>
+            <w:r>
+              <w:rPr>
+                <w:noProof/>
+                <w:webHidden/>
+              </w:rPr>
+              <w:t>9</w:t>
             </w:r>
             <w:r>
               <w:rPr>
@@ -1396,7 +1688,7 @@
           <w:szCs w:val="36"/>
         </w:rPr>
       </w:pPr>
-      <w:bookmarkStart w:id="0" w:name="_Toc157781248"/>
+      <w:bookmarkStart w:id="0" w:name="_Toc157799139"/>
       <w:r>
         <w:rPr>
           <w:rFonts w:ascii="Times New Roman" w:hAnsi="Times New Roman" w:cs="Times New Roman"/>
@@ -1430,7 +1722,7 @@
           <w:numId w:val="18"/>
         </w:numPr>
       </w:pPr>
-      <w:bookmarkStart w:id="1" w:name="_Toc157781249"/>
+      <w:bookmarkStart w:id="1" w:name="_Toc157799140"/>
       <w:r>
         <w:t>Definizione del Contesto</w:t>
       </w:r>
@@ -1439,27 +1731,10 @@
     <w:p/>
     <w:p>
       <w:r>
-        <w:t>L’insufficienza cardiaca o scompenso cardiaco è una condizione per cui il cuore non riesce a pompare sangue in quantità sufficiente da soddisfare le esigenze dell’organismo.</w:t>
-      </w:r>
-      <w:r>
-        <w:t xml:space="preserve"> </w:t>
-      </w:r>
-      <w:r>
-        <w:t>L’insufficienza cardiaca non si manifesta all’improvviso ma si sviluppa lentamente, spesso nell’arco di anni</w:t>
-      </w:r>
-      <w:r>
-        <w:t xml:space="preserve">. </w:t>
-      </w:r>
-      <w:r>
-        <w:t>L’insufficienza cardiaca è una patologia molto diffusa: colpisce infatti circa 14 milioni di europei.</w:t>
-      </w:r>
-      <w:r>
-        <w:t xml:space="preserve"> </w:t>
+        <w:t xml:space="preserve">L’insufficienza cardiaca o scompenso cardiaco è una condizione per cui il cuore non riesce a pompare sangue in quantità sufficiente da soddisfare le esigenze dell’organismo. L’insufficienza cardiaca non si manifesta all’improvviso ma si sviluppa lentamente, spesso nell’arco di anni. L’insufficienza cardiaca è una patologia molto diffusa: colpisce infatti circa 14 milioni di europei. </w:t>
       </w:r>
       <w:r>
         <w:br/>
-      </w:r>
-      <w:r>
         <w:t>In Italia, lo scompenso riguarda il 2% della popolazione, circa 1.200.000 di pazienti con una crescita media del 2,3% nei prossimi 10 anni.</w:t>
       </w:r>
     </w:p>
@@ -1493,16 +1768,7 @@
         </w:numPr>
       </w:pPr>
       <w:r>
-        <w:t>D</w:t>
-      </w:r>
-      <w:r>
-        <w:t>ispnea</w:t>
-      </w:r>
-      <w:r>
-        <w:t xml:space="preserve"> </w:t>
-      </w:r>
-      <w:r>
-        <w:t>(mancanza di fiato);</w:t>
+        <w:t>Dispnea (mancanza di fiato);</w:t>
       </w:r>
     </w:p>
     <w:p>
@@ -1514,22 +1780,7 @@
         </w:numPr>
       </w:pPr>
       <w:r>
-        <w:t>O</w:t>
-      </w:r>
-      <w:r>
-        <w:t xml:space="preserve">rtopnea </w:t>
-      </w:r>
-      <w:r>
-        <w:t>(</w:t>
-      </w:r>
-      <w:r>
-        <w:t>difficoltà a respirare quando si è distesi</w:t>
-      </w:r>
-      <w:r>
-        <w:t>)</w:t>
-      </w:r>
-      <w:r>
-        <w:t>;</w:t>
+        <w:t>Ortopnea (difficoltà a respirare quando si è distesi);</w:t>
       </w:r>
     </w:p>
     <w:p>
@@ -1541,10 +1792,7 @@
         </w:numPr>
       </w:pPr>
       <w:r>
-        <w:t>T</w:t>
-      </w:r>
-      <w:r>
-        <w:t>osse frequente;</w:t>
+        <w:t>Tosse frequente;</w:t>
       </w:r>
     </w:p>
     <w:p>
@@ -1556,10 +1804,7 @@
         </w:numPr>
       </w:pPr>
       <w:r>
-        <w:t>G</w:t>
-      </w:r>
-      <w:r>
-        <w:t>onfiore (edema) di piedi, caviglie e gambe;</w:t>
+        <w:t>Gonfiore (edema) di piedi, caviglie e gambe;</w:t>
       </w:r>
     </w:p>
     <w:p>
@@ -1571,10 +1816,7 @@
         </w:numPr>
       </w:pPr>
       <w:r>
-        <w:t>D</w:t>
-      </w:r>
-      <w:r>
-        <w:t>ebolezza generale, affaticamento o stanchezza;</w:t>
+        <w:t>Debolezza generale, affaticamento o stanchezza;</w:t>
       </w:r>
     </w:p>
     <w:p>
@@ -1586,10 +1828,7 @@
         </w:numPr>
       </w:pPr>
       <w:r>
-        <w:t>P</w:t>
-      </w:r>
-      <w:r>
-        <w:t>erdita di appetito;</w:t>
+        <w:t>Perdita di appetito;</w:t>
       </w:r>
     </w:p>
     <w:p>
@@ -1601,10 +1840,7 @@
         </w:numPr>
       </w:pPr>
       <w:r>
-        <w:t>S</w:t>
-      </w:r>
-      <w:r>
-        <w:t>enso di ripienezza o tensione addominale.</w:t>
+        <w:t>Senso di ripienezza o tensione addominale.</w:t>
       </w:r>
     </w:p>
     <w:p>
@@ -1620,7 +1856,7 @@
           <w:numId w:val="18"/>
         </w:numPr>
       </w:pPr>
-      <w:bookmarkStart w:id="2" w:name="_Toc157781250"/>
+      <w:bookmarkStart w:id="2" w:name="_Toc157799141"/>
       <w:r>
         <w:t>Obiettivi</w:t>
       </w:r>
@@ -1710,7 +1946,7 @@
           <w:numId w:val="18"/>
         </w:numPr>
       </w:pPr>
-      <w:bookmarkStart w:id="3" w:name="_Toc157781251"/>
+      <w:bookmarkStart w:id="3" w:name="_Toc157799142"/>
       <w:r>
         <w:t>Contesto Applicativo</w:t>
       </w:r>
@@ -1754,7 +1990,7 @@
           <w:szCs w:val="36"/>
         </w:rPr>
       </w:pPr>
-      <w:bookmarkStart w:id="4" w:name="_Toc157781252"/>
+      <w:bookmarkStart w:id="4" w:name="_Toc157799143"/>
       <w:r>
         <w:rPr>
           <w:rFonts w:ascii="Times New Roman" w:hAnsi="Times New Roman" w:cs="Times New Roman"/>
@@ -1796,7 +2032,7 @@
       <w:pPr>
         <w:pStyle w:val="Titolo2"/>
       </w:pPr>
-      <w:bookmarkStart w:id="5" w:name="_Toc157781253"/>
+      <w:bookmarkStart w:id="5" w:name="_Toc157799144"/>
       <w:r>
         <w:t>2.1</w:t>
       </w:r>
@@ -1916,7 +2152,7 @@
       <w:pPr>
         <w:pStyle w:val="Titolo2"/>
       </w:pPr>
-      <w:bookmarkStart w:id="6" w:name="_Toc157781254"/>
+      <w:bookmarkStart w:id="6" w:name="_Toc157799145"/>
       <w:r>
         <w:t>2.2 Specifiche P.E.A.S.</w:t>
       </w:r>
@@ -1949,7 +2185,7 @@
         <w:pStyle w:val="Titolo3"/>
         <w:ind w:firstLine="708"/>
       </w:pPr>
-      <w:bookmarkStart w:id="7" w:name="_Toc157781255"/>
+      <w:bookmarkStart w:id="7" w:name="_Toc157799146"/>
       <w:r>
         <w:t>2.2.1 Performance</w:t>
       </w:r>
@@ -2041,7 +2277,7 @@
         <w:pStyle w:val="Titolo3"/>
         <w:ind w:firstLine="708"/>
       </w:pPr>
-      <w:bookmarkStart w:id="8" w:name="_Toc157781256"/>
+      <w:bookmarkStart w:id="8" w:name="_Toc157799147"/>
       <w:r>
         <w:t>2.2.2 Environment</w:t>
       </w:r>
@@ -2059,7 +2295,17 @@
       </w:r>
       <w:r>
         <w:tab/>
-        <w:t>Nel nostro caso, il modello opera in un contesto clinico ovvero nell’insieme di tutti gli EHS, le cartelle elettroniche dei pazienti.</w:t>
+        <w:t>Nel nostro caso, il modello opera in un contesto clinico ovvero nell’insieme di tutti gli EHS</w:t>
+      </w:r>
+      <w:r>
+        <w:rPr>
+          <w:color w:val="FF0000"/>
+          <w:vertAlign w:val="superscript"/>
+        </w:rPr>
+        <w:t>1</w:t>
+      </w:r>
+      <w:r>
+        <w:t>, le cartelle elettroniche dei pazienti.</w:t>
       </w:r>
     </w:p>
     <w:p>
@@ -2182,7 +2428,7 @@
         <w:pStyle w:val="Titolo3"/>
         <w:ind w:firstLine="708"/>
       </w:pPr>
-      <w:bookmarkStart w:id="9" w:name="_Toc157781257"/>
+      <w:bookmarkStart w:id="9" w:name="_Toc157799148"/>
       <w:r>
         <w:t xml:space="preserve">2.2.3 </w:t>
       </w:r>
@@ -2213,7 +2459,7 @@
         <w:pStyle w:val="Titolo3"/>
         <w:ind w:firstLine="705"/>
       </w:pPr>
-      <w:bookmarkStart w:id="10" w:name="_Toc157781258"/>
+      <w:bookmarkStart w:id="10" w:name="_Toc157799149"/>
       <w:r>
         <w:t xml:space="preserve">2.2.4 </w:t>
       </w:r>
@@ -2262,7 +2508,7 @@
       <w:pPr>
         <w:pStyle w:val="Titolo2"/>
       </w:pPr>
-      <w:bookmarkStart w:id="11" w:name="_Toc157781259"/>
+      <w:bookmarkStart w:id="11" w:name="_Toc157799150"/>
       <w:r>
         <w:t>2.</w:t>
       </w:r>
@@ -2382,7 +2628,7 @@
           <w:color w:val="C00000"/>
           <w:vertAlign w:val="superscript"/>
         </w:rPr>
-        <w:t>1</w:t>
+        <w:t>2</w:t>
       </w:r>
       <w:r>
         <w:t>, che mette disposizione vari dataset. Nel nostro caso utilizzeremo un dataset che mette tratta cartelle cliniche di oltre mille pazienti. (Per il trattamento dei dati cliccare qui)</w:t>
@@ -2466,20 +2712,10 @@
           <w:color w:val="C00000"/>
           <w:vertAlign w:val="superscript"/>
         </w:rPr>
-        <w:t>2</w:t>
+        <w:t>3</w:t>
       </w:r>
       <w:r>
         <w:t>, numpy</w:t>
-      </w:r>
-      <w:r>
-        <w:rPr>
-          <w:color w:val="C00000"/>
-          <w:vertAlign w:val="superscript"/>
-        </w:rPr>
-        <w:t>3</w:t>
-      </w:r>
-      <w:r>
-        <w:t>, pyplot</w:t>
       </w:r>
       <w:r>
         <w:rPr>
@@ -2489,7 +2725,7 @@
         <w:t>4</w:t>
       </w:r>
       <w:r>
-        <w:t xml:space="preserve"> e seaborn</w:t>
+        <w:t>, pyplot</w:t>
       </w:r>
       <w:r>
         <w:rPr>
@@ -2499,15 +2735,7 @@
         <w:t>5</w:t>
       </w:r>
       <w:r>
-        <w:t xml:space="preserve"> per le informazioni sui dati </w:t>
-      </w:r>
-      <w:proofErr w:type="gramStart"/>
-      <w:r>
-        <w:t>ed</w:t>
-      </w:r>
-      <w:proofErr w:type="gramEnd"/>
-      <w:r>
-        <w:t xml:space="preserve"> sklearn</w:t>
+        <w:t xml:space="preserve"> e seaborn</w:t>
       </w:r>
       <w:r>
         <w:rPr>
@@ -2517,6 +2745,24 @@
         <w:t>6</w:t>
       </w:r>
       <w:r>
+        <w:t xml:space="preserve"> per le informazioni sui dati </w:t>
+      </w:r>
+      <w:proofErr w:type="gramStart"/>
+      <w:r>
+        <w:t>ed</w:t>
+      </w:r>
+      <w:proofErr w:type="gramEnd"/>
+      <w:r>
+        <w:t xml:space="preserve"> sklearn</w:t>
+      </w:r>
+      <w:r>
+        <w:rPr>
+          <w:color w:val="C00000"/>
+          <w:vertAlign w:val="superscript"/>
+        </w:rPr>
+        <w:t>6</w:t>
+      </w:r>
+      <w:r>
         <w:t xml:space="preserve"> per la fase di </w:t>
       </w:r>
       <w:r>
@@ -2541,6 +2787,1298 @@
       <w:r>
         <w:t>.</w:t>
       </w:r>
+    </w:p>
+    <w:p>
+      <w:r>
+        <w:br w:type="page"/>
+      </w:r>
+    </w:p>
+    <w:p>
+      <w:pPr>
+        <w:pBdr>
+          <w:bottom w:val="single" w:sz="6" w:space="1" w:color="auto"/>
+        </w:pBdr>
+        <w:jc w:val="center"/>
+      </w:pPr>
+      <w:r>
+        <w:lastRenderedPageBreak/>
+        <w:t>Analisi di Business e dei Dati</w:t>
+      </w:r>
+    </w:p>
+    <w:p/>
+    <w:p>
+      <w:pPr>
+        <w:pStyle w:val="Titolo2"/>
+      </w:pPr>
+      <w:bookmarkStart w:id="12" w:name="_Toc157799151"/>
+      <w:r>
+        <w:t xml:space="preserve">2.4 Data </w:t>
+      </w:r>
+      <w:proofErr w:type="spellStart"/>
+      <w:r>
+        <w:t>Understanding</w:t>
+      </w:r>
+      <w:bookmarkEnd w:id="12"/>
+      <w:proofErr w:type="spellEnd"/>
+    </w:p>
+    <w:p>
+      <w:r>
+        <w:t>La seconda fase del CRISP - DM</w:t>
+      </w:r>
+      <w:r>
+        <w:t xml:space="preserve"> consiste nell’identificazione, collezione e</w:t>
+      </w:r>
+      <w:r>
+        <w:t xml:space="preserve">d </w:t>
+      </w:r>
+      <w:r>
+        <w:t>analisi dei dataset</w:t>
+      </w:r>
+      <w:r>
+        <w:t xml:space="preserve">. </w:t>
+      </w:r>
+      <w:r>
+        <w:t xml:space="preserve">Innanzitutto, quindi, vengono </w:t>
+      </w:r>
+      <w:r>
+        <w:rPr>
+          <w:i/>
+          <w:iCs/>
+        </w:rPr>
+        <w:t>acquisiti i dati</w:t>
+      </w:r>
+      <w:r>
+        <w:t xml:space="preserve"> necessari al</w:t>
+      </w:r>
+      <w:r>
+        <w:t xml:space="preserve"> </w:t>
+      </w:r>
+      <w:r>
+        <w:t>raggiungimento degli obiettivi di business e tecnici. I dati</w:t>
+      </w:r>
+      <w:r>
+        <w:t xml:space="preserve"> </w:t>
+      </w:r>
+      <w:r>
+        <w:t xml:space="preserve">verranno poi caricati in un tool di </w:t>
+      </w:r>
+      <w:r>
+        <w:rPr>
+          <w:i/>
+          <w:iCs/>
+        </w:rPr>
+        <w:t>analisi dei dati</w:t>
+      </w:r>
+      <w:r>
+        <w:t xml:space="preserve">, quindi documentati ed esaminati. </w:t>
+      </w:r>
+      <w:r>
+        <w:br/>
+        <w:t xml:space="preserve">Successivamente si passa alla fase di </w:t>
+      </w:r>
+      <w:r>
+        <w:rPr>
+          <w:i/>
+          <w:iCs/>
+        </w:rPr>
+        <w:t>esplorazione dei dati</w:t>
+      </w:r>
+      <w:r>
+        <w:t xml:space="preserve">, durante la quale vengono visualizzati ed infine la fase di </w:t>
+      </w:r>
+      <w:r>
+        <w:rPr>
+          <w:i/>
+          <w:iCs/>
+        </w:rPr>
+        <w:t>qualità dei dati</w:t>
+      </w:r>
+      <w:r>
+        <w:t>, dove vengono identificati eventuali problemi di qualità (come ad esempio dati mancanti).</w:t>
+      </w:r>
+    </w:p>
+    <w:p>
+      <w:pPr>
+        <w:pStyle w:val="Titolo3"/>
+        <w:ind w:firstLine="708"/>
+      </w:pPr>
+      <w:bookmarkStart w:id="13" w:name="_Toc157799152"/>
+      <w:r>
+        <w:t xml:space="preserve">2.4.1 </w:t>
+      </w:r>
+      <w:r>
+        <w:t>Acquisizione dei Dati</w:t>
+      </w:r>
+      <w:bookmarkEnd w:id="13"/>
+    </w:p>
+    <w:p>
+      <w:pPr>
+        <w:ind w:left="705"/>
+      </w:pPr>
+      <w:r>
+        <w:t>Il</w:t>
+      </w:r>
+      <w:r>
+        <w:t xml:space="preserve"> dataset per l’addestramento (e la valutazione) del modello è stato reperito in formato csv da </w:t>
+      </w:r>
+      <w:proofErr w:type="spellStart"/>
+      <w:r>
+        <w:t>keggle</w:t>
+      </w:r>
+      <w:proofErr w:type="spellEnd"/>
+      <w:r>
+        <w:t>. Tutti i dati sono cartelle elettroniche di pazienti (EHS) e quindi contengono i risultati delle analisi effettuate per paziente (ECG ed analisi del sangue).</w:t>
+      </w:r>
+    </w:p>
+    <w:p>
+      <w:pPr>
+        <w:pStyle w:val="Titolo3"/>
+        <w:ind w:firstLine="705"/>
+      </w:pPr>
+      <w:bookmarkStart w:id="14" w:name="_Toc157799153"/>
+      <w:r>
+        <w:t>2.4.2 Analisi dei Dati</w:t>
+      </w:r>
+      <w:bookmarkEnd w:id="14"/>
+      <w:r>
+        <w:t xml:space="preserve"> </w:t>
+      </w:r>
+    </w:p>
+    <w:p>
+      <w:pPr>
+        <w:ind w:left="705"/>
+      </w:pPr>
+      <w:r>
+        <w:t xml:space="preserve">Il dataset, presenta circa 1000 </w:t>
+      </w:r>
+      <w:r>
+        <w:t>cartelle cliniche e quindi 1000 pazienti e le feature per ogni paziente sono le seguenti:</w:t>
+      </w:r>
+    </w:p>
+    <w:p>
+      <w:pPr>
+        <w:pStyle w:val="Paragrafoelenco"/>
+        <w:numPr>
+          <w:ilvl w:val="0"/>
+          <w:numId w:val="19"/>
+        </w:numPr>
+      </w:pPr>
+      <w:r>
+        <w:t xml:space="preserve">Age: Età del paziente; </w:t>
+      </w:r>
+      <w:r>
+        <w:tab/>
+      </w:r>
+      <w:r>
+        <w:tab/>
+      </w:r>
+      <w:r>
+        <w:tab/>
+      </w:r>
+      <w:r>
+        <w:tab/>
+      </w:r>
+      <w:r>
+        <w:tab/>
+        <w:t>[Il numero di anni]</w:t>
+      </w:r>
+    </w:p>
+    <w:p>
+      <w:pPr>
+        <w:pStyle w:val="Paragrafoelenco"/>
+        <w:numPr>
+          <w:ilvl w:val="0"/>
+          <w:numId w:val="19"/>
+        </w:numPr>
+      </w:pPr>
+      <w:r>
+        <w:t xml:space="preserve">Sex: Sesso del paziente; </w:t>
+      </w:r>
+      <w:r>
+        <w:tab/>
+      </w:r>
+      <w:r>
+        <w:tab/>
+      </w:r>
+      <w:r>
+        <w:tab/>
+      </w:r>
+      <w:r>
+        <w:tab/>
+        <w:t xml:space="preserve">[M: Male, F: </w:t>
+      </w:r>
+      <w:proofErr w:type="spellStart"/>
+      <w:r>
+        <w:t>Female</w:t>
+      </w:r>
+      <w:proofErr w:type="spellEnd"/>
+      <w:r>
+        <w:t>]</w:t>
+      </w:r>
+    </w:p>
+    <w:p>
+      <w:pPr>
+        <w:pStyle w:val="Paragrafoelenco"/>
+        <w:numPr>
+          <w:ilvl w:val="0"/>
+          <w:numId w:val="19"/>
+        </w:numPr>
+      </w:pPr>
+      <w:proofErr w:type="spellStart"/>
+      <w:r>
+        <w:t>ChestPainType</w:t>
+      </w:r>
+      <w:proofErr w:type="spellEnd"/>
+      <w:r>
+        <w:t>: Tipo di dolore al petto;</w:t>
+      </w:r>
+      <w:r>
+        <w:tab/>
+      </w:r>
+      <w:r>
+        <w:tab/>
+      </w:r>
+      <w:r>
+        <w:tab/>
+        <w:t>[TA, ATA, NAP, ASY]</w:t>
+      </w:r>
+      <w:r>
+        <w:rPr>
+          <w:color w:val="FF0000"/>
+          <w:vertAlign w:val="superscript"/>
+        </w:rPr>
+        <w:t>7</w:t>
+      </w:r>
+    </w:p>
+    <w:p>
+      <w:pPr>
+        <w:pStyle w:val="Paragrafoelenco"/>
+        <w:numPr>
+          <w:ilvl w:val="0"/>
+          <w:numId w:val="19"/>
+        </w:numPr>
+      </w:pPr>
+      <w:proofErr w:type="spellStart"/>
+      <w:r>
+        <w:t>RestingBP</w:t>
+      </w:r>
+      <w:proofErr w:type="spellEnd"/>
+      <w:r>
+        <w:t>: Pressione sanguigna a riposo;</w:t>
+      </w:r>
+      <w:r>
+        <w:tab/>
+      </w:r>
+      <w:r>
+        <w:tab/>
+        <w:t>[in mm/Hg]</w:t>
+      </w:r>
+    </w:p>
+    <w:p>
+      <w:pPr>
+        <w:pStyle w:val="Paragrafoelenco"/>
+        <w:numPr>
+          <w:ilvl w:val="0"/>
+          <w:numId w:val="19"/>
+        </w:numPr>
+      </w:pPr>
+      <w:proofErr w:type="spellStart"/>
+      <w:r>
+        <w:t>Cholesterol</w:t>
+      </w:r>
+      <w:proofErr w:type="spellEnd"/>
+      <w:r>
+        <w:t>: Valore del colesterolo;</w:t>
+      </w:r>
+      <w:r>
+        <w:tab/>
+      </w:r>
+      <w:r>
+        <w:tab/>
+      </w:r>
+      <w:r>
+        <w:tab/>
+        <w:t>[in mm/dl]</w:t>
+      </w:r>
+    </w:p>
+    <w:p>
+      <w:pPr>
+        <w:pStyle w:val="Paragrafoelenco"/>
+        <w:numPr>
+          <w:ilvl w:val="0"/>
+          <w:numId w:val="19"/>
+        </w:numPr>
+      </w:pPr>
+      <w:proofErr w:type="spellStart"/>
+      <w:r>
+        <w:t>FastingBS</w:t>
+      </w:r>
+      <w:proofErr w:type="spellEnd"/>
+      <w:r>
+        <w:t>: Livello di zucchero nel sangue a digiuno;</w:t>
+      </w:r>
+      <w:r>
+        <w:tab/>
+        <w:t>[1 se è maggiore di 120, 0 altrimenti]</w:t>
+      </w:r>
+    </w:p>
+    <w:p>
+      <w:pPr>
+        <w:pStyle w:val="Paragrafoelenco"/>
+        <w:numPr>
+          <w:ilvl w:val="0"/>
+          <w:numId w:val="19"/>
+        </w:numPr>
+      </w:pPr>
+      <w:proofErr w:type="spellStart"/>
+      <w:r>
+        <w:t>RestingECG</w:t>
+      </w:r>
+      <w:proofErr w:type="spellEnd"/>
+      <w:r>
+        <w:t>: Valori dell’ECG a riposo;</w:t>
+      </w:r>
+      <w:r>
+        <w:tab/>
+      </w:r>
+      <w:r>
+        <w:tab/>
+      </w:r>
+      <w:r>
+        <w:tab/>
+        <w:t>[</w:t>
+      </w:r>
+      <w:proofErr w:type="spellStart"/>
+      <w:r>
+        <w:t>Normal</w:t>
+      </w:r>
+      <w:proofErr w:type="spellEnd"/>
+      <w:r>
+        <w:t>, ST, LVH]</w:t>
+      </w:r>
+      <w:r>
+        <w:rPr>
+          <w:color w:val="FF0000"/>
+          <w:vertAlign w:val="superscript"/>
+        </w:rPr>
+        <w:t>8</w:t>
+      </w:r>
+    </w:p>
+    <w:p>
+      <w:pPr>
+        <w:pStyle w:val="Paragrafoelenco"/>
+        <w:numPr>
+          <w:ilvl w:val="0"/>
+          <w:numId w:val="19"/>
+        </w:numPr>
+      </w:pPr>
+      <w:proofErr w:type="spellStart"/>
+      <w:r>
+        <w:t>MaxHR</w:t>
+      </w:r>
+      <w:proofErr w:type="spellEnd"/>
+      <w:r>
+        <w:t xml:space="preserve">: Il valore massimo della </w:t>
+      </w:r>
+      <w:proofErr w:type="spellStart"/>
+      <w:r>
+        <w:t>freq</w:t>
+      </w:r>
+      <w:proofErr w:type="spellEnd"/>
+      <w:r>
+        <w:t>. Cardiaca;</w:t>
+      </w:r>
+      <w:r>
+        <w:tab/>
+      </w:r>
+      <w:r>
+        <w:tab/>
+        <w:t>[Valore tra 60 e 202]</w:t>
+      </w:r>
+    </w:p>
+    <w:p>
+      <w:pPr>
+        <w:pStyle w:val="Paragrafoelenco"/>
+        <w:numPr>
+          <w:ilvl w:val="0"/>
+          <w:numId w:val="19"/>
+        </w:numPr>
+      </w:pPr>
+      <w:proofErr w:type="spellStart"/>
+      <w:r>
+        <w:t>ExerciseAngina</w:t>
+      </w:r>
+      <w:proofErr w:type="spellEnd"/>
+      <w:r>
+        <w:t>: Angina indotta da esercizi;</w:t>
+      </w:r>
+      <w:r>
+        <w:tab/>
+      </w:r>
+      <w:r>
+        <w:tab/>
+        <w:t>[Y: Sì, N: No]</w:t>
+      </w:r>
+    </w:p>
+    <w:p>
+      <w:pPr>
+        <w:pStyle w:val="Paragrafoelenco"/>
+        <w:numPr>
+          <w:ilvl w:val="0"/>
+          <w:numId w:val="19"/>
+        </w:numPr>
+      </w:pPr>
+      <w:proofErr w:type="spellStart"/>
+      <w:r>
+        <w:t>Oldpeak</w:t>
+      </w:r>
+      <w:proofErr w:type="spellEnd"/>
+      <w:r>
+        <w:t xml:space="preserve">: </w:t>
+      </w:r>
+      <w:proofErr w:type="spellStart"/>
+      <w:r>
+        <w:t>Sottolivellamento</w:t>
+      </w:r>
+      <w:proofErr w:type="spellEnd"/>
+      <w:r>
+        <w:t xml:space="preserve"> del tratto ST; </w:t>
+      </w:r>
+      <w:r>
+        <w:tab/>
+      </w:r>
+      <w:r>
+        <w:tab/>
+        <w:t>[Valore Numerico]</w:t>
+      </w:r>
+    </w:p>
+    <w:p>
+      <w:pPr>
+        <w:pStyle w:val="Paragrafoelenco"/>
+        <w:numPr>
+          <w:ilvl w:val="0"/>
+          <w:numId w:val="19"/>
+        </w:numPr>
+      </w:pPr>
+      <w:proofErr w:type="spellStart"/>
+      <w:r>
+        <w:t>ST_Slope</w:t>
+      </w:r>
+      <w:proofErr w:type="spellEnd"/>
+      <w:r>
+        <w:t xml:space="preserve">: </w:t>
+      </w:r>
+      <w:r>
+        <w:t>Pendenza dal picco dell’ST;</w:t>
+      </w:r>
+      <w:r>
+        <w:tab/>
+      </w:r>
+      <w:r>
+        <w:tab/>
+      </w:r>
+      <w:r>
+        <w:tab/>
+        <w:t xml:space="preserve">[Up: </w:t>
+      </w:r>
+      <w:proofErr w:type="spellStart"/>
+      <w:r>
+        <w:t>upsloping</w:t>
+      </w:r>
+      <w:proofErr w:type="spellEnd"/>
+      <w:r>
+        <w:t xml:space="preserve">, </w:t>
+      </w:r>
+      <w:proofErr w:type="spellStart"/>
+      <w:r>
+        <w:t>Flat</w:t>
+      </w:r>
+      <w:proofErr w:type="spellEnd"/>
+      <w:r>
+        <w:t xml:space="preserve">: </w:t>
+      </w:r>
+      <w:proofErr w:type="spellStart"/>
+      <w:r>
+        <w:t>flat</w:t>
+      </w:r>
+      <w:proofErr w:type="spellEnd"/>
+      <w:r>
+        <w:t xml:space="preserve">, Down: </w:t>
+      </w:r>
+      <w:proofErr w:type="spellStart"/>
+      <w:r>
+        <w:t>downsloping</w:t>
+      </w:r>
+      <w:proofErr w:type="spellEnd"/>
+      <w:r>
+        <w:t>]</w:t>
+      </w:r>
+    </w:p>
+    <w:p>
+      <w:pPr>
+        <w:pStyle w:val="Paragrafoelenco"/>
+        <w:numPr>
+          <w:ilvl w:val="0"/>
+          <w:numId w:val="19"/>
+        </w:numPr>
+      </w:pPr>
+      <w:proofErr w:type="spellStart"/>
+      <w:r>
+        <w:t>HeartDisease</w:t>
+      </w:r>
+      <w:proofErr w:type="spellEnd"/>
+      <w:r>
+        <w:t>: Classe di Output;</w:t>
+      </w:r>
+      <w:r>
+        <w:tab/>
+      </w:r>
+      <w:r>
+        <w:tab/>
+      </w:r>
+      <w:r>
+        <w:tab/>
+      </w:r>
+      <w:r>
+        <w:tab/>
+        <w:t>[1: Scompenso, 0: Normale]</w:t>
+      </w:r>
+    </w:p>
+    <w:p>
+      <w:pPr>
+        <w:ind w:left="708"/>
+      </w:pPr>
+      <w:r>
+        <w:t>Note:</w:t>
+      </w:r>
+    </w:p>
+    <w:p>
+      <w:pPr>
+        <w:ind w:left="708"/>
+      </w:pPr>
+      <w:r>
+        <w:rPr>
+          <w:color w:val="FF0000"/>
+        </w:rPr>
+        <w:t>7</w:t>
+      </w:r>
+      <w:r>
+        <w:t>: Differenti tipi di dolore al petto T</w:t>
+      </w:r>
+      <w:proofErr w:type="spellStart"/>
+      <w:r>
+        <w:t>ypical</w:t>
+      </w:r>
+      <w:proofErr w:type="spellEnd"/>
+      <w:r>
+        <w:t xml:space="preserve"> Angina, </w:t>
+      </w:r>
+      <w:proofErr w:type="spellStart"/>
+      <w:r>
+        <w:t>Atypical</w:t>
+      </w:r>
+      <w:proofErr w:type="spellEnd"/>
+      <w:r>
+        <w:t xml:space="preserve"> Angina, Non – </w:t>
+      </w:r>
+      <w:proofErr w:type="spellStart"/>
+      <w:r>
+        <w:t>Anginal</w:t>
+      </w:r>
+      <w:proofErr w:type="spellEnd"/>
+      <w:r>
+        <w:t xml:space="preserve"> </w:t>
+      </w:r>
+      <w:proofErr w:type="spellStart"/>
+      <w:r>
+        <w:t>Pain</w:t>
+      </w:r>
+      <w:proofErr w:type="spellEnd"/>
+      <w:r>
+        <w:t xml:space="preserve"> e </w:t>
+      </w:r>
+      <w:proofErr w:type="spellStart"/>
+      <w:r>
+        <w:t>Asymptomatic</w:t>
+      </w:r>
+      <w:proofErr w:type="spellEnd"/>
+      <w:r>
+        <w:t>.</w:t>
+      </w:r>
+    </w:p>
+    <w:p>
+      <w:pPr>
+        <w:ind w:left="708"/>
+      </w:pPr>
+      <w:r>
+        <w:rPr>
+          <w:color w:val="FF0000"/>
+        </w:rPr>
+        <w:t>8</w:t>
+      </w:r>
+      <w:r>
+        <w:t>: Differenti valori dell’ECG a riposo ST (anormalità onda ST-T) e LVH (probabile o sicura ipertrofia ventricolare).</w:t>
+      </w:r>
+    </w:p>
+    <w:p/>
+    <w:tbl>
+      <w:tblPr>
+        <w:tblStyle w:val="Tabellagriglia6acolori-colore5"/>
+        <w:tblW w:w="4995" w:type="pct"/>
+        <w:tblLook w:val="04A0" w:firstRow="1" w:lastRow="0" w:firstColumn="1" w:lastColumn="0" w:noHBand="0" w:noVBand="1"/>
+      </w:tblPr>
+      <w:tblGrid>
+        <w:gridCol w:w="650"/>
+        <w:gridCol w:w="650"/>
+        <w:gridCol w:w="650"/>
+        <w:gridCol w:w="1049"/>
+        <w:gridCol w:w="1165"/>
+        <w:gridCol w:w="1014"/>
+        <w:gridCol w:w="910"/>
+        <w:gridCol w:w="821"/>
+        <w:gridCol w:w="813"/>
+        <w:gridCol w:w="910"/>
+        <w:gridCol w:w="553"/>
+        <w:gridCol w:w="576"/>
+      </w:tblGrid>
+      <w:tr>
+        <w:trPr>
+          <w:cnfStyle w:val="100000000000" w:firstRow="1" w:lastRow="0" w:firstColumn="0" w:lastColumn="0" w:oddVBand="0" w:evenVBand="0" w:oddHBand="0" w:evenHBand="0" w:firstRowFirstColumn="0" w:firstRowLastColumn="0" w:lastRowFirstColumn="0" w:lastRowLastColumn="0"/>
+        </w:trPr>
+        <w:tc>
+          <w:tcPr>
+            <w:cnfStyle w:val="001000000000" w:firstRow="0" w:lastRow="0" w:firstColumn="1" w:lastColumn="0" w:oddVBand="0" w:evenVBand="0" w:oddHBand="0" w:evenHBand="0" w:firstRowFirstColumn="0" w:firstRowLastColumn="0" w:lastRowFirstColumn="0" w:lastRowLastColumn="0"/>
+            <w:tcW w:w="417" w:type="pct"/>
+          </w:tcPr>
+          <w:p>
+            <w:pPr>
+              <w:rPr>
+                <w:sz w:val="20"/>
+                <w:szCs w:val="20"/>
+              </w:rPr>
+            </w:pPr>
+            <w:r>
+              <w:rPr>
+                <w:sz w:val="20"/>
+                <w:szCs w:val="20"/>
+              </w:rPr>
+              <w:t>Age</w:t>
+            </w:r>
+          </w:p>
+        </w:tc>
+        <w:tc>
+          <w:tcPr>
+            <w:tcW w:w="417" w:type="pct"/>
+          </w:tcPr>
+          <w:p>
+            <w:pPr>
+              <w:cnfStyle w:val="100000000000" w:firstRow="1" w:lastRow="0" w:firstColumn="0" w:lastColumn="0" w:oddVBand="0" w:evenVBand="0" w:oddHBand="0" w:evenHBand="0" w:firstRowFirstColumn="0" w:firstRowLastColumn="0" w:lastRowFirstColumn="0" w:lastRowLastColumn="0"/>
+              <w:rPr>
+                <w:sz w:val="20"/>
+                <w:szCs w:val="20"/>
+              </w:rPr>
+            </w:pPr>
+            <w:r>
+              <w:rPr>
+                <w:sz w:val="20"/>
+                <w:szCs w:val="20"/>
+              </w:rPr>
+              <w:t>Sex</w:t>
+            </w:r>
+          </w:p>
+        </w:tc>
+        <w:tc>
+          <w:tcPr>
+            <w:tcW w:w="417" w:type="pct"/>
+          </w:tcPr>
+          <w:p>
+            <w:pPr>
+              <w:cnfStyle w:val="100000000000" w:firstRow="1" w:lastRow="0" w:firstColumn="0" w:lastColumn="0" w:oddVBand="0" w:evenVBand="0" w:oddHBand="0" w:evenHBand="0" w:firstRowFirstColumn="0" w:firstRowLastColumn="0" w:lastRowFirstColumn="0" w:lastRowLastColumn="0"/>
+              <w:rPr>
+                <w:sz w:val="20"/>
+                <w:szCs w:val="20"/>
+              </w:rPr>
+            </w:pPr>
+            <w:r>
+              <w:rPr>
+                <w:sz w:val="20"/>
+                <w:szCs w:val="20"/>
+              </w:rPr>
+              <w:t>CPT</w:t>
+            </w:r>
+          </w:p>
+        </w:tc>
+        <w:tc>
+          <w:tcPr>
+            <w:tcW w:w="417" w:type="pct"/>
+          </w:tcPr>
+          <w:p>
+            <w:pPr>
+              <w:cnfStyle w:val="100000000000" w:firstRow="1" w:lastRow="0" w:firstColumn="0" w:lastColumn="0" w:oddVBand="0" w:evenVBand="0" w:oddHBand="0" w:evenHBand="0" w:firstRowFirstColumn="0" w:firstRowLastColumn="0" w:lastRowFirstColumn="0" w:lastRowLastColumn="0"/>
+              <w:rPr>
+                <w:sz w:val="20"/>
+                <w:szCs w:val="20"/>
+              </w:rPr>
+            </w:pPr>
+            <w:proofErr w:type="spellStart"/>
+            <w:r>
+              <w:rPr>
+                <w:sz w:val="20"/>
+                <w:szCs w:val="20"/>
+              </w:rPr>
+              <w:t>RestingBP</w:t>
+            </w:r>
+            <w:proofErr w:type="spellEnd"/>
+          </w:p>
+        </w:tc>
+        <w:tc>
+          <w:tcPr>
+            <w:tcW w:w="417" w:type="pct"/>
+          </w:tcPr>
+          <w:p>
+            <w:pPr>
+              <w:cnfStyle w:val="100000000000" w:firstRow="1" w:lastRow="0" w:firstColumn="0" w:lastColumn="0" w:oddVBand="0" w:evenVBand="0" w:oddHBand="0" w:evenHBand="0" w:firstRowFirstColumn="0" w:firstRowLastColumn="0" w:lastRowFirstColumn="0" w:lastRowLastColumn="0"/>
+              <w:rPr>
+                <w:sz w:val="20"/>
+                <w:szCs w:val="20"/>
+              </w:rPr>
+            </w:pPr>
+            <w:proofErr w:type="spellStart"/>
+            <w:r>
+              <w:rPr>
+                <w:sz w:val="20"/>
+                <w:szCs w:val="20"/>
+              </w:rPr>
+              <w:t>Cholesterol</w:t>
+            </w:r>
+            <w:proofErr w:type="spellEnd"/>
+          </w:p>
+        </w:tc>
+        <w:tc>
+          <w:tcPr>
+            <w:tcW w:w="417" w:type="pct"/>
+          </w:tcPr>
+          <w:p>
+            <w:pPr>
+              <w:cnfStyle w:val="100000000000" w:firstRow="1" w:lastRow="0" w:firstColumn="0" w:lastColumn="0" w:oddVBand="0" w:evenVBand="0" w:oddHBand="0" w:evenHBand="0" w:firstRowFirstColumn="0" w:firstRowLastColumn="0" w:lastRowFirstColumn="0" w:lastRowLastColumn="0"/>
+              <w:rPr>
+                <w:sz w:val="20"/>
+                <w:szCs w:val="20"/>
+              </w:rPr>
+            </w:pPr>
+            <w:proofErr w:type="spellStart"/>
+            <w:r>
+              <w:rPr>
+                <w:sz w:val="20"/>
+                <w:szCs w:val="20"/>
+              </w:rPr>
+              <w:t>FastingBS</w:t>
+            </w:r>
+            <w:proofErr w:type="spellEnd"/>
+          </w:p>
+        </w:tc>
+        <w:tc>
+          <w:tcPr>
+            <w:tcW w:w="417" w:type="pct"/>
+          </w:tcPr>
+          <w:p>
+            <w:pPr>
+              <w:cnfStyle w:val="100000000000" w:firstRow="1" w:lastRow="0" w:firstColumn="0" w:lastColumn="0" w:oddVBand="0" w:evenVBand="0" w:oddHBand="0" w:evenHBand="0" w:firstRowFirstColumn="0" w:firstRowLastColumn="0" w:lastRowFirstColumn="0" w:lastRowLastColumn="0"/>
+              <w:rPr>
+                <w:sz w:val="20"/>
+                <w:szCs w:val="20"/>
+              </w:rPr>
+            </w:pPr>
+            <w:proofErr w:type="spellStart"/>
+            <w:r>
+              <w:rPr>
+                <w:sz w:val="20"/>
+                <w:szCs w:val="20"/>
+              </w:rPr>
+              <w:t>RestECG</w:t>
+            </w:r>
+            <w:proofErr w:type="spellEnd"/>
+          </w:p>
+        </w:tc>
+        <w:tc>
+          <w:tcPr>
+            <w:tcW w:w="417" w:type="pct"/>
+          </w:tcPr>
+          <w:p>
+            <w:pPr>
+              <w:cnfStyle w:val="100000000000" w:firstRow="1" w:lastRow="0" w:firstColumn="0" w:lastColumn="0" w:oddVBand="0" w:evenVBand="0" w:oddHBand="0" w:evenHBand="0" w:firstRowFirstColumn="0" w:firstRowLastColumn="0" w:lastRowFirstColumn="0" w:lastRowLastColumn="0"/>
+              <w:rPr>
+                <w:sz w:val="20"/>
+                <w:szCs w:val="20"/>
+              </w:rPr>
+            </w:pPr>
+            <w:proofErr w:type="spellStart"/>
+            <w:r>
+              <w:rPr>
+                <w:sz w:val="20"/>
+                <w:szCs w:val="20"/>
+              </w:rPr>
+              <w:t>MaxHR</w:t>
+            </w:r>
+            <w:proofErr w:type="spellEnd"/>
+          </w:p>
+        </w:tc>
+        <w:tc>
+          <w:tcPr>
+            <w:tcW w:w="417" w:type="pct"/>
+          </w:tcPr>
+          <w:p>
+            <w:pPr>
+              <w:cnfStyle w:val="100000000000" w:firstRow="1" w:lastRow="0" w:firstColumn="0" w:lastColumn="0" w:oddVBand="0" w:evenVBand="0" w:oddHBand="0" w:evenHBand="0" w:firstRowFirstColumn="0" w:firstRowLastColumn="0" w:lastRowFirstColumn="0" w:lastRowLastColumn="0"/>
+              <w:rPr>
+                <w:sz w:val="20"/>
+                <w:szCs w:val="20"/>
+              </w:rPr>
+            </w:pPr>
+            <w:proofErr w:type="spellStart"/>
+            <w:r>
+              <w:rPr>
+                <w:sz w:val="20"/>
+                <w:szCs w:val="20"/>
+              </w:rPr>
+              <w:t>ExcAng</w:t>
+            </w:r>
+            <w:proofErr w:type="spellEnd"/>
+          </w:p>
+        </w:tc>
+        <w:tc>
+          <w:tcPr>
+            <w:tcW w:w="417" w:type="pct"/>
+          </w:tcPr>
+          <w:p>
+            <w:pPr>
+              <w:cnfStyle w:val="100000000000" w:firstRow="1" w:lastRow="0" w:firstColumn="0" w:lastColumn="0" w:oddVBand="0" w:evenVBand="0" w:oddHBand="0" w:evenHBand="0" w:firstRowFirstColumn="0" w:firstRowLastColumn="0" w:lastRowFirstColumn="0" w:lastRowLastColumn="0"/>
+              <w:rPr>
+                <w:sz w:val="20"/>
+                <w:szCs w:val="20"/>
+              </w:rPr>
+            </w:pPr>
+            <w:proofErr w:type="spellStart"/>
+            <w:r>
+              <w:rPr>
+                <w:sz w:val="20"/>
+                <w:szCs w:val="20"/>
+              </w:rPr>
+              <w:t>OldPeak</w:t>
+            </w:r>
+            <w:proofErr w:type="spellEnd"/>
+          </w:p>
+        </w:tc>
+        <w:tc>
+          <w:tcPr>
+            <w:tcW w:w="417" w:type="pct"/>
+          </w:tcPr>
+          <w:p>
+            <w:pPr>
+              <w:cnfStyle w:val="100000000000" w:firstRow="1" w:lastRow="0" w:firstColumn="0" w:lastColumn="0" w:oddVBand="0" w:evenVBand="0" w:oddHBand="0" w:evenHBand="0" w:firstRowFirstColumn="0" w:firstRowLastColumn="0" w:lastRowFirstColumn="0" w:lastRowLastColumn="0"/>
+              <w:rPr>
+                <w:sz w:val="20"/>
+                <w:szCs w:val="20"/>
+              </w:rPr>
+            </w:pPr>
+            <w:r>
+              <w:rPr>
+                <w:sz w:val="20"/>
+                <w:szCs w:val="20"/>
+              </w:rPr>
+              <w:t>OPS</w:t>
+            </w:r>
+          </w:p>
+        </w:tc>
+        <w:tc>
+          <w:tcPr>
+            <w:tcW w:w="417" w:type="pct"/>
+          </w:tcPr>
+          <w:p>
+            <w:pPr>
+              <w:cnfStyle w:val="100000000000" w:firstRow="1" w:lastRow="0" w:firstColumn="0" w:lastColumn="0" w:oddVBand="0" w:evenVBand="0" w:oddHBand="0" w:evenHBand="0" w:firstRowFirstColumn="0" w:firstRowLastColumn="0" w:lastRowFirstColumn="0" w:lastRowLastColumn="0"/>
+              <w:rPr>
+                <w:sz w:val="20"/>
+                <w:szCs w:val="20"/>
+              </w:rPr>
+            </w:pPr>
+            <w:r>
+              <w:rPr>
+                <w:sz w:val="20"/>
+                <w:szCs w:val="20"/>
+              </w:rPr>
+              <w:t>HD</w:t>
+            </w:r>
+          </w:p>
+        </w:tc>
+      </w:tr>
+      <w:tr>
+        <w:trPr>
+          <w:cnfStyle w:val="000000100000" w:firstRow="0" w:lastRow="0" w:firstColumn="0" w:lastColumn="0" w:oddVBand="0" w:evenVBand="0" w:oddHBand="1" w:evenHBand="0" w:firstRowFirstColumn="0" w:firstRowLastColumn="0" w:lastRowFirstColumn="0" w:lastRowLastColumn="0"/>
+          <w:trHeight w:val="156"/>
+        </w:trPr>
+        <w:tc>
+          <w:tcPr>
+            <w:cnfStyle w:val="001000000000" w:firstRow="0" w:lastRow="0" w:firstColumn="1" w:lastColumn="0" w:oddVBand="0" w:evenVBand="0" w:oddHBand="0" w:evenHBand="0" w:firstRowFirstColumn="0" w:firstRowLastColumn="0" w:lastRowFirstColumn="0" w:lastRowLastColumn="0"/>
+            <w:tcW w:w="417" w:type="pct"/>
+          </w:tcPr>
+          <w:p>
+            <w:pPr>
+              <w:rPr>
+                <w:b w:val="0"/>
+                <w:bCs w:val="0"/>
+              </w:rPr>
+            </w:pPr>
+            <w:r>
+              <w:rPr>
+                <w:b w:val="0"/>
+                <w:bCs w:val="0"/>
+              </w:rPr>
+              <w:t>62</w:t>
+            </w:r>
+          </w:p>
+        </w:tc>
+        <w:tc>
+          <w:tcPr>
+            <w:tcW w:w="417" w:type="pct"/>
+          </w:tcPr>
+          <w:p>
+            <w:pPr>
+              <w:cnfStyle w:val="000000100000" w:firstRow="0" w:lastRow="0" w:firstColumn="0" w:lastColumn="0" w:oddVBand="0" w:evenVBand="0" w:oddHBand="1" w:evenHBand="0" w:firstRowFirstColumn="0" w:firstRowLastColumn="0" w:lastRowFirstColumn="0" w:lastRowLastColumn="0"/>
+            </w:pPr>
+            <w:r>
+              <w:t>F</w:t>
+            </w:r>
+          </w:p>
+        </w:tc>
+        <w:tc>
+          <w:tcPr>
+            <w:tcW w:w="417" w:type="pct"/>
+          </w:tcPr>
+          <w:p>
+            <w:pPr>
+              <w:cnfStyle w:val="000000100000" w:firstRow="0" w:lastRow="0" w:firstColumn="0" w:lastColumn="0" w:oddVBand="0" w:evenVBand="0" w:oddHBand="1" w:evenHBand="0" w:firstRowFirstColumn="0" w:firstRowLastColumn="0" w:lastRowFirstColumn="0" w:lastRowLastColumn="0"/>
+            </w:pPr>
+            <w:r>
+              <w:t>TA</w:t>
+            </w:r>
+          </w:p>
+        </w:tc>
+        <w:tc>
+          <w:tcPr>
+            <w:tcW w:w="417" w:type="pct"/>
+          </w:tcPr>
+          <w:p>
+            <w:pPr>
+              <w:cnfStyle w:val="000000100000" w:firstRow="0" w:lastRow="0" w:firstColumn="0" w:lastColumn="0" w:oddVBand="0" w:evenVBand="0" w:oddHBand="1" w:evenHBand="0" w:firstRowFirstColumn="0" w:firstRowLastColumn="0" w:lastRowFirstColumn="0" w:lastRowLastColumn="0"/>
+            </w:pPr>
+            <w:r>
+              <w:t>160</w:t>
+            </w:r>
+          </w:p>
+        </w:tc>
+        <w:tc>
+          <w:tcPr>
+            <w:tcW w:w="417" w:type="pct"/>
+          </w:tcPr>
+          <w:p>
+            <w:pPr>
+              <w:cnfStyle w:val="000000100000" w:firstRow="0" w:lastRow="0" w:firstColumn="0" w:lastColumn="0" w:oddVBand="0" w:evenVBand="0" w:oddHBand="1" w:evenHBand="0" w:firstRowFirstColumn="0" w:firstRowLastColumn="0" w:lastRowFirstColumn="0" w:lastRowLastColumn="0"/>
+            </w:pPr>
+            <w:r>
+              <w:t>193</w:t>
+            </w:r>
+          </w:p>
+        </w:tc>
+        <w:tc>
+          <w:tcPr>
+            <w:tcW w:w="417" w:type="pct"/>
+          </w:tcPr>
+          <w:p>
+            <w:pPr>
+              <w:cnfStyle w:val="000000100000" w:firstRow="0" w:lastRow="0" w:firstColumn="0" w:lastColumn="0" w:oddVBand="0" w:evenVBand="0" w:oddHBand="1" w:evenHBand="0" w:firstRowFirstColumn="0" w:firstRowLastColumn="0" w:lastRowFirstColumn="0" w:lastRowLastColumn="0"/>
+            </w:pPr>
+            <w:r>
+              <w:t>0</w:t>
+            </w:r>
+          </w:p>
+        </w:tc>
+        <w:tc>
+          <w:tcPr>
+            <w:tcW w:w="417" w:type="pct"/>
+          </w:tcPr>
+          <w:p>
+            <w:pPr>
+              <w:cnfStyle w:val="000000100000" w:firstRow="0" w:lastRow="0" w:firstColumn="0" w:lastColumn="0" w:oddVBand="0" w:evenVBand="0" w:oddHBand="1" w:evenHBand="0" w:firstRowFirstColumn="0" w:firstRowLastColumn="0" w:lastRowFirstColumn="0" w:lastRowLastColumn="0"/>
+            </w:pPr>
+            <w:proofErr w:type="spellStart"/>
+            <w:r>
+              <w:t>Normal</w:t>
+            </w:r>
+            <w:proofErr w:type="spellEnd"/>
+          </w:p>
+        </w:tc>
+        <w:tc>
+          <w:tcPr>
+            <w:tcW w:w="417" w:type="pct"/>
+          </w:tcPr>
+          <w:p>
+            <w:pPr>
+              <w:cnfStyle w:val="000000100000" w:firstRow="0" w:lastRow="0" w:firstColumn="0" w:lastColumn="0" w:oddVBand="0" w:evenVBand="0" w:oddHBand="1" w:evenHBand="0" w:firstRowFirstColumn="0" w:firstRowLastColumn="0" w:lastRowFirstColumn="0" w:lastRowLastColumn="0"/>
+            </w:pPr>
+            <w:r>
+              <w:t>116</w:t>
+            </w:r>
+          </w:p>
+        </w:tc>
+        <w:tc>
+          <w:tcPr>
+            <w:tcW w:w="417" w:type="pct"/>
+          </w:tcPr>
+          <w:p>
+            <w:pPr>
+              <w:cnfStyle w:val="000000100000" w:firstRow="0" w:lastRow="0" w:firstColumn="0" w:lastColumn="0" w:oddVBand="0" w:evenVBand="0" w:oddHBand="1" w:evenHBand="0" w:firstRowFirstColumn="0" w:firstRowLastColumn="0" w:lastRowFirstColumn="0" w:lastRowLastColumn="0"/>
+            </w:pPr>
+            <w:r>
+              <w:t>N</w:t>
+            </w:r>
+          </w:p>
+        </w:tc>
+        <w:tc>
+          <w:tcPr>
+            <w:tcW w:w="417" w:type="pct"/>
+          </w:tcPr>
+          <w:p>
+            <w:pPr>
+              <w:cnfStyle w:val="000000100000" w:firstRow="0" w:lastRow="0" w:firstColumn="0" w:lastColumn="0" w:oddVBand="0" w:evenVBand="0" w:oddHBand="1" w:evenHBand="0" w:firstRowFirstColumn="0" w:firstRowLastColumn="0" w:lastRowFirstColumn="0" w:lastRowLastColumn="0"/>
+            </w:pPr>
+            <w:r>
+              <w:t>0</w:t>
+            </w:r>
+          </w:p>
+        </w:tc>
+        <w:tc>
+          <w:tcPr>
+            <w:tcW w:w="417" w:type="pct"/>
+          </w:tcPr>
+          <w:p>
+            <w:pPr>
+              <w:cnfStyle w:val="000000100000" w:firstRow="0" w:lastRow="0" w:firstColumn="0" w:lastColumn="0" w:oddVBand="0" w:evenVBand="0" w:oddHBand="1" w:evenHBand="0" w:firstRowFirstColumn="0" w:firstRowLastColumn="0" w:lastRowFirstColumn="0" w:lastRowLastColumn="0"/>
+            </w:pPr>
+            <w:r>
+              <w:t>Up</w:t>
+            </w:r>
+          </w:p>
+        </w:tc>
+        <w:tc>
+          <w:tcPr>
+            <w:tcW w:w="417" w:type="pct"/>
+          </w:tcPr>
+          <w:p>
+            <w:pPr>
+              <w:cnfStyle w:val="000000100000" w:firstRow="0" w:lastRow="0" w:firstColumn="0" w:lastColumn="0" w:oddVBand="0" w:evenVBand="0" w:oddHBand="1" w:evenHBand="0" w:firstRowFirstColumn="0" w:firstRowLastColumn="0" w:lastRowFirstColumn="0" w:lastRowLastColumn="0"/>
+            </w:pPr>
+            <w:r>
+              <w:t>0</w:t>
+            </w:r>
+          </w:p>
+        </w:tc>
+      </w:tr>
+      <w:tr>
+        <w:tc>
+          <w:tcPr>
+            <w:cnfStyle w:val="001000000000" w:firstRow="0" w:lastRow="0" w:firstColumn="1" w:lastColumn="0" w:oddVBand="0" w:evenVBand="0" w:oddHBand="0" w:evenHBand="0" w:firstRowFirstColumn="0" w:firstRowLastColumn="0" w:lastRowFirstColumn="0" w:lastRowLastColumn="0"/>
+            <w:tcW w:w="417" w:type="pct"/>
+          </w:tcPr>
+          <w:p>
+            <w:r>
+              <w:t>…</w:t>
+            </w:r>
+          </w:p>
+        </w:tc>
+        <w:tc>
+          <w:tcPr>
+            <w:tcW w:w="417" w:type="pct"/>
+          </w:tcPr>
+          <w:p>
+            <w:pPr>
+              <w:cnfStyle w:val="000000000000" w:firstRow="0" w:lastRow="0" w:firstColumn="0" w:lastColumn="0" w:oddVBand="0" w:evenVBand="0" w:oddHBand="0" w:evenHBand="0" w:firstRowFirstColumn="0" w:firstRowLastColumn="0" w:lastRowFirstColumn="0" w:lastRowLastColumn="0"/>
+            </w:pPr>
+            <w:r>
+              <w:t>…</w:t>
+            </w:r>
+          </w:p>
+        </w:tc>
+        <w:tc>
+          <w:tcPr>
+            <w:tcW w:w="417" w:type="pct"/>
+          </w:tcPr>
+          <w:p>
+            <w:pPr>
+              <w:cnfStyle w:val="000000000000" w:firstRow="0" w:lastRow="0" w:firstColumn="0" w:lastColumn="0" w:oddVBand="0" w:evenVBand="0" w:oddHBand="0" w:evenHBand="0" w:firstRowFirstColumn="0" w:firstRowLastColumn="0" w:lastRowFirstColumn="0" w:lastRowLastColumn="0"/>
+            </w:pPr>
+            <w:r>
+              <w:t>…</w:t>
+            </w:r>
+          </w:p>
+        </w:tc>
+        <w:tc>
+          <w:tcPr>
+            <w:tcW w:w="417" w:type="pct"/>
+          </w:tcPr>
+          <w:p>
+            <w:pPr>
+              <w:cnfStyle w:val="000000000000" w:firstRow="0" w:lastRow="0" w:firstColumn="0" w:lastColumn="0" w:oddVBand="0" w:evenVBand="0" w:oddHBand="0" w:evenHBand="0" w:firstRowFirstColumn="0" w:firstRowLastColumn="0" w:lastRowFirstColumn="0" w:lastRowLastColumn="0"/>
+            </w:pPr>
+            <w:r>
+              <w:t>…</w:t>
+            </w:r>
+          </w:p>
+        </w:tc>
+        <w:tc>
+          <w:tcPr>
+            <w:tcW w:w="417" w:type="pct"/>
+          </w:tcPr>
+          <w:p>
+            <w:pPr>
+              <w:cnfStyle w:val="000000000000" w:firstRow="0" w:lastRow="0" w:firstColumn="0" w:lastColumn="0" w:oddVBand="0" w:evenVBand="0" w:oddHBand="0" w:evenHBand="0" w:firstRowFirstColumn="0" w:firstRowLastColumn="0" w:lastRowFirstColumn="0" w:lastRowLastColumn="0"/>
+            </w:pPr>
+            <w:r>
+              <w:t>…</w:t>
+            </w:r>
+          </w:p>
+        </w:tc>
+        <w:tc>
+          <w:tcPr>
+            <w:tcW w:w="417" w:type="pct"/>
+          </w:tcPr>
+          <w:p>
+            <w:pPr>
+              <w:cnfStyle w:val="000000000000" w:firstRow="0" w:lastRow="0" w:firstColumn="0" w:lastColumn="0" w:oddVBand="0" w:evenVBand="0" w:oddHBand="0" w:evenHBand="0" w:firstRowFirstColumn="0" w:firstRowLastColumn="0" w:lastRowFirstColumn="0" w:lastRowLastColumn="0"/>
+            </w:pPr>
+            <w:r>
+              <w:t>…</w:t>
+            </w:r>
+          </w:p>
+        </w:tc>
+        <w:tc>
+          <w:tcPr>
+            <w:tcW w:w="417" w:type="pct"/>
+          </w:tcPr>
+          <w:p>
+            <w:pPr>
+              <w:cnfStyle w:val="000000000000" w:firstRow="0" w:lastRow="0" w:firstColumn="0" w:lastColumn="0" w:oddVBand="0" w:evenVBand="0" w:oddHBand="0" w:evenHBand="0" w:firstRowFirstColumn="0" w:firstRowLastColumn="0" w:lastRowFirstColumn="0" w:lastRowLastColumn="0"/>
+            </w:pPr>
+            <w:r>
+              <w:t>…</w:t>
+            </w:r>
+          </w:p>
+        </w:tc>
+        <w:tc>
+          <w:tcPr>
+            <w:tcW w:w="417" w:type="pct"/>
+          </w:tcPr>
+          <w:p>
+            <w:pPr>
+              <w:cnfStyle w:val="000000000000" w:firstRow="0" w:lastRow="0" w:firstColumn="0" w:lastColumn="0" w:oddVBand="0" w:evenVBand="0" w:oddHBand="0" w:evenHBand="0" w:firstRowFirstColumn="0" w:firstRowLastColumn="0" w:lastRowFirstColumn="0" w:lastRowLastColumn="0"/>
+            </w:pPr>
+            <w:r>
+              <w:t>…</w:t>
+            </w:r>
+          </w:p>
+        </w:tc>
+        <w:tc>
+          <w:tcPr>
+            <w:tcW w:w="417" w:type="pct"/>
+          </w:tcPr>
+          <w:p>
+            <w:pPr>
+              <w:cnfStyle w:val="000000000000" w:firstRow="0" w:lastRow="0" w:firstColumn="0" w:lastColumn="0" w:oddVBand="0" w:evenVBand="0" w:oddHBand="0" w:evenHBand="0" w:firstRowFirstColumn="0" w:firstRowLastColumn="0" w:lastRowFirstColumn="0" w:lastRowLastColumn="0"/>
+            </w:pPr>
+            <w:r>
+              <w:t>…</w:t>
+            </w:r>
+          </w:p>
+        </w:tc>
+        <w:tc>
+          <w:tcPr>
+            <w:tcW w:w="417" w:type="pct"/>
+          </w:tcPr>
+          <w:p>
+            <w:pPr>
+              <w:cnfStyle w:val="000000000000" w:firstRow="0" w:lastRow="0" w:firstColumn="0" w:lastColumn="0" w:oddVBand="0" w:evenVBand="0" w:oddHBand="0" w:evenHBand="0" w:firstRowFirstColumn="0" w:firstRowLastColumn="0" w:lastRowFirstColumn="0" w:lastRowLastColumn="0"/>
+            </w:pPr>
+            <w:r>
+              <w:t>…</w:t>
+            </w:r>
+          </w:p>
+        </w:tc>
+        <w:tc>
+          <w:tcPr>
+            <w:tcW w:w="417" w:type="pct"/>
+          </w:tcPr>
+          <w:p>
+            <w:pPr>
+              <w:cnfStyle w:val="000000000000" w:firstRow="0" w:lastRow="0" w:firstColumn="0" w:lastColumn="0" w:oddVBand="0" w:evenVBand="0" w:oddHBand="0" w:evenHBand="0" w:firstRowFirstColumn="0" w:firstRowLastColumn="0" w:lastRowFirstColumn="0" w:lastRowLastColumn="0"/>
+            </w:pPr>
+            <w:r>
+              <w:t>…</w:t>
+            </w:r>
+          </w:p>
+        </w:tc>
+        <w:tc>
+          <w:tcPr>
+            <w:tcW w:w="417" w:type="pct"/>
+          </w:tcPr>
+          <w:p>
+            <w:pPr>
+              <w:cnfStyle w:val="000000000000" w:firstRow="0" w:lastRow="0" w:firstColumn="0" w:lastColumn="0" w:oddVBand="0" w:evenVBand="0" w:oddHBand="0" w:evenHBand="0" w:firstRowFirstColumn="0" w:firstRowLastColumn="0" w:lastRowFirstColumn="0" w:lastRowLastColumn="0"/>
+            </w:pPr>
+            <w:r>
+              <w:t>…</w:t>
+            </w:r>
+          </w:p>
+        </w:tc>
+      </w:tr>
+    </w:tbl>
+    <w:p>
+      <w:pPr>
+        <w:jc w:val="center"/>
+      </w:pPr>
+      <w:r>
+        <w:t>Un esempio di paziente in forma tabellare</w:t>
+      </w:r>
+    </w:p>
+    <w:p/>
+    <w:p>
+      <w:r>
+        <w:br w:type="page"/>
+      </w:r>
+    </w:p>
+    <w:p>
+      <w:pPr>
+        <w:pStyle w:val="Titolo3"/>
+        <w:ind w:firstLine="708"/>
+      </w:pPr>
+      <w:bookmarkStart w:id="15" w:name="_Toc157799154"/>
+      <w:r>
+        <w:lastRenderedPageBreak/>
+        <w:t>2.4.3 Esplorazione dei Dati</w:t>
+      </w:r>
+      <w:bookmarkEnd w:id="15"/>
+    </w:p>
+    <w:p>
+      <w:pPr>
+        <w:ind w:left="705"/>
+      </w:pPr>
+      <w:r>
+        <w:t>In questa fase, verrà effettuata la visualizzazione dei dati per trarre conclusioni sulla completezza, sulla distribuzione e sulla correlazione dei dati.</w:t>
+      </w:r>
+    </w:p>
+    <w:p>
+      <w:pPr>
+        <w:ind w:left="705"/>
+      </w:pPr>
     </w:p>
     <w:sectPr>
       <w:footerReference w:type="default" r:id="rId12"/>
@@ -2591,6 +4129,7 @@
         <w:docPartUnique/>
       </w:docPartObj>
     </w:sdtPr>
+    <w:sdtEndPr/>
     <w:sdtContent>
       <w:sdt>
         <w:sdtPr>
@@ -2599,6 +4138,7 @@
           </w:rPr>
           <w:id w:val="1806425445"/>
         </w:sdtPr>
+        <w:sdtEndPr/>
         <w:sdtContent>
           <w:p>
             <w:pPr>
@@ -6014,6 +7554,1206 @@
       <w:ind w:left="440"/>
     </w:pPr>
   </w:style>
+  <w:style w:type="table" w:styleId="Grigliatabella">
+    <w:name w:val="Table Grid"/>
+    <w:basedOn w:val="Tabellanormale"/>
+    <w:uiPriority w:val="39"/>
+    <w:rsid w:val="00C24870"/>
+    <w:pPr>
+      <w:spacing w:after="0" w:line="240" w:lineRule="auto"/>
+    </w:pPr>
+    <w:tblPr>
+      <w:tblBorders>
+        <w:top w:val="single" w:sz="4" w:space="0" w:color="auto"/>
+        <w:left w:val="single" w:sz="4" w:space="0" w:color="auto"/>
+        <w:bottom w:val="single" w:sz="4" w:space="0" w:color="auto"/>
+        <w:right w:val="single" w:sz="4" w:space="0" w:color="auto"/>
+        <w:insideH w:val="single" w:sz="4" w:space="0" w:color="auto"/>
+        <w:insideV w:val="single" w:sz="4" w:space="0" w:color="auto"/>
+      </w:tblBorders>
+    </w:tblPr>
+  </w:style>
+  <w:style w:type="table" w:styleId="Tabellagriglia4-colore5">
+    <w:name w:val="Grid Table 4 Accent 5"/>
+    <w:basedOn w:val="Tabellanormale"/>
+    <w:uiPriority w:val="49"/>
+    <w:rsid w:val="00C24870"/>
+    <w:pPr>
+      <w:spacing w:after="0" w:line="240" w:lineRule="auto"/>
+    </w:pPr>
+    <w:tblPr>
+      <w:tblStyleRowBandSize w:val="1"/>
+      <w:tblStyleColBandSize w:val="1"/>
+      <w:tblBorders>
+        <w:top w:val="single" w:sz="4" w:space="0" w:color="9CC2E5" w:themeColor="accent5" w:themeTint="99"/>
+        <w:left w:val="single" w:sz="4" w:space="0" w:color="9CC2E5" w:themeColor="accent5" w:themeTint="99"/>
+        <w:bottom w:val="single" w:sz="4" w:space="0" w:color="9CC2E5" w:themeColor="accent5" w:themeTint="99"/>
+        <w:right w:val="single" w:sz="4" w:space="0" w:color="9CC2E5" w:themeColor="accent5" w:themeTint="99"/>
+        <w:insideH w:val="single" w:sz="4" w:space="0" w:color="9CC2E5" w:themeColor="accent5" w:themeTint="99"/>
+        <w:insideV w:val="single" w:sz="4" w:space="0" w:color="9CC2E5" w:themeColor="accent5" w:themeTint="99"/>
+      </w:tblBorders>
+    </w:tblPr>
+    <w:tblStylePr w:type="firstRow">
+      <w:rPr>
+        <w:b/>
+        <w:bCs/>
+        <w:color w:val="FFFFFF" w:themeColor="background1"/>
+      </w:rPr>
+      <w:tblPr/>
+      <w:tcPr>
+        <w:tcBorders>
+          <w:top w:val="single" w:sz="4" w:space="0" w:color="5B9BD5" w:themeColor="accent5"/>
+          <w:left w:val="single" w:sz="4" w:space="0" w:color="5B9BD5" w:themeColor="accent5"/>
+          <w:bottom w:val="single" w:sz="4" w:space="0" w:color="5B9BD5" w:themeColor="accent5"/>
+          <w:right w:val="single" w:sz="4" w:space="0" w:color="5B9BD5" w:themeColor="accent5"/>
+          <w:insideH w:val="nil"/>
+          <w:insideV w:val="nil"/>
+        </w:tcBorders>
+        <w:shd w:val="clear" w:color="auto" w:fill="5B9BD5" w:themeFill="accent5"/>
+      </w:tcPr>
+    </w:tblStylePr>
+    <w:tblStylePr w:type="lastRow">
+      <w:rPr>
+        <w:b/>
+        <w:bCs/>
+      </w:rPr>
+      <w:tblPr/>
+      <w:tcPr>
+        <w:tcBorders>
+          <w:top w:val="double" w:sz="4" w:space="0" w:color="5B9BD5" w:themeColor="accent5"/>
+        </w:tcBorders>
+      </w:tcPr>
+    </w:tblStylePr>
+    <w:tblStylePr w:type="firstCol">
+      <w:rPr>
+        <w:b/>
+        <w:bCs/>
+      </w:rPr>
+    </w:tblStylePr>
+    <w:tblStylePr w:type="lastCol">
+      <w:rPr>
+        <w:b/>
+        <w:bCs/>
+      </w:rPr>
+    </w:tblStylePr>
+    <w:tblStylePr w:type="band1Vert">
+      <w:tblPr/>
+      <w:tcPr>
+        <w:shd w:val="clear" w:color="auto" w:fill="DEEAF6" w:themeFill="accent5" w:themeFillTint="33"/>
+      </w:tcPr>
+    </w:tblStylePr>
+    <w:tblStylePr w:type="band1Horz">
+      <w:tblPr/>
+      <w:tcPr>
+        <w:shd w:val="clear" w:color="auto" w:fill="DEEAF6" w:themeFill="accent5" w:themeFillTint="33"/>
+      </w:tcPr>
+    </w:tblStylePr>
+  </w:style>
+  <w:style w:type="table" w:styleId="Tabellagriglia4-colore1">
+    <w:name w:val="Grid Table 4 Accent 1"/>
+    <w:basedOn w:val="Tabellanormale"/>
+    <w:uiPriority w:val="49"/>
+    <w:rsid w:val="00C24870"/>
+    <w:pPr>
+      <w:spacing w:after="0" w:line="240" w:lineRule="auto"/>
+    </w:pPr>
+    <w:tblPr>
+      <w:tblStyleRowBandSize w:val="1"/>
+      <w:tblStyleColBandSize w:val="1"/>
+      <w:tblBorders>
+        <w:top w:val="single" w:sz="4" w:space="0" w:color="8EAADB" w:themeColor="accent1" w:themeTint="99"/>
+        <w:left w:val="single" w:sz="4" w:space="0" w:color="8EAADB" w:themeColor="accent1" w:themeTint="99"/>
+        <w:bottom w:val="single" w:sz="4" w:space="0" w:color="8EAADB" w:themeColor="accent1" w:themeTint="99"/>
+        <w:right w:val="single" w:sz="4" w:space="0" w:color="8EAADB" w:themeColor="accent1" w:themeTint="99"/>
+        <w:insideH w:val="single" w:sz="4" w:space="0" w:color="8EAADB" w:themeColor="accent1" w:themeTint="99"/>
+        <w:insideV w:val="single" w:sz="4" w:space="0" w:color="8EAADB" w:themeColor="accent1" w:themeTint="99"/>
+      </w:tblBorders>
+    </w:tblPr>
+    <w:tblStylePr w:type="firstRow">
+      <w:rPr>
+        <w:b/>
+        <w:bCs/>
+        <w:color w:val="FFFFFF" w:themeColor="background1"/>
+      </w:rPr>
+      <w:tblPr/>
+      <w:tcPr>
+        <w:tcBorders>
+          <w:top w:val="single" w:sz="4" w:space="0" w:color="4472C4" w:themeColor="accent1"/>
+          <w:left w:val="single" w:sz="4" w:space="0" w:color="4472C4" w:themeColor="accent1"/>
+          <w:bottom w:val="single" w:sz="4" w:space="0" w:color="4472C4" w:themeColor="accent1"/>
+          <w:right w:val="single" w:sz="4" w:space="0" w:color="4472C4" w:themeColor="accent1"/>
+          <w:insideH w:val="nil"/>
+          <w:insideV w:val="nil"/>
+        </w:tcBorders>
+        <w:shd w:val="clear" w:color="auto" w:fill="4472C4" w:themeFill="accent1"/>
+      </w:tcPr>
+    </w:tblStylePr>
+    <w:tblStylePr w:type="lastRow">
+      <w:rPr>
+        <w:b/>
+        <w:bCs/>
+      </w:rPr>
+      <w:tblPr/>
+      <w:tcPr>
+        <w:tcBorders>
+          <w:top w:val="double" w:sz="4" w:space="0" w:color="4472C4" w:themeColor="accent1"/>
+        </w:tcBorders>
+      </w:tcPr>
+    </w:tblStylePr>
+    <w:tblStylePr w:type="firstCol">
+      <w:rPr>
+        <w:b/>
+        <w:bCs/>
+      </w:rPr>
+    </w:tblStylePr>
+    <w:tblStylePr w:type="lastCol">
+      <w:rPr>
+        <w:b/>
+        <w:bCs/>
+      </w:rPr>
+    </w:tblStylePr>
+    <w:tblStylePr w:type="band1Vert">
+      <w:tblPr/>
+      <w:tcPr>
+        <w:shd w:val="clear" w:color="auto" w:fill="D9E2F3" w:themeFill="accent1" w:themeFillTint="33"/>
+      </w:tcPr>
+    </w:tblStylePr>
+    <w:tblStylePr w:type="band1Horz">
+      <w:tblPr/>
+      <w:tcPr>
+        <w:shd w:val="clear" w:color="auto" w:fill="D9E2F3" w:themeFill="accent1" w:themeFillTint="33"/>
+      </w:tcPr>
+    </w:tblStylePr>
+  </w:style>
+  <w:style w:type="table" w:styleId="Tabellagriglia4-colore6">
+    <w:name w:val="Grid Table 4 Accent 6"/>
+    <w:basedOn w:val="Tabellanormale"/>
+    <w:uiPriority w:val="49"/>
+    <w:rsid w:val="00C24870"/>
+    <w:pPr>
+      <w:spacing w:after="0" w:line="240" w:lineRule="auto"/>
+    </w:pPr>
+    <w:tblPr>
+      <w:tblStyleRowBandSize w:val="1"/>
+      <w:tblStyleColBandSize w:val="1"/>
+      <w:tblBorders>
+        <w:top w:val="single" w:sz="4" w:space="0" w:color="A8D08D" w:themeColor="accent6" w:themeTint="99"/>
+        <w:left w:val="single" w:sz="4" w:space="0" w:color="A8D08D" w:themeColor="accent6" w:themeTint="99"/>
+        <w:bottom w:val="single" w:sz="4" w:space="0" w:color="A8D08D" w:themeColor="accent6" w:themeTint="99"/>
+        <w:right w:val="single" w:sz="4" w:space="0" w:color="A8D08D" w:themeColor="accent6" w:themeTint="99"/>
+        <w:insideH w:val="single" w:sz="4" w:space="0" w:color="A8D08D" w:themeColor="accent6" w:themeTint="99"/>
+        <w:insideV w:val="single" w:sz="4" w:space="0" w:color="A8D08D" w:themeColor="accent6" w:themeTint="99"/>
+      </w:tblBorders>
+    </w:tblPr>
+    <w:tblStylePr w:type="firstRow">
+      <w:rPr>
+        <w:b/>
+        <w:bCs/>
+        <w:color w:val="FFFFFF" w:themeColor="background1"/>
+      </w:rPr>
+      <w:tblPr/>
+      <w:tcPr>
+        <w:tcBorders>
+          <w:top w:val="single" w:sz="4" w:space="0" w:color="70AD47" w:themeColor="accent6"/>
+          <w:left w:val="single" w:sz="4" w:space="0" w:color="70AD47" w:themeColor="accent6"/>
+          <w:bottom w:val="single" w:sz="4" w:space="0" w:color="70AD47" w:themeColor="accent6"/>
+          <w:right w:val="single" w:sz="4" w:space="0" w:color="70AD47" w:themeColor="accent6"/>
+          <w:insideH w:val="nil"/>
+          <w:insideV w:val="nil"/>
+        </w:tcBorders>
+        <w:shd w:val="clear" w:color="auto" w:fill="70AD47" w:themeFill="accent6"/>
+      </w:tcPr>
+    </w:tblStylePr>
+    <w:tblStylePr w:type="lastRow">
+      <w:rPr>
+        <w:b/>
+        <w:bCs/>
+      </w:rPr>
+      <w:tblPr/>
+      <w:tcPr>
+        <w:tcBorders>
+          <w:top w:val="double" w:sz="4" w:space="0" w:color="70AD47" w:themeColor="accent6"/>
+        </w:tcBorders>
+      </w:tcPr>
+    </w:tblStylePr>
+    <w:tblStylePr w:type="firstCol">
+      <w:rPr>
+        <w:b/>
+        <w:bCs/>
+      </w:rPr>
+    </w:tblStylePr>
+    <w:tblStylePr w:type="lastCol">
+      <w:rPr>
+        <w:b/>
+        <w:bCs/>
+      </w:rPr>
+    </w:tblStylePr>
+    <w:tblStylePr w:type="band1Vert">
+      <w:tblPr/>
+      <w:tcPr>
+        <w:shd w:val="clear" w:color="auto" w:fill="E2EFD9" w:themeFill="accent6" w:themeFillTint="33"/>
+      </w:tcPr>
+    </w:tblStylePr>
+    <w:tblStylePr w:type="band1Horz">
+      <w:tblPr/>
+      <w:tcPr>
+        <w:shd w:val="clear" w:color="auto" w:fill="E2EFD9" w:themeFill="accent6" w:themeFillTint="33"/>
+      </w:tcPr>
+    </w:tblStylePr>
+  </w:style>
+  <w:style w:type="table" w:styleId="Tabellagriglia5scura">
+    <w:name w:val="Grid Table 5 Dark"/>
+    <w:basedOn w:val="Tabellanormale"/>
+    <w:uiPriority w:val="50"/>
+    <w:rsid w:val="00C24870"/>
+    <w:pPr>
+      <w:spacing w:after="0" w:line="240" w:lineRule="auto"/>
+    </w:pPr>
+    <w:tblPr>
+      <w:tblStyleRowBandSize w:val="1"/>
+      <w:tblStyleColBandSize w:val="1"/>
+      <w:tblBorders>
+        <w:top w:val="single" w:sz="4" w:space="0" w:color="FFFFFF" w:themeColor="background1"/>
+        <w:left w:val="single" w:sz="4" w:space="0" w:color="FFFFFF" w:themeColor="background1"/>
+        <w:bottom w:val="single" w:sz="4" w:space="0" w:color="FFFFFF" w:themeColor="background1"/>
+        <w:right w:val="single" w:sz="4" w:space="0" w:color="FFFFFF" w:themeColor="background1"/>
+        <w:insideH w:val="single" w:sz="4" w:space="0" w:color="FFFFFF" w:themeColor="background1"/>
+        <w:insideV w:val="single" w:sz="4" w:space="0" w:color="FFFFFF" w:themeColor="background1"/>
+      </w:tblBorders>
+    </w:tblPr>
+    <w:tcPr>
+      <w:shd w:val="clear" w:color="auto" w:fill="CCCCCC" w:themeFill="text1" w:themeFillTint="33"/>
+    </w:tcPr>
+    <w:tblStylePr w:type="firstRow">
+      <w:rPr>
+        <w:b/>
+        <w:bCs/>
+        <w:color w:val="FFFFFF" w:themeColor="background1"/>
+      </w:rPr>
+      <w:tblPr/>
+      <w:tcPr>
+        <w:tcBorders>
+          <w:top w:val="single" w:sz="4" w:space="0" w:color="FFFFFF" w:themeColor="background1"/>
+          <w:left w:val="single" w:sz="4" w:space="0" w:color="FFFFFF" w:themeColor="background1"/>
+          <w:right w:val="single" w:sz="4" w:space="0" w:color="FFFFFF" w:themeColor="background1"/>
+          <w:insideH w:val="nil"/>
+          <w:insideV w:val="nil"/>
+        </w:tcBorders>
+        <w:shd w:val="clear" w:color="auto" w:fill="000000" w:themeFill="text1"/>
+      </w:tcPr>
+    </w:tblStylePr>
+    <w:tblStylePr w:type="lastRow">
+      <w:rPr>
+        <w:b/>
+        <w:bCs/>
+        <w:color w:val="FFFFFF" w:themeColor="background1"/>
+      </w:rPr>
+      <w:tblPr/>
+      <w:tcPr>
+        <w:tcBorders>
+          <w:left w:val="single" w:sz="4" w:space="0" w:color="FFFFFF" w:themeColor="background1"/>
+          <w:bottom w:val="single" w:sz="4" w:space="0" w:color="FFFFFF" w:themeColor="background1"/>
+          <w:right w:val="single" w:sz="4" w:space="0" w:color="FFFFFF" w:themeColor="background1"/>
+          <w:insideH w:val="nil"/>
+          <w:insideV w:val="nil"/>
+        </w:tcBorders>
+        <w:shd w:val="clear" w:color="auto" w:fill="000000" w:themeFill="text1"/>
+      </w:tcPr>
+    </w:tblStylePr>
+    <w:tblStylePr w:type="firstCol">
+      <w:rPr>
+        <w:b/>
+        <w:bCs/>
+        <w:color w:val="FFFFFF" w:themeColor="background1"/>
+      </w:rPr>
+      <w:tblPr/>
+      <w:tcPr>
+        <w:tcBorders>
+          <w:top w:val="single" w:sz="4" w:space="0" w:color="FFFFFF" w:themeColor="background1"/>
+          <w:left w:val="single" w:sz="4" w:space="0" w:color="FFFFFF" w:themeColor="background1"/>
+          <w:bottom w:val="single" w:sz="4" w:space="0" w:color="FFFFFF" w:themeColor="background1"/>
+          <w:insideV w:val="nil"/>
+        </w:tcBorders>
+        <w:shd w:val="clear" w:color="auto" w:fill="000000" w:themeFill="text1"/>
+      </w:tcPr>
+    </w:tblStylePr>
+    <w:tblStylePr w:type="lastCol">
+      <w:rPr>
+        <w:b/>
+        <w:bCs/>
+        <w:color w:val="FFFFFF" w:themeColor="background1"/>
+      </w:rPr>
+      <w:tblPr/>
+      <w:tcPr>
+        <w:tcBorders>
+          <w:top w:val="single" w:sz="4" w:space="0" w:color="FFFFFF" w:themeColor="background1"/>
+          <w:bottom w:val="single" w:sz="4" w:space="0" w:color="FFFFFF" w:themeColor="background1"/>
+          <w:right w:val="single" w:sz="4" w:space="0" w:color="FFFFFF" w:themeColor="background1"/>
+          <w:insideV w:val="nil"/>
+        </w:tcBorders>
+        <w:shd w:val="clear" w:color="auto" w:fill="000000" w:themeFill="text1"/>
+      </w:tcPr>
+    </w:tblStylePr>
+    <w:tblStylePr w:type="band1Vert">
+      <w:tblPr/>
+      <w:tcPr>
+        <w:shd w:val="clear" w:color="auto" w:fill="999999" w:themeFill="text1" w:themeFillTint="66"/>
+      </w:tcPr>
+    </w:tblStylePr>
+    <w:tblStylePr w:type="band1Horz">
+      <w:tblPr/>
+      <w:tcPr>
+        <w:shd w:val="clear" w:color="auto" w:fill="999999" w:themeFill="text1" w:themeFillTint="66"/>
+      </w:tcPr>
+    </w:tblStylePr>
+  </w:style>
+  <w:style w:type="table" w:styleId="Tabellagriglia5scura-colore1">
+    <w:name w:val="Grid Table 5 Dark Accent 1"/>
+    <w:basedOn w:val="Tabellanormale"/>
+    <w:uiPriority w:val="50"/>
+    <w:rsid w:val="00C24870"/>
+    <w:pPr>
+      <w:spacing w:after="0" w:line="240" w:lineRule="auto"/>
+    </w:pPr>
+    <w:tblPr>
+      <w:tblStyleRowBandSize w:val="1"/>
+      <w:tblStyleColBandSize w:val="1"/>
+      <w:tblBorders>
+        <w:top w:val="single" w:sz="4" w:space="0" w:color="FFFFFF" w:themeColor="background1"/>
+        <w:left w:val="single" w:sz="4" w:space="0" w:color="FFFFFF" w:themeColor="background1"/>
+        <w:bottom w:val="single" w:sz="4" w:space="0" w:color="FFFFFF" w:themeColor="background1"/>
+        <w:right w:val="single" w:sz="4" w:space="0" w:color="FFFFFF" w:themeColor="background1"/>
+        <w:insideH w:val="single" w:sz="4" w:space="0" w:color="FFFFFF" w:themeColor="background1"/>
+        <w:insideV w:val="single" w:sz="4" w:space="0" w:color="FFFFFF" w:themeColor="background1"/>
+      </w:tblBorders>
+    </w:tblPr>
+    <w:tcPr>
+      <w:shd w:val="clear" w:color="auto" w:fill="D9E2F3" w:themeFill="accent1" w:themeFillTint="33"/>
+    </w:tcPr>
+    <w:tblStylePr w:type="firstRow">
+      <w:rPr>
+        <w:b/>
+        <w:bCs/>
+        <w:color w:val="FFFFFF" w:themeColor="background1"/>
+      </w:rPr>
+      <w:tblPr/>
+      <w:tcPr>
+        <w:tcBorders>
+          <w:top w:val="single" w:sz="4" w:space="0" w:color="FFFFFF" w:themeColor="background1"/>
+          <w:left w:val="single" w:sz="4" w:space="0" w:color="FFFFFF" w:themeColor="background1"/>
+          <w:right w:val="single" w:sz="4" w:space="0" w:color="FFFFFF" w:themeColor="background1"/>
+          <w:insideH w:val="nil"/>
+          <w:insideV w:val="nil"/>
+        </w:tcBorders>
+        <w:shd w:val="clear" w:color="auto" w:fill="4472C4" w:themeFill="accent1"/>
+      </w:tcPr>
+    </w:tblStylePr>
+    <w:tblStylePr w:type="lastRow">
+      <w:rPr>
+        <w:b/>
+        <w:bCs/>
+        <w:color w:val="FFFFFF" w:themeColor="background1"/>
+      </w:rPr>
+      <w:tblPr/>
+      <w:tcPr>
+        <w:tcBorders>
+          <w:left w:val="single" w:sz="4" w:space="0" w:color="FFFFFF" w:themeColor="background1"/>
+          <w:bottom w:val="single" w:sz="4" w:space="0" w:color="FFFFFF" w:themeColor="background1"/>
+          <w:right w:val="single" w:sz="4" w:space="0" w:color="FFFFFF" w:themeColor="background1"/>
+          <w:insideH w:val="nil"/>
+          <w:insideV w:val="nil"/>
+        </w:tcBorders>
+        <w:shd w:val="clear" w:color="auto" w:fill="4472C4" w:themeFill="accent1"/>
+      </w:tcPr>
+    </w:tblStylePr>
+    <w:tblStylePr w:type="firstCol">
+      <w:rPr>
+        <w:b/>
+        <w:bCs/>
+        <w:color w:val="FFFFFF" w:themeColor="background1"/>
+      </w:rPr>
+      <w:tblPr/>
+      <w:tcPr>
+        <w:tcBorders>
+          <w:top w:val="single" w:sz="4" w:space="0" w:color="FFFFFF" w:themeColor="background1"/>
+          <w:left w:val="single" w:sz="4" w:space="0" w:color="FFFFFF" w:themeColor="background1"/>
+          <w:bottom w:val="single" w:sz="4" w:space="0" w:color="FFFFFF" w:themeColor="background1"/>
+          <w:insideV w:val="nil"/>
+        </w:tcBorders>
+        <w:shd w:val="clear" w:color="auto" w:fill="4472C4" w:themeFill="accent1"/>
+      </w:tcPr>
+    </w:tblStylePr>
+    <w:tblStylePr w:type="lastCol">
+      <w:rPr>
+        <w:b/>
+        <w:bCs/>
+        <w:color w:val="FFFFFF" w:themeColor="background1"/>
+      </w:rPr>
+      <w:tblPr/>
+      <w:tcPr>
+        <w:tcBorders>
+          <w:top w:val="single" w:sz="4" w:space="0" w:color="FFFFFF" w:themeColor="background1"/>
+          <w:bottom w:val="single" w:sz="4" w:space="0" w:color="FFFFFF" w:themeColor="background1"/>
+          <w:right w:val="single" w:sz="4" w:space="0" w:color="FFFFFF" w:themeColor="background1"/>
+          <w:insideV w:val="nil"/>
+        </w:tcBorders>
+        <w:shd w:val="clear" w:color="auto" w:fill="4472C4" w:themeFill="accent1"/>
+      </w:tcPr>
+    </w:tblStylePr>
+    <w:tblStylePr w:type="band1Vert">
+      <w:tblPr/>
+      <w:tcPr>
+        <w:shd w:val="clear" w:color="auto" w:fill="B4C6E7" w:themeFill="accent1" w:themeFillTint="66"/>
+      </w:tcPr>
+    </w:tblStylePr>
+    <w:tblStylePr w:type="band1Horz">
+      <w:tblPr/>
+      <w:tcPr>
+        <w:shd w:val="clear" w:color="auto" w:fill="B4C6E7" w:themeFill="accent1" w:themeFillTint="66"/>
+      </w:tcPr>
+    </w:tblStylePr>
+  </w:style>
+  <w:style w:type="table" w:styleId="Tabellagriglia5scura-colore2">
+    <w:name w:val="Grid Table 5 Dark Accent 2"/>
+    <w:basedOn w:val="Tabellanormale"/>
+    <w:uiPriority w:val="50"/>
+    <w:rsid w:val="00C24870"/>
+    <w:pPr>
+      <w:spacing w:after="0" w:line="240" w:lineRule="auto"/>
+    </w:pPr>
+    <w:tblPr>
+      <w:tblStyleRowBandSize w:val="1"/>
+      <w:tblStyleColBandSize w:val="1"/>
+      <w:tblBorders>
+        <w:top w:val="single" w:sz="4" w:space="0" w:color="FFFFFF" w:themeColor="background1"/>
+        <w:left w:val="single" w:sz="4" w:space="0" w:color="FFFFFF" w:themeColor="background1"/>
+        <w:bottom w:val="single" w:sz="4" w:space="0" w:color="FFFFFF" w:themeColor="background1"/>
+        <w:right w:val="single" w:sz="4" w:space="0" w:color="FFFFFF" w:themeColor="background1"/>
+        <w:insideH w:val="single" w:sz="4" w:space="0" w:color="FFFFFF" w:themeColor="background1"/>
+        <w:insideV w:val="single" w:sz="4" w:space="0" w:color="FFFFFF" w:themeColor="background1"/>
+      </w:tblBorders>
+    </w:tblPr>
+    <w:tcPr>
+      <w:shd w:val="clear" w:color="auto" w:fill="FBE4D5" w:themeFill="accent2" w:themeFillTint="33"/>
+    </w:tcPr>
+    <w:tblStylePr w:type="firstRow">
+      <w:rPr>
+        <w:b/>
+        <w:bCs/>
+        <w:color w:val="FFFFFF" w:themeColor="background1"/>
+      </w:rPr>
+      <w:tblPr/>
+      <w:tcPr>
+        <w:tcBorders>
+          <w:top w:val="single" w:sz="4" w:space="0" w:color="FFFFFF" w:themeColor="background1"/>
+          <w:left w:val="single" w:sz="4" w:space="0" w:color="FFFFFF" w:themeColor="background1"/>
+          <w:right w:val="single" w:sz="4" w:space="0" w:color="FFFFFF" w:themeColor="background1"/>
+          <w:insideH w:val="nil"/>
+          <w:insideV w:val="nil"/>
+        </w:tcBorders>
+        <w:shd w:val="clear" w:color="auto" w:fill="ED7D31" w:themeFill="accent2"/>
+      </w:tcPr>
+    </w:tblStylePr>
+    <w:tblStylePr w:type="lastRow">
+      <w:rPr>
+        <w:b/>
+        <w:bCs/>
+        <w:color w:val="FFFFFF" w:themeColor="background1"/>
+      </w:rPr>
+      <w:tblPr/>
+      <w:tcPr>
+        <w:tcBorders>
+          <w:left w:val="single" w:sz="4" w:space="0" w:color="FFFFFF" w:themeColor="background1"/>
+          <w:bottom w:val="single" w:sz="4" w:space="0" w:color="FFFFFF" w:themeColor="background1"/>
+          <w:right w:val="single" w:sz="4" w:space="0" w:color="FFFFFF" w:themeColor="background1"/>
+          <w:insideH w:val="nil"/>
+          <w:insideV w:val="nil"/>
+        </w:tcBorders>
+        <w:shd w:val="clear" w:color="auto" w:fill="ED7D31" w:themeFill="accent2"/>
+      </w:tcPr>
+    </w:tblStylePr>
+    <w:tblStylePr w:type="firstCol">
+      <w:rPr>
+        <w:b/>
+        <w:bCs/>
+        <w:color w:val="FFFFFF" w:themeColor="background1"/>
+      </w:rPr>
+      <w:tblPr/>
+      <w:tcPr>
+        <w:tcBorders>
+          <w:top w:val="single" w:sz="4" w:space="0" w:color="FFFFFF" w:themeColor="background1"/>
+          <w:left w:val="single" w:sz="4" w:space="0" w:color="FFFFFF" w:themeColor="background1"/>
+          <w:bottom w:val="single" w:sz="4" w:space="0" w:color="FFFFFF" w:themeColor="background1"/>
+          <w:insideV w:val="nil"/>
+        </w:tcBorders>
+        <w:shd w:val="clear" w:color="auto" w:fill="ED7D31" w:themeFill="accent2"/>
+      </w:tcPr>
+    </w:tblStylePr>
+    <w:tblStylePr w:type="lastCol">
+      <w:rPr>
+        <w:b/>
+        <w:bCs/>
+        <w:color w:val="FFFFFF" w:themeColor="background1"/>
+      </w:rPr>
+      <w:tblPr/>
+      <w:tcPr>
+        <w:tcBorders>
+          <w:top w:val="single" w:sz="4" w:space="0" w:color="FFFFFF" w:themeColor="background1"/>
+          <w:bottom w:val="single" w:sz="4" w:space="0" w:color="FFFFFF" w:themeColor="background1"/>
+          <w:right w:val="single" w:sz="4" w:space="0" w:color="FFFFFF" w:themeColor="background1"/>
+          <w:insideV w:val="nil"/>
+        </w:tcBorders>
+        <w:shd w:val="clear" w:color="auto" w:fill="ED7D31" w:themeFill="accent2"/>
+      </w:tcPr>
+    </w:tblStylePr>
+    <w:tblStylePr w:type="band1Vert">
+      <w:tblPr/>
+      <w:tcPr>
+        <w:shd w:val="clear" w:color="auto" w:fill="F7CAAC" w:themeFill="accent2" w:themeFillTint="66"/>
+      </w:tcPr>
+    </w:tblStylePr>
+    <w:tblStylePr w:type="band1Horz">
+      <w:tblPr/>
+      <w:tcPr>
+        <w:shd w:val="clear" w:color="auto" w:fill="F7CAAC" w:themeFill="accent2" w:themeFillTint="66"/>
+      </w:tcPr>
+    </w:tblStylePr>
+  </w:style>
+  <w:style w:type="table" w:styleId="Tabellagriglia5scura-colore3">
+    <w:name w:val="Grid Table 5 Dark Accent 3"/>
+    <w:basedOn w:val="Tabellanormale"/>
+    <w:uiPriority w:val="50"/>
+    <w:rsid w:val="00C24870"/>
+    <w:pPr>
+      <w:spacing w:after="0" w:line="240" w:lineRule="auto"/>
+    </w:pPr>
+    <w:tblPr>
+      <w:tblStyleRowBandSize w:val="1"/>
+      <w:tblStyleColBandSize w:val="1"/>
+      <w:tblBorders>
+        <w:top w:val="single" w:sz="4" w:space="0" w:color="FFFFFF" w:themeColor="background1"/>
+        <w:left w:val="single" w:sz="4" w:space="0" w:color="FFFFFF" w:themeColor="background1"/>
+        <w:bottom w:val="single" w:sz="4" w:space="0" w:color="FFFFFF" w:themeColor="background1"/>
+        <w:right w:val="single" w:sz="4" w:space="0" w:color="FFFFFF" w:themeColor="background1"/>
+        <w:insideH w:val="single" w:sz="4" w:space="0" w:color="FFFFFF" w:themeColor="background1"/>
+        <w:insideV w:val="single" w:sz="4" w:space="0" w:color="FFFFFF" w:themeColor="background1"/>
+      </w:tblBorders>
+    </w:tblPr>
+    <w:tcPr>
+      <w:shd w:val="clear" w:color="auto" w:fill="EDEDED" w:themeFill="accent3" w:themeFillTint="33"/>
+    </w:tcPr>
+    <w:tblStylePr w:type="firstRow">
+      <w:rPr>
+        <w:b/>
+        <w:bCs/>
+        <w:color w:val="FFFFFF" w:themeColor="background1"/>
+      </w:rPr>
+      <w:tblPr/>
+      <w:tcPr>
+        <w:tcBorders>
+          <w:top w:val="single" w:sz="4" w:space="0" w:color="FFFFFF" w:themeColor="background1"/>
+          <w:left w:val="single" w:sz="4" w:space="0" w:color="FFFFFF" w:themeColor="background1"/>
+          <w:right w:val="single" w:sz="4" w:space="0" w:color="FFFFFF" w:themeColor="background1"/>
+          <w:insideH w:val="nil"/>
+          <w:insideV w:val="nil"/>
+        </w:tcBorders>
+        <w:shd w:val="clear" w:color="auto" w:fill="A5A5A5" w:themeFill="accent3"/>
+      </w:tcPr>
+    </w:tblStylePr>
+    <w:tblStylePr w:type="lastRow">
+      <w:rPr>
+        <w:b/>
+        <w:bCs/>
+        <w:color w:val="FFFFFF" w:themeColor="background1"/>
+      </w:rPr>
+      <w:tblPr/>
+      <w:tcPr>
+        <w:tcBorders>
+          <w:left w:val="single" w:sz="4" w:space="0" w:color="FFFFFF" w:themeColor="background1"/>
+          <w:bottom w:val="single" w:sz="4" w:space="0" w:color="FFFFFF" w:themeColor="background1"/>
+          <w:right w:val="single" w:sz="4" w:space="0" w:color="FFFFFF" w:themeColor="background1"/>
+          <w:insideH w:val="nil"/>
+          <w:insideV w:val="nil"/>
+        </w:tcBorders>
+        <w:shd w:val="clear" w:color="auto" w:fill="A5A5A5" w:themeFill="accent3"/>
+      </w:tcPr>
+    </w:tblStylePr>
+    <w:tblStylePr w:type="firstCol">
+      <w:rPr>
+        <w:b/>
+        <w:bCs/>
+        <w:color w:val="FFFFFF" w:themeColor="background1"/>
+      </w:rPr>
+      <w:tblPr/>
+      <w:tcPr>
+        <w:tcBorders>
+          <w:top w:val="single" w:sz="4" w:space="0" w:color="FFFFFF" w:themeColor="background1"/>
+          <w:left w:val="single" w:sz="4" w:space="0" w:color="FFFFFF" w:themeColor="background1"/>
+          <w:bottom w:val="single" w:sz="4" w:space="0" w:color="FFFFFF" w:themeColor="background1"/>
+          <w:insideV w:val="nil"/>
+        </w:tcBorders>
+        <w:shd w:val="clear" w:color="auto" w:fill="A5A5A5" w:themeFill="accent3"/>
+      </w:tcPr>
+    </w:tblStylePr>
+    <w:tblStylePr w:type="lastCol">
+      <w:rPr>
+        <w:b/>
+        <w:bCs/>
+        <w:color w:val="FFFFFF" w:themeColor="background1"/>
+      </w:rPr>
+      <w:tblPr/>
+      <w:tcPr>
+        <w:tcBorders>
+          <w:top w:val="single" w:sz="4" w:space="0" w:color="FFFFFF" w:themeColor="background1"/>
+          <w:bottom w:val="single" w:sz="4" w:space="0" w:color="FFFFFF" w:themeColor="background1"/>
+          <w:right w:val="single" w:sz="4" w:space="0" w:color="FFFFFF" w:themeColor="background1"/>
+          <w:insideV w:val="nil"/>
+        </w:tcBorders>
+        <w:shd w:val="clear" w:color="auto" w:fill="A5A5A5" w:themeFill="accent3"/>
+      </w:tcPr>
+    </w:tblStylePr>
+    <w:tblStylePr w:type="band1Vert">
+      <w:tblPr/>
+      <w:tcPr>
+        <w:shd w:val="clear" w:color="auto" w:fill="DBDBDB" w:themeFill="accent3" w:themeFillTint="66"/>
+      </w:tcPr>
+    </w:tblStylePr>
+    <w:tblStylePr w:type="band1Horz">
+      <w:tblPr/>
+      <w:tcPr>
+        <w:shd w:val="clear" w:color="auto" w:fill="DBDBDB" w:themeFill="accent3" w:themeFillTint="66"/>
+      </w:tcPr>
+    </w:tblStylePr>
+  </w:style>
+  <w:style w:type="table" w:styleId="Tabellagriglia5scura-colore4">
+    <w:name w:val="Grid Table 5 Dark Accent 4"/>
+    <w:basedOn w:val="Tabellanormale"/>
+    <w:uiPriority w:val="50"/>
+    <w:rsid w:val="00C24870"/>
+    <w:pPr>
+      <w:spacing w:after="0" w:line="240" w:lineRule="auto"/>
+    </w:pPr>
+    <w:tblPr>
+      <w:tblStyleRowBandSize w:val="1"/>
+      <w:tblStyleColBandSize w:val="1"/>
+      <w:tblBorders>
+        <w:top w:val="single" w:sz="4" w:space="0" w:color="FFFFFF" w:themeColor="background1"/>
+        <w:left w:val="single" w:sz="4" w:space="0" w:color="FFFFFF" w:themeColor="background1"/>
+        <w:bottom w:val="single" w:sz="4" w:space="0" w:color="FFFFFF" w:themeColor="background1"/>
+        <w:right w:val="single" w:sz="4" w:space="0" w:color="FFFFFF" w:themeColor="background1"/>
+        <w:insideH w:val="single" w:sz="4" w:space="0" w:color="FFFFFF" w:themeColor="background1"/>
+        <w:insideV w:val="single" w:sz="4" w:space="0" w:color="FFFFFF" w:themeColor="background1"/>
+      </w:tblBorders>
+    </w:tblPr>
+    <w:tcPr>
+      <w:shd w:val="clear" w:color="auto" w:fill="FFF2CC" w:themeFill="accent4" w:themeFillTint="33"/>
+    </w:tcPr>
+    <w:tblStylePr w:type="firstRow">
+      <w:rPr>
+        <w:b/>
+        <w:bCs/>
+        <w:color w:val="FFFFFF" w:themeColor="background1"/>
+      </w:rPr>
+      <w:tblPr/>
+      <w:tcPr>
+        <w:tcBorders>
+          <w:top w:val="single" w:sz="4" w:space="0" w:color="FFFFFF" w:themeColor="background1"/>
+          <w:left w:val="single" w:sz="4" w:space="0" w:color="FFFFFF" w:themeColor="background1"/>
+          <w:right w:val="single" w:sz="4" w:space="0" w:color="FFFFFF" w:themeColor="background1"/>
+          <w:insideH w:val="nil"/>
+          <w:insideV w:val="nil"/>
+        </w:tcBorders>
+        <w:shd w:val="clear" w:color="auto" w:fill="FFC000" w:themeFill="accent4"/>
+      </w:tcPr>
+    </w:tblStylePr>
+    <w:tblStylePr w:type="lastRow">
+      <w:rPr>
+        <w:b/>
+        <w:bCs/>
+        <w:color w:val="FFFFFF" w:themeColor="background1"/>
+      </w:rPr>
+      <w:tblPr/>
+      <w:tcPr>
+        <w:tcBorders>
+          <w:left w:val="single" w:sz="4" w:space="0" w:color="FFFFFF" w:themeColor="background1"/>
+          <w:bottom w:val="single" w:sz="4" w:space="0" w:color="FFFFFF" w:themeColor="background1"/>
+          <w:right w:val="single" w:sz="4" w:space="0" w:color="FFFFFF" w:themeColor="background1"/>
+          <w:insideH w:val="nil"/>
+          <w:insideV w:val="nil"/>
+        </w:tcBorders>
+        <w:shd w:val="clear" w:color="auto" w:fill="FFC000" w:themeFill="accent4"/>
+      </w:tcPr>
+    </w:tblStylePr>
+    <w:tblStylePr w:type="firstCol">
+      <w:rPr>
+        <w:b/>
+        <w:bCs/>
+        <w:color w:val="FFFFFF" w:themeColor="background1"/>
+      </w:rPr>
+      <w:tblPr/>
+      <w:tcPr>
+        <w:tcBorders>
+          <w:top w:val="single" w:sz="4" w:space="0" w:color="FFFFFF" w:themeColor="background1"/>
+          <w:left w:val="single" w:sz="4" w:space="0" w:color="FFFFFF" w:themeColor="background1"/>
+          <w:bottom w:val="single" w:sz="4" w:space="0" w:color="FFFFFF" w:themeColor="background1"/>
+          <w:insideV w:val="nil"/>
+        </w:tcBorders>
+        <w:shd w:val="clear" w:color="auto" w:fill="FFC000" w:themeFill="accent4"/>
+      </w:tcPr>
+    </w:tblStylePr>
+    <w:tblStylePr w:type="lastCol">
+      <w:rPr>
+        <w:b/>
+        <w:bCs/>
+        <w:color w:val="FFFFFF" w:themeColor="background1"/>
+      </w:rPr>
+      <w:tblPr/>
+      <w:tcPr>
+        <w:tcBorders>
+          <w:top w:val="single" w:sz="4" w:space="0" w:color="FFFFFF" w:themeColor="background1"/>
+          <w:bottom w:val="single" w:sz="4" w:space="0" w:color="FFFFFF" w:themeColor="background1"/>
+          <w:right w:val="single" w:sz="4" w:space="0" w:color="FFFFFF" w:themeColor="background1"/>
+          <w:insideV w:val="nil"/>
+        </w:tcBorders>
+        <w:shd w:val="clear" w:color="auto" w:fill="FFC000" w:themeFill="accent4"/>
+      </w:tcPr>
+    </w:tblStylePr>
+    <w:tblStylePr w:type="band1Vert">
+      <w:tblPr/>
+      <w:tcPr>
+        <w:shd w:val="clear" w:color="auto" w:fill="FFE599" w:themeFill="accent4" w:themeFillTint="66"/>
+      </w:tcPr>
+    </w:tblStylePr>
+    <w:tblStylePr w:type="band1Horz">
+      <w:tblPr/>
+      <w:tcPr>
+        <w:shd w:val="clear" w:color="auto" w:fill="FFE599" w:themeFill="accent4" w:themeFillTint="66"/>
+      </w:tcPr>
+    </w:tblStylePr>
+  </w:style>
+  <w:style w:type="table" w:styleId="Tabellagriglia5scura-colore5">
+    <w:name w:val="Grid Table 5 Dark Accent 5"/>
+    <w:basedOn w:val="Tabellanormale"/>
+    <w:uiPriority w:val="50"/>
+    <w:rsid w:val="00C24870"/>
+    <w:pPr>
+      <w:spacing w:after="0" w:line="240" w:lineRule="auto"/>
+    </w:pPr>
+    <w:tblPr>
+      <w:tblStyleRowBandSize w:val="1"/>
+      <w:tblStyleColBandSize w:val="1"/>
+      <w:tblBorders>
+        <w:top w:val="single" w:sz="4" w:space="0" w:color="FFFFFF" w:themeColor="background1"/>
+        <w:left w:val="single" w:sz="4" w:space="0" w:color="FFFFFF" w:themeColor="background1"/>
+        <w:bottom w:val="single" w:sz="4" w:space="0" w:color="FFFFFF" w:themeColor="background1"/>
+        <w:right w:val="single" w:sz="4" w:space="0" w:color="FFFFFF" w:themeColor="background1"/>
+        <w:insideH w:val="single" w:sz="4" w:space="0" w:color="FFFFFF" w:themeColor="background1"/>
+        <w:insideV w:val="single" w:sz="4" w:space="0" w:color="FFFFFF" w:themeColor="background1"/>
+      </w:tblBorders>
+    </w:tblPr>
+    <w:tcPr>
+      <w:shd w:val="clear" w:color="auto" w:fill="DEEAF6" w:themeFill="accent5" w:themeFillTint="33"/>
+    </w:tcPr>
+    <w:tblStylePr w:type="firstRow">
+      <w:rPr>
+        <w:b/>
+        <w:bCs/>
+        <w:color w:val="FFFFFF" w:themeColor="background1"/>
+      </w:rPr>
+      <w:tblPr/>
+      <w:tcPr>
+        <w:tcBorders>
+          <w:top w:val="single" w:sz="4" w:space="0" w:color="FFFFFF" w:themeColor="background1"/>
+          <w:left w:val="single" w:sz="4" w:space="0" w:color="FFFFFF" w:themeColor="background1"/>
+          <w:right w:val="single" w:sz="4" w:space="0" w:color="FFFFFF" w:themeColor="background1"/>
+          <w:insideH w:val="nil"/>
+          <w:insideV w:val="nil"/>
+        </w:tcBorders>
+        <w:shd w:val="clear" w:color="auto" w:fill="5B9BD5" w:themeFill="accent5"/>
+      </w:tcPr>
+    </w:tblStylePr>
+    <w:tblStylePr w:type="lastRow">
+      <w:rPr>
+        <w:b/>
+        <w:bCs/>
+        <w:color w:val="FFFFFF" w:themeColor="background1"/>
+      </w:rPr>
+      <w:tblPr/>
+      <w:tcPr>
+        <w:tcBorders>
+          <w:left w:val="single" w:sz="4" w:space="0" w:color="FFFFFF" w:themeColor="background1"/>
+          <w:bottom w:val="single" w:sz="4" w:space="0" w:color="FFFFFF" w:themeColor="background1"/>
+          <w:right w:val="single" w:sz="4" w:space="0" w:color="FFFFFF" w:themeColor="background1"/>
+          <w:insideH w:val="nil"/>
+          <w:insideV w:val="nil"/>
+        </w:tcBorders>
+        <w:shd w:val="clear" w:color="auto" w:fill="5B9BD5" w:themeFill="accent5"/>
+      </w:tcPr>
+    </w:tblStylePr>
+    <w:tblStylePr w:type="firstCol">
+      <w:rPr>
+        <w:b/>
+        <w:bCs/>
+        <w:color w:val="FFFFFF" w:themeColor="background1"/>
+      </w:rPr>
+      <w:tblPr/>
+      <w:tcPr>
+        <w:tcBorders>
+          <w:top w:val="single" w:sz="4" w:space="0" w:color="FFFFFF" w:themeColor="background1"/>
+          <w:left w:val="single" w:sz="4" w:space="0" w:color="FFFFFF" w:themeColor="background1"/>
+          <w:bottom w:val="single" w:sz="4" w:space="0" w:color="FFFFFF" w:themeColor="background1"/>
+          <w:insideV w:val="nil"/>
+        </w:tcBorders>
+        <w:shd w:val="clear" w:color="auto" w:fill="5B9BD5" w:themeFill="accent5"/>
+      </w:tcPr>
+    </w:tblStylePr>
+    <w:tblStylePr w:type="lastCol">
+      <w:rPr>
+        <w:b/>
+        <w:bCs/>
+        <w:color w:val="FFFFFF" w:themeColor="background1"/>
+      </w:rPr>
+      <w:tblPr/>
+      <w:tcPr>
+        <w:tcBorders>
+          <w:top w:val="single" w:sz="4" w:space="0" w:color="FFFFFF" w:themeColor="background1"/>
+          <w:bottom w:val="single" w:sz="4" w:space="0" w:color="FFFFFF" w:themeColor="background1"/>
+          <w:right w:val="single" w:sz="4" w:space="0" w:color="FFFFFF" w:themeColor="background1"/>
+          <w:insideV w:val="nil"/>
+        </w:tcBorders>
+        <w:shd w:val="clear" w:color="auto" w:fill="5B9BD5" w:themeFill="accent5"/>
+      </w:tcPr>
+    </w:tblStylePr>
+    <w:tblStylePr w:type="band1Vert">
+      <w:tblPr/>
+      <w:tcPr>
+        <w:shd w:val="clear" w:color="auto" w:fill="BDD6EE" w:themeFill="accent5" w:themeFillTint="66"/>
+      </w:tcPr>
+    </w:tblStylePr>
+    <w:tblStylePr w:type="band1Horz">
+      <w:tblPr/>
+      <w:tcPr>
+        <w:shd w:val="clear" w:color="auto" w:fill="BDD6EE" w:themeFill="accent5" w:themeFillTint="66"/>
+      </w:tcPr>
+    </w:tblStylePr>
+  </w:style>
+  <w:style w:type="table" w:styleId="Tabellagriglia5scura-colore6">
+    <w:name w:val="Grid Table 5 Dark Accent 6"/>
+    <w:basedOn w:val="Tabellanormale"/>
+    <w:uiPriority w:val="50"/>
+    <w:rsid w:val="00C24870"/>
+    <w:pPr>
+      <w:spacing w:after="0" w:line="240" w:lineRule="auto"/>
+    </w:pPr>
+    <w:tblPr>
+      <w:tblStyleRowBandSize w:val="1"/>
+      <w:tblStyleColBandSize w:val="1"/>
+      <w:tblBorders>
+        <w:top w:val="single" w:sz="4" w:space="0" w:color="FFFFFF" w:themeColor="background1"/>
+        <w:left w:val="single" w:sz="4" w:space="0" w:color="FFFFFF" w:themeColor="background1"/>
+        <w:bottom w:val="single" w:sz="4" w:space="0" w:color="FFFFFF" w:themeColor="background1"/>
+        <w:right w:val="single" w:sz="4" w:space="0" w:color="FFFFFF" w:themeColor="background1"/>
+        <w:insideH w:val="single" w:sz="4" w:space="0" w:color="FFFFFF" w:themeColor="background1"/>
+        <w:insideV w:val="single" w:sz="4" w:space="0" w:color="FFFFFF" w:themeColor="background1"/>
+      </w:tblBorders>
+    </w:tblPr>
+    <w:tcPr>
+      <w:shd w:val="clear" w:color="auto" w:fill="E2EFD9" w:themeFill="accent6" w:themeFillTint="33"/>
+    </w:tcPr>
+    <w:tblStylePr w:type="firstRow">
+      <w:rPr>
+        <w:b/>
+        <w:bCs/>
+        <w:color w:val="FFFFFF" w:themeColor="background1"/>
+      </w:rPr>
+      <w:tblPr/>
+      <w:tcPr>
+        <w:tcBorders>
+          <w:top w:val="single" w:sz="4" w:space="0" w:color="FFFFFF" w:themeColor="background1"/>
+          <w:left w:val="single" w:sz="4" w:space="0" w:color="FFFFFF" w:themeColor="background1"/>
+          <w:right w:val="single" w:sz="4" w:space="0" w:color="FFFFFF" w:themeColor="background1"/>
+          <w:insideH w:val="nil"/>
+          <w:insideV w:val="nil"/>
+        </w:tcBorders>
+        <w:shd w:val="clear" w:color="auto" w:fill="70AD47" w:themeFill="accent6"/>
+      </w:tcPr>
+    </w:tblStylePr>
+    <w:tblStylePr w:type="lastRow">
+      <w:rPr>
+        <w:b/>
+        <w:bCs/>
+        <w:color w:val="FFFFFF" w:themeColor="background1"/>
+      </w:rPr>
+      <w:tblPr/>
+      <w:tcPr>
+        <w:tcBorders>
+          <w:left w:val="single" w:sz="4" w:space="0" w:color="FFFFFF" w:themeColor="background1"/>
+          <w:bottom w:val="single" w:sz="4" w:space="0" w:color="FFFFFF" w:themeColor="background1"/>
+          <w:right w:val="single" w:sz="4" w:space="0" w:color="FFFFFF" w:themeColor="background1"/>
+          <w:insideH w:val="nil"/>
+          <w:insideV w:val="nil"/>
+        </w:tcBorders>
+        <w:shd w:val="clear" w:color="auto" w:fill="70AD47" w:themeFill="accent6"/>
+      </w:tcPr>
+    </w:tblStylePr>
+    <w:tblStylePr w:type="firstCol">
+      <w:rPr>
+        <w:b/>
+        <w:bCs/>
+        <w:color w:val="FFFFFF" w:themeColor="background1"/>
+      </w:rPr>
+      <w:tblPr/>
+      <w:tcPr>
+        <w:tcBorders>
+          <w:top w:val="single" w:sz="4" w:space="0" w:color="FFFFFF" w:themeColor="background1"/>
+          <w:left w:val="single" w:sz="4" w:space="0" w:color="FFFFFF" w:themeColor="background1"/>
+          <w:bottom w:val="single" w:sz="4" w:space="0" w:color="FFFFFF" w:themeColor="background1"/>
+          <w:insideV w:val="nil"/>
+        </w:tcBorders>
+        <w:shd w:val="clear" w:color="auto" w:fill="70AD47" w:themeFill="accent6"/>
+      </w:tcPr>
+    </w:tblStylePr>
+    <w:tblStylePr w:type="lastCol">
+      <w:rPr>
+        <w:b/>
+        <w:bCs/>
+        <w:color w:val="FFFFFF" w:themeColor="background1"/>
+      </w:rPr>
+      <w:tblPr/>
+      <w:tcPr>
+        <w:tcBorders>
+          <w:top w:val="single" w:sz="4" w:space="0" w:color="FFFFFF" w:themeColor="background1"/>
+          <w:bottom w:val="single" w:sz="4" w:space="0" w:color="FFFFFF" w:themeColor="background1"/>
+          <w:right w:val="single" w:sz="4" w:space="0" w:color="FFFFFF" w:themeColor="background1"/>
+          <w:insideV w:val="nil"/>
+        </w:tcBorders>
+        <w:shd w:val="clear" w:color="auto" w:fill="70AD47" w:themeFill="accent6"/>
+      </w:tcPr>
+    </w:tblStylePr>
+    <w:tblStylePr w:type="band1Vert">
+      <w:tblPr/>
+      <w:tcPr>
+        <w:shd w:val="clear" w:color="auto" w:fill="C5E0B3" w:themeFill="accent6" w:themeFillTint="66"/>
+      </w:tcPr>
+    </w:tblStylePr>
+    <w:tblStylePr w:type="band1Horz">
+      <w:tblPr/>
+      <w:tcPr>
+        <w:shd w:val="clear" w:color="auto" w:fill="C5E0B3" w:themeFill="accent6" w:themeFillTint="66"/>
+      </w:tcPr>
+    </w:tblStylePr>
+  </w:style>
+  <w:style w:type="table" w:styleId="Tabellagriglia7acolori-colore6">
+    <w:name w:val="Grid Table 7 Colorful Accent 6"/>
+    <w:basedOn w:val="Tabellanormale"/>
+    <w:uiPriority w:val="52"/>
+    <w:rsid w:val="00C24870"/>
+    <w:pPr>
+      <w:spacing w:after="0" w:line="240" w:lineRule="auto"/>
+    </w:pPr>
+    <w:rPr>
+      <w:color w:val="538135" w:themeColor="accent6" w:themeShade="BF"/>
+    </w:rPr>
+    <w:tblPr>
+      <w:tblStyleRowBandSize w:val="1"/>
+      <w:tblStyleColBandSize w:val="1"/>
+      <w:tblBorders>
+        <w:top w:val="single" w:sz="4" w:space="0" w:color="A8D08D" w:themeColor="accent6" w:themeTint="99"/>
+        <w:left w:val="single" w:sz="4" w:space="0" w:color="A8D08D" w:themeColor="accent6" w:themeTint="99"/>
+        <w:bottom w:val="single" w:sz="4" w:space="0" w:color="A8D08D" w:themeColor="accent6" w:themeTint="99"/>
+        <w:right w:val="single" w:sz="4" w:space="0" w:color="A8D08D" w:themeColor="accent6" w:themeTint="99"/>
+        <w:insideH w:val="single" w:sz="4" w:space="0" w:color="A8D08D" w:themeColor="accent6" w:themeTint="99"/>
+        <w:insideV w:val="single" w:sz="4" w:space="0" w:color="A8D08D" w:themeColor="accent6" w:themeTint="99"/>
+      </w:tblBorders>
+    </w:tblPr>
+    <w:tblStylePr w:type="firstRow">
+      <w:rPr>
+        <w:b/>
+        <w:bCs/>
+      </w:rPr>
+      <w:tblPr/>
+      <w:tcPr>
+        <w:tcBorders>
+          <w:top w:val="nil"/>
+          <w:left w:val="nil"/>
+          <w:right w:val="nil"/>
+          <w:insideH w:val="nil"/>
+          <w:insideV w:val="nil"/>
+        </w:tcBorders>
+        <w:shd w:val="clear" w:color="auto" w:fill="FFFFFF" w:themeFill="background1"/>
+      </w:tcPr>
+    </w:tblStylePr>
+    <w:tblStylePr w:type="lastRow">
+      <w:rPr>
+        <w:b/>
+        <w:bCs/>
+      </w:rPr>
+      <w:tblPr/>
+      <w:tcPr>
+        <w:tcBorders>
+          <w:left w:val="nil"/>
+          <w:bottom w:val="nil"/>
+          <w:right w:val="nil"/>
+          <w:insideH w:val="nil"/>
+          <w:insideV w:val="nil"/>
+        </w:tcBorders>
+        <w:shd w:val="clear" w:color="auto" w:fill="FFFFFF" w:themeFill="background1"/>
+      </w:tcPr>
+    </w:tblStylePr>
+    <w:tblStylePr w:type="firstCol">
+      <w:pPr>
+        <w:jc w:val="right"/>
+      </w:pPr>
+      <w:rPr>
+        <w:i/>
+        <w:iCs/>
+      </w:rPr>
+      <w:tblPr/>
+      <w:tcPr>
+        <w:tcBorders>
+          <w:top w:val="nil"/>
+          <w:left w:val="nil"/>
+          <w:bottom w:val="nil"/>
+          <w:insideH w:val="nil"/>
+          <w:insideV w:val="nil"/>
+        </w:tcBorders>
+        <w:shd w:val="clear" w:color="auto" w:fill="FFFFFF" w:themeFill="background1"/>
+      </w:tcPr>
+    </w:tblStylePr>
+    <w:tblStylePr w:type="lastCol">
+      <w:rPr>
+        <w:i/>
+        <w:iCs/>
+      </w:rPr>
+      <w:tblPr/>
+      <w:tcPr>
+        <w:tcBorders>
+          <w:top w:val="nil"/>
+          <w:bottom w:val="nil"/>
+          <w:right w:val="nil"/>
+          <w:insideH w:val="nil"/>
+          <w:insideV w:val="nil"/>
+        </w:tcBorders>
+        <w:shd w:val="clear" w:color="auto" w:fill="FFFFFF" w:themeFill="background1"/>
+      </w:tcPr>
+    </w:tblStylePr>
+    <w:tblStylePr w:type="band1Vert">
+      <w:tblPr/>
+      <w:tcPr>
+        <w:shd w:val="clear" w:color="auto" w:fill="E2EFD9" w:themeFill="accent6" w:themeFillTint="33"/>
+      </w:tcPr>
+    </w:tblStylePr>
+    <w:tblStylePr w:type="band1Horz">
+      <w:tblPr/>
+      <w:tcPr>
+        <w:shd w:val="clear" w:color="auto" w:fill="E2EFD9" w:themeFill="accent6" w:themeFillTint="33"/>
+      </w:tcPr>
+    </w:tblStylePr>
+    <w:tblStylePr w:type="neCell">
+      <w:tblPr/>
+      <w:tcPr>
+        <w:tcBorders>
+          <w:bottom w:val="single" w:sz="4" w:space="0" w:color="A8D08D" w:themeColor="accent6" w:themeTint="99"/>
+        </w:tcBorders>
+      </w:tcPr>
+    </w:tblStylePr>
+    <w:tblStylePr w:type="nwCell">
+      <w:tblPr/>
+      <w:tcPr>
+        <w:tcBorders>
+          <w:bottom w:val="single" w:sz="4" w:space="0" w:color="A8D08D" w:themeColor="accent6" w:themeTint="99"/>
+        </w:tcBorders>
+      </w:tcPr>
+    </w:tblStylePr>
+    <w:tblStylePr w:type="seCell">
+      <w:tblPr/>
+      <w:tcPr>
+        <w:tcBorders>
+          <w:top w:val="single" w:sz="4" w:space="0" w:color="A8D08D" w:themeColor="accent6" w:themeTint="99"/>
+        </w:tcBorders>
+      </w:tcPr>
+    </w:tblStylePr>
+    <w:tblStylePr w:type="swCell">
+      <w:tblPr/>
+      <w:tcPr>
+        <w:tcBorders>
+          <w:top w:val="single" w:sz="4" w:space="0" w:color="A8D08D" w:themeColor="accent6" w:themeTint="99"/>
+        </w:tcBorders>
+      </w:tcPr>
+    </w:tblStylePr>
+  </w:style>
+  <w:style w:type="table" w:styleId="Tabellagriglia6acolori-colore5">
+    <w:name w:val="Grid Table 6 Colorful Accent 5"/>
+    <w:basedOn w:val="Tabellanormale"/>
+    <w:uiPriority w:val="51"/>
+    <w:rsid w:val="00C24870"/>
+    <w:pPr>
+      <w:spacing w:after="0" w:line="240" w:lineRule="auto"/>
+    </w:pPr>
+    <w:rPr>
+      <w:color w:val="2E74B5" w:themeColor="accent5" w:themeShade="BF"/>
+    </w:rPr>
+    <w:tblPr>
+      <w:tblStyleRowBandSize w:val="1"/>
+      <w:tblStyleColBandSize w:val="1"/>
+      <w:tblBorders>
+        <w:top w:val="single" w:sz="4" w:space="0" w:color="9CC2E5" w:themeColor="accent5" w:themeTint="99"/>
+        <w:left w:val="single" w:sz="4" w:space="0" w:color="9CC2E5" w:themeColor="accent5" w:themeTint="99"/>
+        <w:bottom w:val="single" w:sz="4" w:space="0" w:color="9CC2E5" w:themeColor="accent5" w:themeTint="99"/>
+        <w:right w:val="single" w:sz="4" w:space="0" w:color="9CC2E5" w:themeColor="accent5" w:themeTint="99"/>
+        <w:insideH w:val="single" w:sz="4" w:space="0" w:color="9CC2E5" w:themeColor="accent5" w:themeTint="99"/>
+        <w:insideV w:val="single" w:sz="4" w:space="0" w:color="9CC2E5" w:themeColor="accent5" w:themeTint="99"/>
+      </w:tblBorders>
+    </w:tblPr>
+    <w:tblStylePr w:type="firstRow">
+      <w:rPr>
+        <w:b/>
+        <w:bCs/>
+      </w:rPr>
+      <w:tblPr/>
+      <w:tcPr>
+        <w:tcBorders>
+          <w:bottom w:val="single" w:sz="12" w:space="0" w:color="9CC2E5" w:themeColor="accent5" w:themeTint="99"/>
+        </w:tcBorders>
+      </w:tcPr>
+    </w:tblStylePr>
+    <w:tblStylePr w:type="lastRow">
+      <w:rPr>
+        <w:b/>
+        <w:bCs/>
+      </w:rPr>
+      <w:tblPr/>
+      <w:tcPr>
+        <w:tcBorders>
+          <w:top w:val="double" w:sz="4" w:space="0" w:color="9CC2E5" w:themeColor="accent5" w:themeTint="99"/>
+        </w:tcBorders>
+      </w:tcPr>
+    </w:tblStylePr>
+    <w:tblStylePr w:type="firstCol">
+      <w:rPr>
+        <w:b/>
+        <w:bCs/>
+      </w:rPr>
+    </w:tblStylePr>
+    <w:tblStylePr w:type="lastCol">
+      <w:rPr>
+        <w:b/>
+        <w:bCs/>
+      </w:rPr>
+    </w:tblStylePr>
+    <w:tblStylePr w:type="band1Vert">
+      <w:tblPr/>
+      <w:tcPr>
+        <w:shd w:val="clear" w:color="auto" w:fill="DEEAF6" w:themeFill="accent5" w:themeFillTint="33"/>
+      </w:tcPr>
+    </w:tblStylePr>
+    <w:tblStylePr w:type="band1Horz">
+      <w:tblPr/>
+      <w:tcPr>
+        <w:shd w:val="clear" w:color="auto" w:fill="DEEAF6" w:themeFill="accent5" w:themeFillTint="33"/>
+      </w:tcPr>
+    </w:tblStylePr>
+  </w:style>
 </w:styles>
 </file>
 

</xml_diff>

<commit_message>
Fase di Esplorazione dei Dati
Aggiornato file ed aggiunti grafici.
</commit_message>
<xml_diff>
--- a/HeartToHeart.docx
+++ b/HeartToHeart.docx
@@ -397,10 +397,14 @@
     <w:sdt>
       <w:sdtPr>
         <w:rPr>
-          <w:rFonts w:asciiTheme="minorHAnsi" w:eastAsiaTheme="minorHAnsi" w:hAnsiTheme="minorHAnsi" w:cstheme="minorBidi"/>
+          <w:rFonts w:ascii="Times New Roman" w:eastAsiaTheme="minorHAnsi" w:hAnsi="Times New Roman" w:cs="Times New Roman"/>
+          <w:b/>
+          <w:bCs/>
+          <w:i/>
+          <w:iCs/>
           <w:color w:val="auto"/>
-          <w:sz w:val="22"/>
-          <w:szCs w:val="22"/>
+          <w:sz w:val="48"/>
+          <w:szCs w:val="48"/>
           <w:lang w:eastAsia="en-US"/>
         </w:rPr>
         <w:id w:val="2071231161"/>
@@ -411,48 +415,101 @@
       </w:sdtPr>
       <w:sdtEndPr>
         <w:rPr>
-          <w:b/>
-          <w:bCs/>
+          <w:rFonts w:asciiTheme="minorHAnsi" w:hAnsiTheme="minorHAnsi" w:cstheme="minorBidi"/>
+          <w:i w:val="0"/>
+          <w:iCs w:val="0"/>
+          <w:sz w:val="22"/>
+          <w:szCs w:val="22"/>
         </w:rPr>
       </w:sdtEndPr>
       <w:sdtContent>
         <w:p>
           <w:pPr>
             <w:pStyle w:val="Titolosommario"/>
-            <w:jc w:val="center"/>
+            <w:tabs>
+              <w:tab w:val="center" w:pos="4890"/>
+              <w:tab w:val="left" w:pos="6955"/>
+            </w:tabs>
             <w:rPr>
-              <w:rFonts w:ascii="Times New Roman" w:hAnsi="Times New Roman" w:cs="Times New Roman"/>
-              <w:i/>
-              <w:iCs/>
-              <w:color w:val="auto"/>
-              <w:sz w:val="44"/>
-              <w:szCs w:val="44"/>
+              <w:noProof/>
             </w:rPr>
           </w:pPr>
           <w:r>
             <w:rPr>
-              <w:rFonts w:ascii="Times New Roman" w:hAnsi="Times New Roman" w:cs="Times New Roman"/>
+              <w:rFonts w:ascii="Times New Roman" w:eastAsiaTheme="minorHAnsi" w:hAnsi="Times New Roman" w:cs="Times New Roman"/>
+              <w:b/>
+              <w:bCs/>
               <w:i/>
               <w:iCs/>
               <w:color w:val="auto"/>
-              <w:sz w:val="44"/>
-              <w:szCs w:val="44"/>
+              <w:sz w:val="48"/>
+              <w:szCs w:val="48"/>
+              <w:lang w:eastAsia="en-US"/>
             </w:rPr>
             <w:t>Sommario</w:t>
           </w:r>
-        </w:p>
-        <w:p>
-          <w:pPr>
+          <w:r>
             <w:rPr>
-              <w:lang w:eastAsia="it-IT"/>
+              <w:rFonts w:ascii="Times New Roman" w:eastAsiaTheme="minorHAnsi" w:hAnsi="Times New Roman" w:cs="Times New Roman"/>
+              <w:b/>
+              <w:bCs/>
+              <w:i/>
+              <w:iCs/>
+              <w:color w:val="auto"/>
+              <w:sz w:val="22"/>
+              <w:szCs w:val="22"/>
+              <w:lang w:eastAsia="en-US"/>
             </w:rPr>
-          </w:pPr>
+            <w:tab/>
+          </w:r>
+          <w:r>
+            <w:rPr>
+              <w:rFonts w:ascii="Times New Roman" w:eastAsiaTheme="minorHAnsi" w:hAnsi="Times New Roman" w:cs="Times New Roman"/>
+              <w:b/>
+              <w:bCs/>
+              <w:i/>
+              <w:iCs/>
+              <w:color w:val="auto"/>
+              <w:sz w:val="22"/>
+              <w:szCs w:val="22"/>
+              <w:lang w:eastAsia="en-US"/>
+            </w:rPr>
+            <w:fldChar w:fldCharType="begin"/>
+          </w:r>
+          <w:r>
+            <w:rPr>
+              <w:rFonts w:ascii="Times New Roman" w:eastAsiaTheme="minorHAnsi" w:hAnsi="Times New Roman" w:cs="Times New Roman"/>
+              <w:b/>
+              <w:bCs/>
+              <w:i/>
+              <w:iCs/>
+              <w:color w:val="auto"/>
+              <w:sz w:val="22"/>
+              <w:szCs w:val="22"/>
+              <w:lang w:eastAsia="en-US"/>
+            </w:rPr>
+            <w:instrText xml:space="preserve"> TOC \o "1-4" \h \z \u </w:instrText>
+          </w:r>
+          <w:r>
+            <w:rPr>
+              <w:rFonts w:ascii="Times New Roman" w:eastAsiaTheme="minorHAnsi" w:hAnsi="Times New Roman" w:cs="Times New Roman"/>
+              <w:b/>
+              <w:bCs/>
+              <w:i/>
+              <w:iCs/>
+              <w:color w:val="auto"/>
+              <w:sz w:val="22"/>
+              <w:szCs w:val="22"/>
+              <w:lang w:eastAsia="en-US"/>
+            </w:rPr>
+            <w:fldChar w:fldCharType="separate"/>
+          </w:r>
         </w:p>
         <w:p>
           <w:pPr>
             <w:pStyle w:val="Sommario1"/>
             <w:tabs>
-              <w:tab w:val="right" w:leader="dot" w:pos="9771"/>
+              <w:tab w:val="right" w:pos="9771"/>
             </w:tabs>
             <w:rPr>
               <w:rFonts w:eastAsiaTheme="minorEastAsia"/>
@@ -460,25 +517,7 @@
               <w:lang w:eastAsia="it-IT"/>
             </w:rPr>
           </w:pPr>
-          <w:r>
-            <w:rPr>
-              <w:rFonts w:ascii="Times New Roman" w:hAnsi="Times New Roman" w:cs="Times New Roman"/>
-            </w:rPr>
-            <w:fldChar w:fldCharType="begin"/>
-          </w:r>
-          <w:r>
-            <w:rPr>
-              <w:rFonts w:ascii="Times New Roman" w:hAnsi="Times New Roman" w:cs="Times New Roman"/>
-            </w:rPr>
-            <w:instrText xml:space="preserve"> TOC \o "1-3" \h \z \u </w:instrText>
-          </w:r>
-          <w:r>
-            <w:rPr>
-              <w:rFonts w:ascii="Times New Roman" w:hAnsi="Times New Roman" w:cs="Times New Roman"/>
-            </w:rPr>
-            <w:fldChar w:fldCharType="separate"/>
-          </w:r>
-          <w:hyperlink w:anchor="_Toc157799139" w:history="1">
+          <w:hyperlink w:anchor="_Toc157888067" w:history="1">
             <w:r>
               <w:rPr>
                 <w:rStyle w:val="Collegamentoipertestuale"/>
@@ -508,7 +547,7 @@
                 <w:noProof/>
                 <w:webHidden/>
               </w:rPr>
-              <w:instrText xml:space="preserve"> PAGEREF _Toc157799139 \h </w:instrText>
+              <w:instrText xml:space="preserve"> PAGEREF _Toc157888067 \h </w:instrText>
             </w:r>
             <w:r>
               <w:rPr>
@@ -544,7 +583,7 @@
             <w:pStyle w:val="Sommario2"/>
             <w:tabs>
               <w:tab w:val="left" w:pos="880"/>
-              <w:tab w:val="right" w:leader="dot" w:pos="9771"/>
+              <w:tab w:val="right" w:pos="9771"/>
             </w:tabs>
             <w:rPr>
               <w:rFonts w:eastAsiaTheme="minorEastAsia"/>
@@ -552,7 +591,7 @@
               <w:lang w:eastAsia="it-IT"/>
             </w:rPr>
           </w:pPr>
-          <w:hyperlink w:anchor="_Toc157799140" w:history="1">
+          <w:hyperlink w:anchor="_Toc157888068" w:history="1">
             <w:r>
               <w:rPr>
                 <w:rStyle w:val="Collegamentoipertestuale"/>
@@ -594,7 +633,7 @@
                 <w:noProof/>
                 <w:webHidden/>
               </w:rPr>
-              <w:instrText xml:space="preserve"> PAGEREF _Toc157799140 \h </w:instrText>
+              <w:instrText xml:space="preserve"> PAGEREF _Toc157888068 \h </w:instrText>
             </w:r>
             <w:r>
               <w:rPr>
@@ -630,7 +669,7 @@
             <w:pStyle w:val="Sommario2"/>
             <w:tabs>
               <w:tab w:val="left" w:pos="880"/>
-              <w:tab w:val="right" w:leader="dot" w:pos="9771"/>
+              <w:tab w:val="right" w:pos="9771"/>
             </w:tabs>
             <w:rPr>
               <w:rFonts w:eastAsiaTheme="minorEastAsia"/>
@@ -638,7 +677,7 @@
               <w:lang w:eastAsia="it-IT"/>
             </w:rPr>
           </w:pPr>
-          <w:hyperlink w:anchor="_Toc157799141" w:history="1">
+          <w:hyperlink w:anchor="_Toc157888069" w:history="1">
             <w:r>
               <w:rPr>
                 <w:rStyle w:val="Collegamentoipertestuale"/>
@@ -680,7 +719,7 @@
                 <w:noProof/>
                 <w:webHidden/>
               </w:rPr>
-              <w:instrText xml:space="preserve"> PAGEREF _Toc157799141 \h </w:instrText>
+              <w:instrText xml:space="preserve"> PAGEREF _Toc157888069 \h </w:instrText>
             </w:r>
             <w:r>
               <w:rPr>
@@ -716,7 +755,7 @@
             <w:pStyle w:val="Sommario2"/>
             <w:tabs>
               <w:tab w:val="left" w:pos="880"/>
-              <w:tab w:val="right" w:leader="dot" w:pos="9771"/>
+              <w:tab w:val="right" w:pos="9771"/>
             </w:tabs>
             <w:rPr>
               <w:rFonts w:eastAsiaTheme="minorEastAsia"/>
@@ -724,7 +763,7 @@
               <w:lang w:eastAsia="it-IT"/>
             </w:rPr>
           </w:pPr>
-          <w:hyperlink w:anchor="_Toc157799142" w:history="1">
+          <w:hyperlink w:anchor="_Toc157888070" w:history="1">
             <w:r>
               <w:rPr>
                 <w:rStyle w:val="Collegamentoipertestuale"/>
@@ -766,7 +805,7 @@
                 <w:noProof/>
                 <w:webHidden/>
               </w:rPr>
-              <w:instrText xml:space="preserve"> PAGEREF _Toc157799142 \h </w:instrText>
+              <w:instrText xml:space="preserve"> PAGEREF _Toc157888070 \h </w:instrText>
             </w:r>
             <w:r>
               <w:rPr>
@@ -801,7 +840,7 @@
           <w:pPr>
             <w:pStyle w:val="Sommario1"/>
             <w:tabs>
-              <w:tab w:val="right" w:leader="dot" w:pos="9771"/>
+              <w:tab w:val="right" w:pos="9771"/>
             </w:tabs>
             <w:rPr>
               <w:rFonts w:eastAsiaTheme="minorEastAsia"/>
@@ -809,7 +848,7 @@
               <w:lang w:eastAsia="it-IT"/>
             </w:rPr>
           </w:pPr>
-          <w:hyperlink w:anchor="_Toc157799143" w:history="1">
+          <w:hyperlink w:anchor="_Toc157888071" w:history="1">
             <w:r>
               <w:rPr>
                 <w:rStyle w:val="Collegamentoipertestuale"/>
@@ -839,7 +878,7 @@
                 <w:noProof/>
                 <w:webHidden/>
               </w:rPr>
-              <w:instrText xml:space="preserve"> PAGEREF _Toc157799143 \h </w:instrText>
+              <w:instrText xml:space="preserve"> PAGEREF _Toc157888071 \h </w:instrText>
             </w:r>
             <w:r>
               <w:rPr>
@@ -874,7 +913,7 @@
           <w:pPr>
             <w:pStyle w:val="Sommario2"/>
             <w:tabs>
-              <w:tab w:val="right" w:leader="dot" w:pos="9771"/>
+              <w:tab w:val="right" w:pos="9771"/>
             </w:tabs>
             <w:rPr>
               <w:rFonts w:eastAsiaTheme="minorEastAsia"/>
@@ -882,7 +921,7 @@
               <w:lang w:eastAsia="it-IT"/>
             </w:rPr>
           </w:pPr>
-          <w:hyperlink w:anchor="_Toc157799144" w:history="1">
+          <w:hyperlink w:anchor="_Toc157888072" w:history="1">
             <w:r>
               <w:rPr>
                 <w:rStyle w:val="Collegamentoipertestuale"/>
@@ -909,7 +948,7 @@
                 <w:noProof/>
                 <w:webHidden/>
               </w:rPr>
-              <w:instrText xml:space="preserve"> PAGEREF _Toc157799144 \h </w:instrText>
+              <w:instrText xml:space="preserve"> PAGEREF _Toc157888072 \h </w:instrText>
             </w:r>
             <w:r>
               <w:rPr>
@@ -944,7 +983,7 @@
           <w:pPr>
             <w:pStyle w:val="Sommario2"/>
             <w:tabs>
-              <w:tab w:val="right" w:leader="dot" w:pos="9771"/>
+              <w:tab w:val="right" w:pos="9771"/>
             </w:tabs>
             <w:rPr>
               <w:rFonts w:eastAsiaTheme="minorEastAsia"/>
@@ -952,7 +991,7 @@
               <w:lang w:eastAsia="it-IT"/>
             </w:rPr>
           </w:pPr>
-          <w:hyperlink w:anchor="_Toc157799145" w:history="1">
+          <w:hyperlink w:anchor="_Toc157888073" w:history="1">
             <w:r>
               <w:rPr>
                 <w:rStyle w:val="Collegamentoipertestuale"/>
@@ -979,7 +1018,7 @@
                 <w:noProof/>
                 <w:webHidden/>
               </w:rPr>
-              <w:instrText xml:space="preserve"> PAGEREF _Toc157799145 \h </w:instrText>
+              <w:instrText xml:space="preserve"> PAGEREF _Toc157888073 \h </w:instrText>
             </w:r>
             <w:r>
               <w:rPr>
@@ -1014,7 +1053,7 @@
           <w:pPr>
             <w:pStyle w:val="Sommario3"/>
             <w:tabs>
-              <w:tab w:val="right" w:leader="dot" w:pos="9771"/>
+              <w:tab w:val="right" w:pos="9771"/>
             </w:tabs>
             <w:rPr>
               <w:rFonts w:eastAsiaTheme="minorEastAsia"/>
@@ -1022,7 +1061,7 @@
               <w:lang w:eastAsia="it-IT"/>
             </w:rPr>
           </w:pPr>
-          <w:hyperlink w:anchor="_Toc157799146" w:history="1">
+          <w:hyperlink w:anchor="_Toc157888074" w:history="1">
             <w:r>
               <w:rPr>
                 <w:rStyle w:val="Collegamentoipertestuale"/>
@@ -1049,7 +1088,7 @@
                 <w:noProof/>
                 <w:webHidden/>
               </w:rPr>
-              <w:instrText xml:space="preserve"> PAGEREF _Toc157799146 \h </w:instrText>
+              <w:instrText xml:space="preserve"> PAGEREF _Toc157888074 \h </w:instrText>
             </w:r>
             <w:r>
               <w:rPr>
@@ -1084,7 +1123,7 @@
           <w:pPr>
             <w:pStyle w:val="Sommario3"/>
             <w:tabs>
-              <w:tab w:val="right" w:leader="dot" w:pos="9771"/>
+              <w:tab w:val="right" w:pos="9771"/>
             </w:tabs>
             <w:rPr>
               <w:rFonts w:eastAsiaTheme="minorEastAsia"/>
@@ -1092,7 +1131,7 @@
               <w:lang w:eastAsia="it-IT"/>
             </w:rPr>
           </w:pPr>
-          <w:hyperlink w:anchor="_Toc157799147" w:history="1">
+          <w:hyperlink w:anchor="_Toc157888075" w:history="1">
             <w:r>
               <w:rPr>
                 <w:rStyle w:val="Collegamentoipertestuale"/>
@@ -1119,7 +1158,7 @@
                 <w:noProof/>
                 <w:webHidden/>
               </w:rPr>
-              <w:instrText xml:space="preserve"> PAGEREF _Toc157799147 \h </w:instrText>
+              <w:instrText xml:space="preserve"> PAGEREF _Toc157888075 \h </w:instrText>
             </w:r>
             <w:r>
               <w:rPr>
@@ -1154,7 +1193,7 @@
           <w:pPr>
             <w:pStyle w:val="Sommario3"/>
             <w:tabs>
-              <w:tab w:val="right" w:leader="dot" w:pos="9771"/>
+              <w:tab w:val="right" w:pos="9771"/>
             </w:tabs>
             <w:rPr>
               <w:rFonts w:eastAsiaTheme="minorEastAsia"/>
@@ -1162,7 +1201,7 @@
               <w:lang w:eastAsia="it-IT"/>
             </w:rPr>
           </w:pPr>
-          <w:hyperlink w:anchor="_Toc157799148" w:history="1">
+          <w:hyperlink w:anchor="_Toc157888076" w:history="1">
             <w:r>
               <w:rPr>
                 <w:rStyle w:val="Collegamentoipertestuale"/>
@@ -1189,7 +1228,7 @@
                 <w:noProof/>
                 <w:webHidden/>
               </w:rPr>
-              <w:instrText xml:space="preserve"> PAGEREF _Toc157799148 \h </w:instrText>
+              <w:instrText xml:space="preserve"> PAGEREF _Toc157888076 \h </w:instrText>
             </w:r>
             <w:r>
               <w:rPr>
@@ -1224,7 +1263,7 @@
           <w:pPr>
             <w:pStyle w:val="Sommario3"/>
             <w:tabs>
-              <w:tab w:val="right" w:leader="dot" w:pos="9771"/>
+              <w:tab w:val="right" w:pos="9771"/>
             </w:tabs>
             <w:rPr>
               <w:rFonts w:eastAsiaTheme="minorEastAsia"/>
@@ -1232,7 +1271,7 @@
               <w:lang w:eastAsia="it-IT"/>
             </w:rPr>
           </w:pPr>
-          <w:hyperlink w:anchor="_Toc157799149" w:history="1">
+          <w:hyperlink w:anchor="_Toc157888077" w:history="1">
             <w:r>
               <w:rPr>
                 <w:rStyle w:val="Collegamentoipertestuale"/>
@@ -1259,7 +1298,7 @@
                 <w:noProof/>
                 <w:webHidden/>
               </w:rPr>
-              <w:instrText xml:space="preserve"> PAGEREF _Toc157799149 \h </w:instrText>
+              <w:instrText xml:space="preserve"> PAGEREF _Toc157888077 \h </w:instrText>
             </w:r>
             <w:r>
               <w:rPr>
@@ -1294,7 +1333,7 @@
           <w:pPr>
             <w:pStyle w:val="Sommario2"/>
             <w:tabs>
-              <w:tab w:val="right" w:leader="dot" w:pos="9771"/>
+              <w:tab w:val="right" w:pos="9771"/>
             </w:tabs>
             <w:rPr>
               <w:rFonts w:eastAsiaTheme="minorEastAsia"/>
@@ -1302,7 +1341,7 @@
               <w:lang w:eastAsia="it-IT"/>
             </w:rPr>
           </w:pPr>
-          <w:hyperlink w:anchor="_Toc157799150" w:history="1">
+          <w:hyperlink w:anchor="_Toc157888078" w:history="1">
             <w:r>
               <w:rPr>
                 <w:rStyle w:val="Collegamentoipertestuale"/>
@@ -1329,7 +1368,7 @@
                 <w:noProof/>
                 <w:webHidden/>
               </w:rPr>
-              <w:instrText xml:space="preserve"> PAGEREF _Toc157799150 \h </w:instrText>
+              <w:instrText xml:space="preserve"> PAGEREF _Toc157888078 \h </w:instrText>
             </w:r>
             <w:r>
               <w:rPr>
@@ -1364,7 +1403,7 @@
           <w:pPr>
             <w:pStyle w:val="Sommario2"/>
             <w:tabs>
-              <w:tab w:val="right" w:leader="dot" w:pos="9771"/>
+              <w:tab w:val="right" w:pos="9771"/>
             </w:tabs>
             <w:rPr>
               <w:rFonts w:eastAsiaTheme="minorEastAsia"/>
@@ -1372,7 +1411,7 @@
               <w:lang w:eastAsia="it-IT"/>
             </w:rPr>
           </w:pPr>
-          <w:hyperlink w:anchor="_Toc157799151" w:history="1">
+          <w:hyperlink w:anchor="_Toc157888079" w:history="1">
             <w:r>
               <w:rPr>
                 <w:rStyle w:val="Collegamentoipertestuale"/>
@@ -1399,7 +1438,7 @@
                 <w:noProof/>
                 <w:webHidden/>
               </w:rPr>
-              <w:instrText xml:space="preserve"> PAGEREF _Toc157799151 \h </w:instrText>
+              <w:instrText xml:space="preserve"> PAGEREF _Toc157888079 \h </w:instrText>
             </w:r>
             <w:r>
               <w:rPr>
@@ -1434,7 +1473,7 @@
           <w:pPr>
             <w:pStyle w:val="Sommario3"/>
             <w:tabs>
-              <w:tab w:val="right" w:leader="dot" w:pos="9771"/>
+              <w:tab w:val="right" w:pos="9771"/>
             </w:tabs>
             <w:rPr>
               <w:rFonts w:eastAsiaTheme="minorEastAsia"/>
@@ -1442,7 +1481,7 @@
               <w:lang w:eastAsia="it-IT"/>
             </w:rPr>
           </w:pPr>
-          <w:hyperlink w:anchor="_Toc157799152" w:history="1">
+          <w:hyperlink w:anchor="_Toc157888080" w:history="1">
             <w:r>
               <w:rPr>
                 <w:rStyle w:val="Collegamentoipertestuale"/>
@@ -1469,7 +1508,7 @@
                 <w:noProof/>
                 <w:webHidden/>
               </w:rPr>
-              <w:instrText xml:space="preserve"> PAGEREF _Toc157799152 \h </w:instrText>
+              <w:instrText xml:space="preserve"> PAGEREF _Toc157888080 \h </w:instrText>
             </w:r>
             <w:r>
               <w:rPr>
@@ -1504,7 +1543,7 @@
           <w:pPr>
             <w:pStyle w:val="Sommario3"/>
             <w:tabs>
-              <w:tab w:val="right" w:leader="dot" w:pos="9771"/>
+              <w:tab w:val="right" w:pos="9771"/>
             </w:tabs>
             <w:rPr>
               <w:rFonts w:eastAsiaTheme="minorEastAsia"/>
@@ -1512,7 +1551,7 @@
               <w:lang w:eastAsia="it-IT"/>
             </w:rPr>
           </w:pPr>
-          <w:hyperlink w:anchor="_Toc157799153" w:history="1">
+          <w:hyperlink w:anchor="_Toc157888081" w:history="1">
             <w:r>
               <w:rPr>
                 <w:rStyle w:val="Collegamentoipertestuale"/>
@@ -1539,7 +1578,7 @@
                 <w:noProof/>
                 <w:webHidden/>
               </w:rPr>
-              <w:instrText xml:space="preserve"> PAGEREF _Toc157799153 \h </w:instrText>
+              <w:instrText xml:space="preserve"> PAGEREF _Toc157888081 \h </w:instrText>
             </w:r>
             <w:r>
               <w:rPr>
@@ -1574,7 +1613,7 @@
           <w:pPr>
             <w:pStyle w:val="Sommario3"/>
             <w:tabs>
-              <w:tab w:val="right" w:leader="dot" w:pos="9771"/>
+              <w:tab w:val="right" w:pos="9771"/>
             </w:tabs>
             <w:rPr>
               <w:rFonts w:eastAsiaTheme="minorEastAsia"/>
@@ -1582,7 +1621,7 @@
               <w:lang w:eastAsia="it-IT"/>
             </w:rPr>
           </w:pPr>
-          <w:hyperlink w:anchor="_Toc157799154" w:history="1">
+          <w:hyperlink w:anchor="_Toc157888082" w:history="1">
             <w:r>
               <w:rPr>
                 <w:rStyle w:val="Collegamentoipertestuale"/>
@@ -1609,7 +1648,7 @@
                 <w:noProof/>
                 <w:webHidden/>
               </w:rPr>
-              <w:instrText xml:space="preserve"> PAGEREF _Toc157799154 \h </w:instrText>
+              <w:instrText xml:space="preserve"> PAGEREF _Toc157888082 \h </w:instrText>
             </w:r>
             <w:r>
               <w:rPr>
@@ -1639,6 +1678,308 @@
               <w:fldChar w:fldCharType="end"/>
             </w:r>
           </w:hyperlink>
+        </w:p>
+        <w:p>
+          <w:pPr>
+            <w:pStyle w:val="Sommario4"/>
+            <w:tabs>
+              <w:tab w:val="right" w:pos="9771"/>
+            </w:tabs>
+            <w:rPr>
+              <w:rFonts w:eastAsiaTheme="minorEastAsia"/>
+              <w:noProof/>
+              <w:lang w:eastAsia="it-IT"/>
+            </w:rPr>
+          </w:pPr>
+          <w:hyperlink w:anchor="_Toc157888083" w:history="1">
+            <w:r>
+              <w:rPr>
+                <w:rStyle w:val="Collegamentoipertestuale"/>
+                <w:noProof/>
+              </w:rPr>
+              <w:t>Grafico a Griglia</w:t>
+            </w:r>
+            <w:r>
+              <w:rPr>
+                <w:noProof/>
+                <w:webHidden/>
+              </w:rPr>
+              <w:tab/>
+            </w:r>
+            <w:r>
+              <w:rPr>
+                <w:noProof/>
+                <w:webHidden/>
+              </w:rPr>
+              <w:fldChar w:fldCharType="begin"/>
+            </w:r>
+            <w:r>
+              <w:rPr>
+                <w:noProof/>
+                <w:webHidden/>
+              </w:rPr>
+              <w:instrText xml:space="preserve"> PAGEREF _Toc157888083 \h </w:instrText>
+            </w:r>
+            <w:r>
+              <w:rPr>
+                <w:noProof/>
+                <w:webHidden/>
+              </w:rPr>
+            </w:r>
+            <w:r>
+              <w:rPr>
+                <w:noProof/>
+                <w:webHidden/>
+              </w:rPr>
+              <w:fldChar w:fldCharType="separate"/>
+            </w:r>
+            <w:r>
+              <w:rPr>
+                <w:noProof/>
+                <w:webHidden/>
+              </w:rPr>
+              <w:t>9</w:t>
+            </w:r>
+            <w:r>
+              <w:rPr>
+                <w:noProof/>
+                <w:webHidden/>
+              </w:rPr>
+              <w:fldChar w:fldCharType="end"/>
+            </w:r>
+          </w:hyperlink>
+        </w:p>
+        <w:p>
+          <w:pPr>
+            <w:pStyle w:val="Sommario4"/>
+            <w:tabs>
+              <w:tab w:val="right" w:pos="9771"/>
+            </w:tabs>
+            <w:rPr>
+              <w:rFonts w:eastAsiaTheme="minorEastAsia"/>
+              <w:noProof/>
+              <w:lang w:eastAsia="it-IT"/>
+            </w:rPr>
+          </w:pPr>
+          <w:hyperlink w:anchor="_Toc157888084" w:history="1">
+            <w:r>
+              <w:rPr>
+                <w:rStyle w:val="Collegamentoipertestuale"/>
+                <w:noProof/>
+              </w:rPr>
+              <w:t>Grafico Duplicati</w:t>
+            </w:r>
+            <w:r>
+              <w:rPr>
+                <w:noProof/>
+                <w:webHidden/>
+              </w:rPr>
+              <w:tab/>
+            </w:r>
+            <w:r>
+              <w:rPr>
+                <w:noProof/>
+                <w:webHidden/>
+              </w:rPr>
+              <w:fldChar w:fldCharType="begin"/>
+            </w:r>
+            <w:r>
+              <w:rPr>
+                <w:noProof/>
+                <w:webHidden/>
+              </w:rPr>
+              <w:instrText xml:space="preserve"> PAGEREF _Toc157888084 \h </w:instrText>
+            </w:r>
+            <w:r>
+              <w:rPr>
+                <w:noProof/>
+                <w:webHidden/>
+              </w:rPr>
+            </w:r>
+            <w:r>
+              <w:rPr>
+                <w:noProof/>
+                <w:webHidden/>
+              </w:rPr>
+              <w:fldChar w:fldCharType="separate"/>
+            </w:r>
+            <w:r>
+              <w:rPr>
+                <w:noProof/>
+                <w:webHidden/>
+              </w:rPr>
+              <w:t>10</w:t>
+            </w:r>
+            <w:r>
+              <w:rPr>
+                <w:noProof/>
+                <w:webHidden/>
+              </w:rPr>
+              <w:fldChar w:fldCharType="end"/>
+            </w:r>
+          </w:hyperlink>
+        </w:p>
+        <w:p>
+          <w:pPr>
+            <w:pStyle w:val="Sommario4"/>
+            <w:tabs>
+              <w:tab w:val="right" w:pos="9771"/>
+            </w:tabs>
+            <w:rPr>
+              <w:rFonts w:eastAsiaTheme="minorEastAsia"/>
+              <w:noProof/>
+              <w:lang w:eastAsia="it-IT"/>
+            </w:rPr>
+          </w:pPr>
+          <w:hyperlink w:anchor="_Toc157888085" w:history="1">
+            <w:r>
+              <w:rPr>
+                <w:rStyle w:val="Collegamentoipertestuale"/>
+                <w:noProof/>
+              </w:rPr>
+              <w:t>Grafico Correlazione Valori</w:t>
+            </w:r>
+            <w:r>
+              <w:rPr>
+                <w:noProof/>
+                <w:webHidden/>
+              </w:rPr>
+              <w:tab/>
+            </w:r>
+            <w:r>
+              <w:rPr>
+                <w:noProof/>
+                <w:webHidden/>
+              </w:rPr>
+              <w:fldChar w:fldCharType="begin"/>
+            </w:r>
+            <w:r>
+              <w:rPr>
+                <w:noProof/>
+                <w:webHidden/>
+              </w:rPr>
+              <w:instrText xml:space="preserve"> PAGEREF _Toc157888085 \h </w:instrText>
+            </w:r>
+            <w:r>
+              <w:rPr>
+                <w:noProof/>
+                <w:webHidden/>
+              </w:rPr>
+            </w:r>
+            <w:r>
+              <w:rPr>
+                <w:noProof/>
+                <w:webHidden/>
+              </w:rPr>
+              <w:fldChar w:fldCharType="separate"/>
+            </w:r>
+            <w:r>
+              <w:rPr>
+                <w:noProof/>
+                <w:webHidden/>
+              </w:rPr>
+              <w:t>11</w:t>
+            </w:r>
+            <w:r>
+              <w:rPr>
+                <w:noProof/>
+                <w:webHidden/>
+              </w:rPr>
+              <w:fldChar w:fldCharType="end"/>
+            </w:r>
+          </w:hyperlink>
+        </w:p>
+        <w:p>
+          <w:pPr>
+            <w:pStyle w:val="Sommario4"/>
+            <w:tabs>
+              <w:tab w:val="right" w:pos="9771"/>
+            </w:tabs>
+            <w:rPr>
+              <w:rFonts w:eastAsiaTheme="minorEastAsia"/>
+              <w:noProof/>
+              <w:lang w:eastAsia="it-IT"/>
+            </w:rPr>
+          </w:pPr>
+          <w:hyperlink w:anchor="_Toc157888086" w:history="1">
+            <w:r>
+              <w:rPr>
+                <w:rStyle w:val="Collegamentoipertestuale"/>
+                <w:noProof/>
+              </w:rPr>
+              <w:t>Grafico Distribuzione Totale</w:t>
+            </w:r>
+            <w:r>
+              <w:rPr>
+                <w:noProof/>
+                <w:webHidden/>
+              </w:rPr>
+              <w:tab/>
+            </w:r>
+            <w:r>
+              <w:rPr>
+                <w:noProof/>
+                <w:webHidden/>
+              </w:rPr>
+              <w:fldChar w:fldCharType="begin"/>
+            </w:r>
+            <w:r>
+              <w:rPr>
+                <w:noProof/>
+                <w:webHidden/>
+              </w:rPr>
+              <w:instrText xml:space="preserve"> PAGEREF _Toc157888086 \h </w:instrText>
+            </w:r>
+            <w:r>
+              <w:rPr>
+                <w:noProof/>
+                <w:webHidden/>
+              </w:rPr>
+            </w:r>
+            <w:r>
+              <w:rPr>
+                <w:noProof/>
+                <w:webHidden/>
+              </w:rPr>
+              <w:fldChar w:fldCharType="separate"/>
+            </w:r>
+            <w:r>
+              <w:rPr>
+                <w:noProof/>
+                <w:webHidden/>
+              </w:rPr>
+              <w:t>12</w:t>
+            </w:r>
+            <w:r>
+              <w:rPr>
+                <w:noProof/>
+                <w:webHidden/>
+              </w:rPr>
+              <w:fldChar w:fldCharType="end"/>
+            </w:r>
+          </w:hyperlink>
+        </w:p>
+        <w:p>
+          <w:pPr>
+            <w:pStyle w:val="Titolosommario"/>
+            <w:tabs>
+              <w:tab w:val="center" w:pos="4890"/>
+              <w:tab w:val="left" w:pos="6955"/>
+            </w:tabs>
+          </w:pPr>
+          <w:r>
+            <w:rPr>
+              <w:rFonts w:asciiTheme="minorHAnsi" w:eastAsiaTheme="minorHAnsi" w:hAnsiTheme="minorHAnsi" w:cstheme="minorBidi"/>
+              <w:color w:val="auto"/>
+              <w:sz w:val="22"/>
+              <w:szCs w:val="22"/>
+              <w:lang w:eastAsia="en-US"/>
+            </w:rPr>
+            <w:fldChar w:fldCharType="end"/>
+          </w:r>
+          <w:r>
+            <w:t xml:space="preserve"> </w:t>
+          </w:r>
         </w:p>
         <w:p>
           <w:pPr>
@@ -1647,14 +1988,6 @@
               <w:bCs/>
             </w:rPr>
           </w:pPr>
-          <w:r>
-            <w:rPr>
-              <w:rFonts w:ascii="Times New Roman" w:hAnsi="Times New Roman" w:cs="Times New Roman"/>
-              <w:b/>
-              <w:bCs/>
-            </w:rPr>
-            <w:fldChar w:fldCharType="end"/>
-          </w:r>
         </w:p>
       </w:sdtContent>
     </w:sdt>
@@ -1688,7 +2021,8 @@
           <w:szCs w:val="36"/>
         </w:rPr>
       </w:pPr>
-      <w:bookmarkStart w:id="0" w:name="_Toc157799139"/>
+      <w:bookmarkStart w:id="0" w:name="_Toc157886612"/>
+      <w:bookmarkStart w:id="1" w:name="_Toc157888067"/>
       <w:r>
         <w:rPr>
           <w:rFonts w:ascii="Times New Roman" w:hAnsi="Times New Roman" w:cs="Times New Roman"/>
@@ -1702,6 +2036,7 @@
         <w:t>Capitolo 1</w:t>
       </w:r>
       <w:bookmarkEnd w:id="0"/>
+      <w:bookmarkEnd w:id="1"/>
     </w:p>
     <w:p>
       <w:pPr>
@@ -1722,11 +2057,13 @@
           <w:numId w:val="18"/>
         </w:numPr>
       </w:pPr>
-      <w:bookmarkStart w:id="1" w:name="_Toc157799140"/>
+      <w:bookmarkStart w:id="2" w:name="_Toc157886613"/>
+      <w:bookmarkStart w:id="3" w:name="_Toc157888068"/>
       <w:r>
         <w:t>Definizione del Contesto</w:t>
       </w:r>
-      <w:bookmarkEnd w:id="1"/>
+      <w:bookmarkEnd w:id="2"/>
+      <w:bookmarkEnd w:id="3"/>
     </w:p>
     <w:p/>
     <w:p>
@@ -1856,11 +2193,13 @@
           <w:numId w:val="18"/>
         </w:numPr>
       </w:pPr>
-      <w:bookmarkStart w:id="2" w:name="_Toc157799141"/>
+      <w:bookmarkStart w:id="4" w:name="_Toc157886614"/>
+      <w:bookmarkStart w:id="5" w:name="_Toc157888069"/>
       <w:r>
         <w:t>Obiettivi</w:t>
       </w:r>
-      <w:bookmarkEnd w:id="2"/>
+      <w:bookmarkEnd w:id="4"/>
+      <w:bookmarkEnd w:id="5"/>
     </w:p>
     <w:p/>
     <w:p>
@@ -1946,11 +2285,13 @@
           <w:numId w:val="18"/>
         </w:numPr>
       </w:pPr>
-      <w:bookmarkStart w:id="3" w:name="_Toc157799142"/>
+      <w:bookmarkStart w:id="6" w:name="_Toc157886615"/>
+      <w:bookmarkStart w:id="7" w:name="_Toc157888070"/>
       <w:r>
         <w:t>Contesto Applicativo</w:t>
       </w:r>
-      <w:bookmarkEnd w:id="3"/>
+      <w:bookmarkEnd w:id="6"/>
+      <w:bookmarkEnd w:id="7"/>
     </w:p>
     <w:p/>
     <w:p>
@@ -1990,7 +2331,8 @@
           <w:szCs w:val="36"/>
         </w:rPr>
       </w:pPr>
-      <w:bookmarkStart w:id="4" w:name="_Toc157799143"/>
+      <w:bookmarkStart w:id="8" w:name="_Toc157886616"/>
+      <w:bookmarkStart w:id="9" w:name="_Toc157888071"/>
       <w:r>
         <w:rPr>
           <w:rFonts w:ascii="Times New Roman" w:hAnsi="Times New Roman" w:cs="Times New Roman"/>
@@ -2014,7 +2356,8 @@
         </w:rPr>
         <w:t>2</w:t>
       </w:r>
-      <w:bookmarkEnd w:id="4"/>
+      <w:bookmarkEnd w:id="8"/>
+      <w:bookmarkEnd w:id="9"/>
     </w:p>
     <w:p>
       <w:pPr>
@@ -2032,14 +2375,16 @@
       <w:pPr>
         <w:pStyle w:val="Titolo2"/>
       </w:pPr>
-      <w:bookmarkStart w:id="5" w:name="_Toc157799144"/>
+      <w:bookmarkStart w:id="10" w:name="_Toc157886617"/>
+      <w:bookmarkStart w:id="11" w:name="_Toc157888072"/>
       <w:r>
         <w:t>2.1</w:t>
       </w:r>
       <w:r>
         <w:t xml:space="preserve"> CRISP – DM</w:t>
       </w:r>
-      <w:bookmarkEnd w:id="5"/>
+      <w:bookmarkEnd w:id="10"/>
+      <w:bookmarkEnd w:id="11"/>
     </w:p>
     <w:p/>
     <w:p>
@@ -2152,11 +2497,13 @@
       <w:pPr>
         <w:pStyle w:val="Titolo2"/>
       </w:pPr>
-      <w:bookmarkStart w:id="6" w:name="_Toc157799145"/>
+      <w:bookmarkStart w:id="12" w:name="_Toc157886618"/>
+      <w:bookmarkStart w:id="13" w:name="_Toc157888073"/>
       <w:r>
         <w:t>2.2 Specifiche P.E.A.S.</w:t>
       </w:r>
-      <w:bookmarkEnd w:id="6"/>
+      <w:bookmarkEnd w:id="12"/>
+      <w:bookmarkEnd w:id="13"/>
     </w:p>
     <w:p/>
     <w:p>
@@ -2185,11 +2532,13 @@
         <w:pStyle w:val="Titolo3"/>
         <w:ind w:firstLine="708"/>
       </w:pPr>
-      <w:bookmarkStart w:id="7" w:name="_Toc157799146"/>
+      <w:bookmarkStart w:id="14" w:name="_Toc157886619"/>
+      <w:bookmarkStart w:id="15" w:name="_Toc157888074"/>
       <w:r>
         <w:t>2.2.1 Performance</w:t>
       </w:r>
-      <w:bookmarkEnd w:id="7"/>
+      <w:bookmarkEnd w:id="14"/>
+      <w:bookmarkEnd w:id="15"/>
     </w:p>
     <w:p>
       <w:r>
@@ -2277,11 +2626,13 @@
         <w:pStyle w:val="Titolo3"/>
         <w:ind w:firstLine="708"/>
       </w:pPr>
-      <w:bookmarkStart w:id="8" w:name="_Toc157799147"/>
+      <w:bookmarkStart w:id="16" w:name="_Toc157886620"/>
+      <w:bookmarkStart w:id="17" w:name="_Toc157888075"/>
       <w:r>
         <w:t>2.2.2 Environment</w:t>
       </w:r>
-      <w:bookmarkEnd w:id="8"/>
+      <w:bookmarkEnd w:id="16"/>
+      <w:bookmarkEnd w:id="17"/>
     </w:p>
     <w:p>
       <w:pPr>
@@ -2428,7 +2779,8 @@
         <w:pStyle w:val="Titolo3"/>
         <w:ind w:firstLine="708"/>
       </w:pPr>
-      <w:bookmarkStart w:id="9" w:name="_Toc157799148"/>
+      <w:bookmarkStart w:id="18" w:name="_Toc157886621"/>
+      <w:bookmarkStart w:id="19" w:name="_Toc157888076"/>
       <w:r>
         <w:t xml:space="preserve">2.2.3 </w:t>
       </w:r>
@@ -2436,7 +2788,8 @@
       <w:r>
         <w:t>Actuators</w:t>
       </w:r>
-      <w:bookmarkEnd w:id="9"/>
+      <w:bookmarkEnd w:id="18"/>
+      <w:bookmarkEnd w:id="19"/>
       <w:proofErr w:type="spellEnd"/>
     </w:p>
     <w:p>
@@ -2459,7 +2812,8 @@
         <w:pStyle w:val="Titolo3"/>
         <w:ind w:firstLine="705"/>
       </w:pPr>
-      <w:bookmarkStart w:id="10" w:name="_Toc157799149"/>
+      <w:bookmarkStart w:id="20" w:name="_Toc157886622"/>
+      <w:bookmarkStart w:id="21" w:name="_Toc157888077"/>
       <w:r>
         <w:t xml:space="preserve">2.2.4 </w:t>
       </w:r>
@@ -2467,7 +2821,8 @@
       <w:r>
         <w:t>Sensors</w:t>
       </w:r>
-      <w:bookmarkEnd w:id="10"/>
+      <w:bookmarkEnd w:id="20"/>
+      <w:bookmarkEnd w:id="21"/>
       <w:proofErr w:type="spellEnd"/>
     </w:p>
     <w:p>
@@ -2508,7 +2863,8 @@
       <w:pPr>
         <w:pStyle w:val="Titolo2"/>
       </w:pPr>
-      <w:bookmarkStart w:id="11" w:name="_Toc157799150"/>
+      <w:bookmarkStart w:id="22" w:name="_Toc157886623"/>
+      <w:bookmarkStart w:id="23" w:name="_Toc157888078"/>
       <w:r>
         <w:t>2.</w:t>
       </w:r>
@@ -2522,7 +2878,8 @@
       <w:r>
         <w:t>Understanding</w:t>
       </w:r>
-      <w:bookmarkEnd w:id="11"/>
+      <w:bookmarkEnd w:id="22"/>
+      <w:bookmarkEnd w:id="23"/>
       <w:proofErr w:type="spellEnd"/>
     </w:p>
     <w:p/>
@@ -2810,7 +3167,8 @@
       <w:pPr>
         <w:pStyle w:val="Titolo2"/>
       </w:pPr>
-      <w:bookmarkStart w:id="12" w:name="_Toc157799151"/>
+      <w:bookmarkStart w:id="24" w:name="_Toc157886624"/>
+      <w:bookmarkStart w:id="25" w:name="_Toc157888079"/>
       <w:r>
         <w:t xml:space="preserve">2.4 Data </w:t>
       </w:r>
@@ -2818,7 +3176,8 @@
       <w:r>
         <w:t>Understanding</w:t>
       </w:r>
-      <w:bookmarkEnd w:id="12"/>
+      <w:bookmarkEnd w:id="24"/>
+      <w:bookmarkEnd w:id="25"/>
       <w:proofErr w:type="spellEnd"/>
     </w:p>
     <w:p>
@@ -2826,19 +3185,7 @@
         <w:t>La seconda fase del CRISP - DM</w:t>
       </w:r>
       <w:r>
-        <w:t xml:space="preserve"> consiste nell’identificazione, collezione e</w:t>
-      </w:r>
-      <w:r>
-        <w:t xml:space="preserve">d </w:t>
-      </w:r>
-      <w:r>
-        <w:t>analisi dei dataset</w:t>
-      </w:r>
-      <w:r>
-        <w:t xml:space="preserve">. </w:t>
-      </w:r>
-      <w:r>
-        <w:t xml:space="preserve">Innanzitutto, quindi, vengono </w:t>
+        <w:t xml:space="preserve"> consiste nell’identificazione, collezione ed analisi dei dataset. Innanzitutto, quindi, vengono </w:t>
       </w:r>
       <w:r>
         <w:rPr>
@@ -2848,19 +3195,7 @@
         <w:t>acquisiti i dati</w:t>
       </w:r>
       <w:r>
-        <w:t xml:space="preserve"> necessari al</w:t>
-      </w:r>
-      <w:r>
-        <w:t xml:space="preserve"> </w:t>
-      </w:r>
-      <w:r>
-        <w:t>raggiungimento degli obiettivi di business e tecnici. I dati</w:t>
-      </w:r>
-      <w:r>
-        <w:t xml:space="preserve"> </w:t>
-      </w:r>
-      <w:r>
-        <w:t xml:space="preserve">verranno poi caricati in un tool di </w:t>
+        <w:t xml:space="preserve"> necessari al raggiungimento degli obiettivi di business e tecnici. I dati verranno poi caricati in un tool di </w:t>
       </w:r>
       <w:r>
         <w:rPr>
@@ -2902,14 +3237,16 @@
         <w:pStyle w:val="Titolo3"/>
         <w:ind w:firstLine="708"/>
       </w:pPr>
-      <w:bookmarkStart w:id="13" w:name="_Toc157799152"/>
+      <w:bookmarkStart w:id="26" w:name="_Toc157886625"/>
+      <w:bookmarkStart w:id="27" w:name="_Toc157888080"/>
       <w:r>
         <w:t xml:space="preserve">2.4.1 </w:t>
       </w:r>
       <w:r>
         <w:t>Acquisizione dei Dati</w:t>
       </w:r>
-      <w:bookmarkEnd w:id="13"/>
+      <w:bookmarkEnd w:id="26"/>
+      <w:bookmarkEnd w:id="27"/>
     </w:p>
     <w:p>
       <w:pPr>
@@ -2935,11 +3272,13 @@
         <w:pStyle w:val="Titolo3"/>
         <w:ind w:firstLine="705"/>
       </w:pPr>
-      <w:bookmarkStart w:id="14" w:name="_Toc157799153"/>
+      <w:bookmarkStart w:id="28" w:name="_Toc157886626"/>
+      <w:bookmarkStart w:id="29" w:name="_Toc157888081"/>
       <w:r>
         <w:t>2.4.2 Analisi dei Dati</w:t>
       </w:r>
-      <w:bookmarkEnd w:id="14"/>
+      <w:bookmarkEnd w:id="28"/>
+      <w:bookmarkEnd w:id="29"/>
       <w:r>
         <w:t xml:space="preserve"> </w:t>
       </w:r>
@@ -3363,11 +3702,11 @@
         <w:t>7</w:t>
       </w:r>
       <w:r>
-        <w:t>: Differenti tipi di dolore al petto T</w:t>
+        <w:t xml:space="preserve">: Differenti tipi di dolore al petto </w:t>
       </w:r>
       <w:proofErr w:type="spellStart"/>
       <w:r>
-        <w:t>ypical</w:t>
+        <w:t>Typical</w:t>
       </w:r>
       <w:proofErr w:type="spellEnd"/>
       <w:r>
@@ -4057,31 +4396,437 @@
     </w:p>
     <w:p>
       <w:pPr>
+        <w:pBdr>
+          <w:bottom w:val="single" w:sz="6" w:space="1" w:color="auto"/>
+        </w:pBdr>
+        <w:jc w:val="center"/>
+      </w:pPr>
+      <w:r>
+        <w:lastRenderedPageBreak/>
+        <w:t>Analisi di Business e dei Dati</w:t>
+      </w:r>
+    </w:p>
+    <w:p/>
+    <w:p>
+      <w:pPr>
         <w:pStyle w:val="Titolo3"/>
         <w:ind w:firstLine="708"/>
       </w:pPr>
-      <w:bookmarkStart w:id="15" w:name="_Toc157799154"/>
+      <w:bookmarkStart w:id="30" w:name="_Toc157886627"/>
+      <w:bookmarkStart w:id="31" w:name="_Toc157888082"/>
+      <w:r>
+        <w:t>2.4.3 Esplorazione dei Dati</w:t>
+      </w:r>
+      <w:bookmarkEnd w:id="30"/>
+      <w:bookmarkEnd w:id="31"/>
+    </w:p>
+    <w:p>
+      <w:pPr>
+        <w:ind w:left="705"/>
+      </w:pPr>
+      <w:r>
+        <w:t>In questa fase, verrà effettuata la visualizzazione dei dati per trarre conclusioni sulla completezza, sulla distribuzione e sulla correlazione dei dati.</w:t>
+      </w:r>
+    </w:p>
+    <w:p>
+      <w:pPr>
+        <w:ind w:left="705"/>
+      </w:pPr>
+      <w:r>
+        <w:t xml:space="preserve">In primis, ci conviene esplorare il dataset alla ricerca di possibili valori nulli. </w:t>
+      </w:r>
+      <w:r>
+        <w:br/>
+        <w:t>(Per la fase di esplorazione ci avvarremo dell’utilizzo di Python)</w:t>
+      </w:r>
+      <w:r>
+        <w:tab/>
+      </w:r>
+      <w:r>
+        <w:tab/>
+      </w:r>
+    </w:p>
+    <w:p>
+      <w:pPr>
+        <w:pStyle w:val="Titolo4"/>
+        <w:ind w:left="708" w:firstLine="708"/>
+      </w:pPr>
+      <w:bookmarkStart w:id="32" w:name="_Toc157888083"/>
+      <w:r>
+        <w:t>Grafico a Griglia</w:t>
+      </w:r>
+      <w:bookmarkEnd w:id="32"/>
+    </w:p>
+    <w:p>
+      <w:pPr>
+        <w:ind w:left="1410"/>
+      </w:pPr>
+      <w:r>
+        <w:t>Con questo grafico a griglia, ci viene evidenziata la presenza o meno di valori nulli.</w:t>
+      </w:r>
+    </w:p>
+    <w:p>
+      <w:pPr>
+        <w:ind w:left="1410"/>
+      </w:pPr>
+      <w:r>
+        <w:drawing>
+          <wp:inline distT="0" distB="0" distL="0" distR="0" wp14:anchorId="440031B4" wp14:editId="48582EF9">
+            <wp:extent cx="5322415" cy="3725854"/>
+            <wp:effectExtent l="0" t="0" r="0" b="8255"/>
+            <wp:docPr id="2" name="Immagine 2"/>
+            <wp:cNvGraphicFramePr>
+              <a:graphicFrameLocks xmlns:a="http://schemas.openxmlformats.org/drawingml/2006/main" noChangeAspect="1"/>
+            </wp:cNvGraphicFramePr>
+            <a:graphic xmlns:a="http://schemas.openxmlformats.org/drawingml/2006/main">
+              <a:graphicData uri="http://schemas.openxmlformats.org/drawingml/2006/picture">
+                <pic:pic xmlns:pic="http://schemas.openxmlformats.org/drawingml/2006/picture">
+                  <pic:nvPicPr>
+                    <pic:cNvPr id="1" name=""/>
+                    <pic:cNvPicPr/>
+                  </pic:nvPicPr>
+                  <pic:blipFill>
+                    <a:blip r:embed="rId12"/>
+                    <a:stretch>
+                      <a:fillRect/>
+                    </a:stretch>
+                  </pic:blipFill>
+                  <pic:spPr>
+                    <a:xfrm>
+                      <a:off x="0" y="0"/>
+                      <a:ext cx="5347209" cy="3743211"/>
+                    </a:xfrm>
+                    <a:prstGeom prst="rect">
+                      <a:avLst/>
+                    </a:prstGeom>
+                  </pic:spPr>
+                </pic:pic>
+              </a:graphicData>
+            </a:graphic>
+          </wp:inline>
+        </w:drawing>
+      </w:r>
+    </w:p>
+    <w:p>
+      <w:pPr>
+        <w:ind w:left="1410"/>
+      </w:pPr>
+      <w:r>
+        <w:t>Nel nostro caso non ci sono valori nulli.</w:t>
+      </w:r>
+    </w:p>
+    <w:p>
+      <w:r>
+        <w:br w:type="page"/>
+      </w:r>
+    </w:p>
+    <w:p>
+      <w:pPr>
+        <w:pBdr>
+          <w:bottom w:val="single" w:sz="6" w:space="1" w:color="auto"/>
+        </w:pBdr>
+        <w:jc w:val="center"/>
+      </w:pPr>
       <w:r>
         <w:lastRenderedPageBreak/>
-        <w:t>2.4.3 Esplorazione dei Dati</w:t>
-      </w:r>
-      <w:bookmarkEnd w:id="15"/>
-    </w:p>
-    <w:p>
-      <w:pPr>
-        <w:ind w:left="705"/>
-      </w:pPr>
-      <w:r>
-        <w:t>In questa fase, verrà effettuata la visualizzazione dei dati per trarre conclusioni sulla completezza, sulla distribuzione e sulla correlazione dei dati.</w:t>
-      </w:r>
-    </w:p>
-    <w:p>
-      <w:pPr>
-        <w:ind w:left="705"/>
-      </w:pPr>
+        <w:t>Analisi di Business e dei Dati</w:t>
+      </w:r>
+    </w:p>
+    <w:p/>
+    <w:p>
+      <w:pPr>
+        <w:pStyle w:val="Titolo4"/>
+        <w:ind w:left="702" w:firstLine="708"/>
+      </w:pPr>
+      <w:r>
+        <w:tab/>
+      </w:r>
+      <w:bookmarkStart w:id="33" w:name="_Toc157888084"/>
+      <w:r>
+        <w:t>Grafico Duplicati</w:t>
+      </w:r>
+      <w:bookmarkEnd w:id="33"/>
+    </w:p>
+    <w:p>
+      <w:r>
+        <w:tab/>
+      </w:r>
+      <w:r>
+        <w:tab/>
+      </w:r>
+      <w:r>
+        <w:t xml:space="preserve">Da una semplice analisi utilizzando la funzione </w:t>
+      </w:r>
+      <w:proofErr w:type="gramStart"/>
+      <w:r>
+        <w:t>duplicate(</w:t>
+      </w:r>
+      <w:proofErr w:type="gramEnd"/>
+      <w:r>
+        <w:t xml:space="preserve">) di </w:t>
+      </w:r>
+      <w:proofErr w:type="spellStart"/>
+      <w:r>
+        <w:t>pandas</w:t>
+      </w:r>
+      <w:proofErr w:type="spellEnd"/>
+      <w:r>
+        <w:t>, ci accorgiamo che:</w:t>
+      </w:r>
+    </w:p>
+    <w:p>
+      <w:r>
+        <w:tab/>
+      </w:r>
+      <w:r>
+        <w:tab/>
+      </w:r>
+      <w:r>
+        <w:drawing>
+          <wp:inline distT="0" distB="0" distL="0" distR="0" wp14:anchorId="577EDB01" wp14:editId="53465E5B">
+            <wp:extent cx="5078083" cy="3808562"/>
+            <wp:effectExtent l="0" t="0" r="8890" b="1905"/>
+            <wp:docPr id="3" name="Immagine 3"/>
+            <wp:cNvGraphicFramePr>
+              <a:graphicFrameLocks xmlns:a="http://schemas.openxmlformats.org/drawingml/2006/main" noChangeAspect="1"/>
+            </wp:cNvGraphicFramePr>
+            <a:graphic xmlns:a="http://schemas.openxmlformats.org/drawingml/2006/main">
+              <a:graphicData uri="http://schemas.openxmlformats.org/drawingml/2006/picture">
+                <pic:pic xmlns:pic="http://schemas.openxmlformats.org/drawingml/2006/picture">
+                  <pic:nvPicPr>
+                    <pic:cNvPr id="1" name=""/>
+                    <pic:cNvPicPr/>
+                  </pic:nvPicPr>
+                  <pic:blipFill>
+                    <a:blip r:embed="rId13"/>
+                    <a:stretch>
+                      <a:fillRect/>
+                    </a:stretch>
+                  </pic:blipFill>
+                  <pic:spPr>
+                    <a:xfrm>
+                      <a:off x="0" y="0"/>
+                      <a:ext cx="5083454" cy="3812590"/>
+                    </a:xfrm>
+                    <a:prstGeom prst="rect">
+                      <a:avLst/>
+                    </a:prstGeom>
+                  </pic:spPr>
+                </pic:pic>
+              </a:graphicData>
+            </a:graphic>
+          </wp:inline>
+        </w:drawing>
+      </w:r>
+    </w:p>
+    <w:p>
+      <w:r>
+        <w:tab/>
+      </w:r>
+      <w:r>
+        <w:tab/>
+        <w:t>Non sono presenti duplicati.</w:t>
+      </w:r>
+    </w:p>
+    <w:p>
+      <w:r>
+        <w:br w:type="page"/>
+      </w:r>
+    </w:p>
+    <w:p>
+      <w:pPr>
+        <w:pBdr>
+          <w:bottom w:val="single" w:sz="6" w:space="1" w:color="auto"/>
+        </w:pBdr>
+        <w:jc w:val="center"/>
+      </w:pPr>
+      <w:r>
+        <w:lastRenderedPageBreak/>
+        <w:t>Analisi di Business e dei Dati</w:t>
+      </w:r>
+    </w:p>
+    <w:p/>
+    <w:p>
+      <w:pPr>
+        <w:pStyle w:val="Titolo4"/>
+        <w:ind w:left="1416"/>
+      </w:pPr>
+      <w:bookmarkStart w:id="34" w:name="_Toc157888085"/>
+      <w:r>
+        <w:t>Grafico Correlazione Valori</w:t>
+      </w:r>
+      <w:bookmarkEnd w:id="34"/>
+    </w:p>
+    <w:p>
+      <w:pPr>
+        <w:ind w:left="1410"/>
+      </w:pPr>
+      <w:r>
+        <w:t xml:space="preserve">Con questa serie di grafici analizzeremo le correlazioni, se presenti, tra Features e Variabile di Target: </w:t>
+      </w:r>
+    </w:p>
+    <w:p>
+      <w:pPr>
+        <w:jc w:val="center"/>
+      </w:pPr>
+      <w:r>
+        <w:drawing>
+          <wp:inline distT="0" distB="0" distL="0" distR="0" wp14:anchorId="59B94FFA" wp14:editId="6FE44C3D">
+            <wp:extent cx="5727264" cy="2275028"/>
+            <wp:effectExtent l="0" t="0" r="6985" b="0"/>
+            <wp:docPr id="4" name="Immagine 4"/>
+            <wp:cNvGraphicFramePr>
+              <a:graphicFrameLocks xmlns:a="http://schemas.openxmlformats.org/drawingml/2006/main" noChangeAspect="1"/>
+            </wp:cNvGraphicFramePr>
+            <a:graphic xmlns:a="http://schemas.openxmlformats.org/drawingml/2006/main">
+              <a:graphicData uri="http://schemas.openxmlformats.org/drawingml/2006/picture">
+                <pic:pic xmlns:pic="http://schemas.openxmlformats.org/drawingml/2006/picture">
+                  <pic:nvPicPr>
+                    <pic:cNvPr id="1" name=""/>
+                    <pic:cNvPicPr/>
+                  </pic:nvPicPr>
+                  <pic:blipFill>
+                    <a:blip r:embed="rId14"/>
+                    <a:stretch>
+                      <a:fillRect/>
+                    </a:stretch>
+                  </pic:blipFill>
+                  <pic:spPr>
+                    <a:xfrm>
+                      <a:off x="0" y="0"/>
+                      <a:ext cx="5775500" cy="2294189"/>
+                    </a:xfrm>
+                    <a:prstGeom prst="rect">
+                      <a:avLst/>
+                    </a:prstGeom>
+                  </pic:spPr>
+                </pic:pic>
+              </a:graphicData>
+            </a:graphic>
+          </wp:inline>
+        </w:drawing>
+      </w:r>
+    </w:p>
+    <w:p>
+      <w:r>
+        <w:tab/>
+      </w:r>
+      <w:r>
+        <w:tab/>
+        <w:t xml:space="preserve">Di questa matrice, selezioniamo solo i valori che sono in correlazione che </w:t>
+      </w:r>
+      <w:proofErr w:type="spellStart"/>
+      <w:r>
+        <w:t>HeartDisease</w:t>
+      </w:r>
+      <w:proofErr w:type="spellEnd"/>
+      <w:r>
+        <w:t>:</w:t>
+      </w:r>
+    </w:p>
+    <w:p>
+      <w:pPr>
+        <w:jc w:val="center"/>
+      </w:pPr>
+      <w:r>
+        <w:drawing>
+          <wp:inline distT="0" distB="0" distL="0" distR="0" wp14:anchorId="25B43B3D" wp14:editId="0186F639">
+            <wp:extent cx="3152699" cy="3152699"/>
+            <wp:effectExtent l="0" t="0" r="0" b="0"/>
+            <wp:docPr id="5" name="Immagine 5"/>
+            <wp:cNvGraphicFramePr>
+              <a:graphicFrameLocks xmlns:a="http://schemas.openxmlformats.org/drawingml/2006/main" noChangeAspect="1"/>
+            </wp:cNvGraphicFramePr>
+            <a:graphic xmlns:a="http://schemas.openxmlformats.org/drawingml/2006/main">
+              <a:graphicData uri="http://schemas.openxmlformats.org/drawingml/2006/picture">
+                <pic:pic xmlns:pic="http://schemas.openxmlformats.org/drawingml/2006/picture">
+                  <pic:nvPicPr>
+                    <pic:cNvPr id="1" name=""/>
+                    <pic:cNvPicPr/>
+                  </pic:nvPicPr>
+                  <pic:blipFill>
+                    <a:blip r:embed="rId15"/>
+                    <a:stretch>
+                      <a:fillRect/>
+                    </a:stretch>
+                  </pic:blipFill>
+                  <pic:spPr>
+                    <a:xfrm>
+                      <a:off x="0" y="0"/>
+                      <a:ext cx="3162079" cy="3162079"/>
+                    </a:xfrm>
+                    <a:prstGeom prst="rect">
+                      <a:avLst/>
+                    </a:prstGeom>
+                  </pic:spPr>
+                </pic:pic>
+              </a:graphicData>
+            </a:graphic>
+          </wp:inline>
+        </w:drawing>
+      </w:r>
+    </w:p>
+    <w:p>
+      <w:pPr>
+        <w:ind w:left="1410"/>
+      </w:pPr>
+      <w:r>
+        <w:t xml:space="preserve">Si nota quindi che la maggior parte delle variabili di feature sono in correlazione con la variabile di target, in particolare, </w:t>
+      </w:r>
+      <w:proofErr w:type="spellStart"/>
+      <w:r>
+        <w:t>ExcerciseAngina</w:t>
+      </w:r>
+      <w:proofErr w:type="spellEnd"/>
+      <w:r>
+        <w:t>, che quindi è la variabile che dà la maggior “quantità” di informazioni.</w:t>
+      </w:r>
+    </w:p>
+    <w:p>
+      <w:pPr>
+        <w:ind w:left="1410"/>
+      </w:pPr>
+    </w:p>
+    <w:p>
+      <w:pPr>
+        <w:ind w:left="1410"/>
+      </w:pPr>
+    </w:p>
+    <w:p>
+      <w:pPr>
+        <w:ind w:left="1410"/>
+      </w:pPr>
+    </w:p>
+    <w:p>
+      <w:pPr>
+        <w:ind w:left="1410"/>
+      </w:pPr>
+    </w:p>
+    <w:p>
+      <w:pPr>
+        <w:pBdr>
+          <w:bottom w:val="single" w:sz="6" w:space="1" w:color="auto"/>
+        </w:pBdr>
+        <w:jc w:val="center"/>
+      </w:pPr>
+      <w:r>
+        <w:lastRenderedPageBreak/>
+        <w:t>Analisi di Business e dei Dati</w:t>
+      </w:r>
+    </w:p>
+    <w:p>
+      <w:pPr>
+        <w:pStyle w:val="Titolo4"/>
+        <w:ind w:left="1416"/>
+      </w:pPr>
+      <w:bookmarkStart w:id="35" w:name="_Toc157888086"/>
+      <w:r>
+        <w:t>Grafico Distribuzione Totale</w:t>
+      </w:r>
+      <w:bookmarkEnd w:id="35"/>
     </w:p>
     <w:sectPr>
-      <w:footerReference w:type="default" r:id="rId12"/>
+      <w:footerReference w:type="default" r:id="rId16"/>
       <w:pgSz w:w="11906" w:h="16838"/>
       <w:pgMar w:top="1417" w:right="991" w:bottom="1134" w:left="1134" w:header="708" w:footer="708" w:gutter="0"/>
       <w:cols w:space="708"/>
@@ -8754,6 +9499,67 @@
       </w:tcPr>
     </w:tblStylePr>
   </w:style>
+  <w:style w:type="paragraph" w:styleId="PreformattatoHTML">
+    <w:name w:val="HTML Preformatted"/>
+    <w:basedOn w:val="Normale"/>
+    <w:link w:val="PreformattatoHTMLCarattere"/>
+    <w:uiPriority w:val="99"/>
+    <w:unhideWhenUsed/>
+    <w:rsid w:val="00655342"/>
+    <w:pPr>
+      <w:tabs>
+        <w:tab w:val="left" w:pos="916"/>
+        <w:tab w:val="left" w:pos="1832"/>
+        <w:tab w:val="left" w:pos="2748"/>
+        <w:tab w:val="left" w:pos="3664"/>
+        <w:tab w:val="left" w:pos="4580"/>
+        <w:tab w:val="left" w:pos="5496"/>
+        <w:tab w:val="left" w:pos="6412"/>
+        <w:tab w:val="left" w:pos="7328"/>
+        <w:tab w:val="left" w:pos="8244"/>
+        <w:tab w:val="left" w:pos="9160"/>
+        <w:tab w:val="left" w:pos="10076"/>
+        <w:tab w:val="left" w:pos="10992"/>
+        <w:tab w:val="left" w:pos="11908"/>
+        <w:tab w:val="left" w:pos="12824"/>
+        <w:tab w:val="left" w:pos="13740"/>
+        <w:tab w:val="left" w:pos="14656"/>
+      </w:tabs>
+      <w:spacing w:after="0" w:line="240" w:lineRule="auto"/>
+    </w:pPr>
+    <w:rPr>
+      <w:rFonts w:ascii="Courier New" w:eastAsia="Times New Roman" w:hAnsi="Courier New" w:cs="Courier New"/>
+      <w:sz w:val="20"/>
+      <w:szCs w:val="20"/>
+      <w:lang w:eastAsia="it-IT"/>
+    </w:rPr>
+  </w:style>
+  <w:style w:type="character" w:customStyle="1" w:styleId="PreformattatoHTMLCarattere">
+    <w:name w:val="Preformattato HTML Carattere"/>
+    <w:basedOn w:val="Carpredefinitoparagrafo"/>
+    <w:link w:val="PreformattatoHTML"/>
+    <w:uiPriority w:val="99"/>
+    <w:rsid w:val="00655342"/>
+    <w:rPr>
+      <w:rFonts w:ascii="Courier New" w:eastAsia="Times New Roman" w:hAnsi="Courier New" w:cs="Courier New"/>
+      <w:sz w:val="20"/>
+      <w:szCs w:val="20"/>
+      <w:lang w:eastAsia="it-IT"/>
+    </w:rPr>
+  </w:style>
+  <w:style w:type="paragraph" w:styleId="Sommario4">
+    <w:name w:val="toc 4"/>
+    <w:basedOn w:val="Normale"/>
+    <w:next w:val="Normale"/>
+    <w:autoRedefine/>
+    <w:uiPriority w:val="39"/>
+    <w:unhideWhenUsed/>
+    <w:rsid w:val="00F90720"/>
+    <w:pPr>
+      <w:spacing w:after="100"/>
+      <w:ind w:left="660"/>
+    </w:pPr>
+  </w:style>
 </w:styles>
 </file>
 

</xml_diff>

<commit_message>
Fine Fase di Data Understanding
Come da titolo, fine fase di data understanding ed inizio fase di data preparation
</commit_message>
<xml_diff>
--- a/HeartToHeart.docx
+++ b/HeartToHeart.docx
@@ -1,6 +1,6 @@
 
 <file path=word/document.xml><?xml version="1.0" encoding="utf-8"?>
-<w:document xmlns:wpc="http://schemas.microsoft.com/office/word/2010/wordprocessingCanvas" xmlns:cx="http://schemas.microsoft.com/office/drawing/2014/chartex" xmlns:cx1="http://schemas.microsoft.com/office/drawing/2015/9/8/chartex" xmlns:cx2="http://schemas.microsoft.com/office/drawing/2015/10/21/chartex" xmlns:cx3="http://schemas.microsoft.com/office/drawing/2016/5/9/chartex" xmlns:cx4="http://schemas.microsoft.com/office/drawing/2016/5/10/chartex" xmlns:cx5="http://schemas.microsoft.com/office/drawing/2016/5/11/chartex" xmlns:cx6="http://schemas.microsoft.com/office/drawing/2016/5/12/chartex" xmlns:cx7="http://schemas.microsoft.com/office/drawing/2016/5/13/chartex" xmlns:cx8="http://schemas.microsoft.com/office/drawing/2016/5/14/chartex" xmlns:mc="http://schemas.openxmlformats.org/markup-compatibility/2006" xmlns:aink="http://schemas.microsoft.com/office/drawing/2016/ink" xmlns:am3d="http://schemas.microsoft.com/office/drawing/2017/model3d" xmlns:o="urn:schemas-microsoft-com:office:office" xmlns:oel="http://schemas.microsoft.com/office/2019/extlst" xmlns:r="http://schemas.openxmlformats.org/officeDocument/2006/relationships" xmlns:m="http://schemas.openxmlformats.org/officeDocument/2006/math" xmlns:v="urn:schemas-microsoft-com:vml" xmlns:wp14="http://schemas.microsoft.com/office/word/2010/wordprocessingDrawing" xmlns:wp="http://schemas.openxmlformats.org/drawingml/2006/wordprocessingDrawing" xmlns:w10="urn:schemas-microsoft-com:office:word" xmlns:w="http://schemas.openxmlformats.org/wordprocessingml/2006/main" xmlns:w14="http://schemas.microsoft.com/office/word/2010/wordml" xmlns:w15="http://schemas.microsoft.com/office/word/2012/wordml" xmlns:w16cex="http://schemas.microsoft.com/office/word/2018/wordml/cex" xmlns:w16cid="http://schemas.microsoft.com/office/word/2016/wordml/cid" xmlns:w16="http://schemas.microsoft.com/office/word/2018/wordml" xmlns:w16sdtdh="http://schemas.microsoft.com/office/word/2020/wordml/sdtdatahash" xmlns:w16se="http://schemas.microsoft.com/office/word/2015/wordml/symex" xmlns:wpg="http://schemas.microsoft.com/office/word/2010/wordprocessingGroup" xmlns:wpi="http://schemas.microsoft.com/office/word/2010/wordprocessingInk" xmlns:wne="http://schemas.microsoft.com/office/word/2006/wordml" xmlns:wps="http://schemas.microsoft.com/office/word/2010/wordprocessingShape" mc:Ignorable="w14 w15 w16se w16cid w16 w16cex w16sdtdh wp14">
+<w:document xmlns:wpc="http://schemas.microsoft.com/office/word/2010/wordprocessingCanvas" xmlns:cx="http://schemas.microsoft.com/office/drawing/2014/chartex" xmlns:cx1="http://schemas.microsoft.com/office/drawing/2015/9/8/chartex" xmlns:cx2="http://schemas.microsoft.com/office/drawing/2015/10/21/chartex" xmlns:cx3="http://schemas.microsoft.com/office/drawing/2016/5/9/chartex" xmlns:cx4="http://schemas.microsoft.com/office/drawing/2016/5/10/chartex" xmlns:cx5="http://schemas.microsoft.com/office/drawing/2016/5/11/chartex" xmlns:cx6="http://schemas.microsoft.com/office/drawing/2016/5/12/chartex" xmlns:cx7="http://schemas.microsoft.com/office/drawing/2016/5/13/chartex" xmlns:cx8="http://schemas.microsoft.com/office/drawing/2016/5/14/chartex" xmlns:mc="http://schemas.openxmlformats.org/markup-compatibility/2006" xmlns:aink="http://schemas.microsoft.com/office/drawing/2016/ink" xmlns:am3d="http://schemas.microsoft.com/office/drawing/2017/model3d" xmlns:o="urn:schemas-microsoft-com:office:office" xmlns:r="http://schemas.openxmlformats.org/officeDocument/2006/relationships" xmlns:m="http://schemas.openxmlformats.org/officeDocument/2006/math" xmlns:v="urn:schemas-microsoft-com:vml" xmlns:wp14="http://schemas.microsoft.com/office/word/2010/wordprocessingDrawing" xmlns:wp="http://schemas.openxmlformats.org/drawingml/2006/wordprocessingDrawing" xmlns:w10="urn:schemas-microsoft-com:office:word" xmlns:w="http://schemas.openxmlformats.org/wordprocessingml/2006/main" xmlns:w14="http://schemas.microsoft.com/office/word/2010/wordml" xmlns:w15="http://schemas.microsoft.com/office/word/2012/wordml" xmlns:w16cex="http://schemas.microsoft.com/office/word/2018/wordml/cex" xmlns:w16cid="http://schemas.microsoft.com/office/word/2016/wordml/cid" xmlns:w16="http://schemas.microsoft.com/office/word/2018/wordml" xmlns:w16sdtdh="http://schemas.microsoft.com/office/word/2020/wordml/sdtdatahash" xmlns:w16se="http://schemas.microsoft.com/office/word/2015/wordml/symex" xmlns:wpg="http://schemas.microsoft.com/office/word/2010/wordprocessingGroup" xmlns:wpi="http://schemas.microsoft.com/office/word/2010/wordprocessingInk" xmlns:wne="http://schemas.microsoft.com/office/word/2006/wordml" xmlns:wps="http://schemas.microsoft.com/office/word/2010/wordprocessingShape" mc:Ignorable="w14 w15 w16se w16cid w16 w16cex w16sdtdh wp14">
   <w:body>
     <w:p>
       <w:pPr>
@@ -517,7 +517,7 @@
               <w:lang w:eastAsia="it-IT"/>
             </w:rPr>
           </w:pPr>
-          <w:hyperlink w:anchor="_Toc157888067" w:history="1">
+          <w:hyperlink w:anchor="_Toc157974224" w:history="1">
             <w:r>
               <w:rPr>
                 <w:rStyle w:val="Collegamentoipertestuale"/>
@@ -547,7 +547,7 @@
                 <w:noProof/>
                 <w:webHidden/>
               </w:rPr>
-              <w:instrText xml:space="preserve"> PAGEREF _Toc157888067 \h </w:instrText>
+              <w:instrText xml:space="preserve"> PAGEREF _Toc157974224 \h </w:instrText>
             </w:r>
             <w:r>
               <w:rPr>
@@ -591,7 +591,7 @@
               <w:lang w:eastAsia="it-IT"/>
             </w:rPr>
           </w:pPr>
-          <w:hyperlink w:anchor="_Toc157888068" w:history="1">
+          <w:hyperlink w:anchor="_Toc157974225" w:history="1">
             <w:r>
               <w:rPr>
                 <w:rStyle w:val="Collegamentoipertestuale"/>
@@ -633,7 +633,7 @@
                 <w:noProof/>
                 <w:webHidden/>
               </w:rPr>
-              <w:instrText xml:space="preserve"> PAGEREF _Toc157888068 \h </w:instrText>
+              <w:instrText xml:space="preserve"> PAGEREF _Toc157974225 \h </w:instrText>
             </w:r>
             <w:r>
               <w:rPr>
@@ -677,7 +677,7 @@
               <w:lang w:eastAsia="it-IT"/>
             </w:rPr>
           </w:pPr>
-          <w:hyperlink w:anchor="_Toc157888069" w:history="1">
+          <w:hyperlink w:anchor="_Toc157974226" w:history="1">
             <w:r>
               <w:rPr>
                 <w:rStyle w:val="Collegamentoipertestuale"/>
@@ -719,7 +719,7 @@
                 <w:noProof/>
                 <w:webHidden/>
               </w:rPr>
-              <w:instrText xml:space="preserve"> PAGEREF _Toc157888069 \h </w:instrText>
+              <w:instrText xml:space="preserve"> PAGEREF _Toc157974226 \h </w:instrText>
             </w:r>
             <w:r>
               <w:rPr>
@@ -763,7 +763,7 @@
               <w:lang w:eastAsia="it-IT"/>
             </w:rPr>
           </w:pPr>
-          <w:hyperlink w:anchor="_Toc157888070" w:history="1">
+          <w:hyperlink w:anchor="_Toc157974227" w:history="1">
             <w:r>
               <w:rPr>
                 <w:rStyle w:val="Collegamentoipertestuale"/>
@@ -805,7 +805,7 @@
                 <w:noProof/>
                 <w:webHidden/>
               </w:rPr>
-              <w:instrText xml:space="preserve"> PAGEREF _Toc157888070 \h </w:instrText>
+              <w:instrText xml:space="preserve"> PAGEREF _Toc157974227 \h </w:instrText>
             </w:r>
             <w:r>
               <w:rPr>
@@ -848,7 +848,7 @@
               <w:lang w:eastAsia="it-IT"/>
             </w:rPr>
           </w:pPr>
-          <w:hyperlink w:anchor="_Toc157888071" w:history="1">
+          <w:hyperlink w:anchor="_Toc157974228" w:history="1">
             <w:r>
               <w:rPr>
                 <w:rStyle w:val="Collegamentoipertestuale"/>
@@ -878,7 +878,7 @@
                 <w:noProof/>
                 <w:webHidden/>
               </w:rPr>
-              <w:instrText xml:space="preserve"> PAGEREF _Toc157888071 \h </w:instrText>
+              <w:instrText xml:space="preserve"> PAGEREF _Toc157974228 \h </w:instrText>
             </w:r>
             <w:r>
               <w:rPr>
@@ -921,7 +921,7 @@
               <w:lang w:eastAsia="it-IT"/>
             </w:rPr>
           </w:pPr>
-          <w:hyperlink w:anchor="_Toc157888072" w:history="1">
+          <w:hyperlink w:anchor="_Toc157974229" w:history="1">
             <w:r>
               <w:rPr>
                 <w:rStyle w:val="Collegamentoipertestuale"/>
@@ -948,7 +948,7 @@
                 <w:noProof/>
                 <w:webHidden/>
               </w:rPr>
-              <w:instrText xml:space="preserve"> PAGEREF _Toc157888072 \h </w:instrText>
+              <w:instrText xml:space="preserve"> PAGEREF _Toc157974229 \h </w:instrText>
             </w:r>
             <w:r>
               <w:rPr>
@@ -991,7 +991,7 @@
               <w:lang w:eastAsia="it-IT"/>
             </w:rPr>
           </w:pPr>
-          <w:hyperlink w:anchor="_Toc157888073" w:history="1">
+          <w:hyperlink w:anchor="_Toc157974230" w:history="1">
             <w:r>
               <w:rPr>
                 <w:rStyle w:val="Collegamentoipertestuale"/>
@@ -1018,7 +1018,7 @@
                 <w:noProof/>
                 <w:webHidden/>
               </w:rPr>
-              <w:instrText xml:space="preserve"> PAGEREF _Toc157888073 \h </w:instrText>
+              <w:instrText xml:space="preserve"> PAGEREF _Toc157974230 \h </w:instrText>
             </w:r>
             <w:r>
               <w:rPr>
@@ -1061,7 +1061,7 @@
               <w:lang w:eastAsia="it-IT"/>
             </w:rPr>
           </w:pPr>
-          <w:hyperlink w:anchor="_Toc157888074" w:history="1">
+          <w:hyperlink w:anchor="_Toc157974231" w:history="1">
             <w:r>
               <w:rPr>
                 <w:rStyle w:val="Collegamentoipertestuale"/>
@@ -1088,7 +1088,7 @@
                 <w:noProof/>
                 <w:webHidden/>
               </w:rPr>
-              <w:instrText xml:space="preserve"> PAGEREF _Toc157888074 \h </w:instrText>
+              <w:instrText xml:space="preserve"> PAGEREF _Toc157974231 \h </w:instrText>
             </w:r>
             <w:r>
               <w:rPr>
@@ -1131,7 +1131,7 @@
               <w:lang w:eastAsia="it-IT"/>
             </w:rPr>
           </w:pPr>
-          <w:hyperlink w:anchor="_Toc157888075" w:history="1">
+          <w:hyperlink w:anchor="_Toc157974232" w:history="1">
             <w:r>
               <w:rPr>
                 <w:rStyle w:val="Collegamentoipertestuale"/>
@@ -1158,7 +1158,7 @@
                 <w:noProof/>
                 <w:webHidden/>
               </w:rPr>
-              <w:instrText xml:space="preserve"> PAGEREF _Toc157888075 \h </w:instrText>
+              <w:instrText xml:space="preserve"> PAGEREF _Toc157974232 \h </w:instrText>
             </w:r>
             <w:r>
               <w:rPr>
@@ -1201,7 +1201,7 @@
               <w:lang w:eastAsia="it-IT"/>
             </w:rPr>
           </w:pPr>
-          <w:hyperlink w:anchor="_Toc157888076" w:history="1">
+          <w:hyperlink w:anchor="_Toc157974233" w:history="1">
             <w:r>
               <w:rPr>
                 <w:rStyle w:val="Collegamentoipertestuale"/>
@@ -1228,7 +1228,7 @@
                 <w:noProof/>
                 <w:webHidden/>
               </w:rPr>
-              <w:instrText xml:space="preserve"> PAGEREF _Toc157888076 \h </w:instrText>
+              <w:instrText xml:space="preserve"> PAGEREF _Toc157974233 \h </w:instrText>
             </w:r>
             <w:r>
               <w:rPr>
@@ -1271,7 +1271,7 @@
               <w:lang w:eastAsia="it-IT"/>
             </w:rPr>
           </w:pPr>
-          <w:hyperlink w:anchor="_Toc157888077" w:history="1">
+          <w:hyperlink w:anchor="_Toc157974234" w:history="1">
             <w:r>
               <w:rPr>
                 <w:rStyle w:val="Collegamentoipertestuale"/>
@@ -1298,7 +1298,7 @@
                 <w:noProof/>
                 <w:webHidden/>
               </w:rPr>
-              <w:instrText xml:space="preserve"> PAGEREF _Toc157888077 \h </w:instrText>
+              <w:instrText xml:space="preserve"> PAGEREF _Toc157974234 \h </w:instrText>
             </w:r>
             <w:r>
               <w:rPr>
@@ -1341,7 +1341,7 @@
               <w:lang w:eastAsia="it-IT"/>
             </w:rPr>
           </w:pPr>
-          <w:hyperlink w:anchor="_Toc157888078" w:history="1">
+          <w:hyperlink w:anchor="_Toc157974235" w:history="1">
             <w:r>
               <w:rPr>
                 <w:rStyle w:val="Collegamentoipertestuale"/>
@@ -1368,7 +1368,7 @@
                 <w:noProof/>
                 <w:webHidden/>
               </w:rPr>
-              <w:instrText xml:space="preserve"> PAGEREF _Toc157888078 \h </w:instrText>
+              <w:instrText xml:space="preserve"> PAGEREF _Toc157974235 \h </w:instrText>
             </w:r>
             <w:r>
               <w:rPr>
@@ -1411,7 +1411,7 @@
               <w:lang w:eastAsia="it-IT"/>
             </w:rPr>
           </w:pPr>
-          <w:hyperlink w:anchor="_Toc157888079" w:history="1">
+          <w:hyperlink w:anchor="_Toc157974236" w:history="1">
             <w:r>
               <w:rPr>
                 <w:rStyle w:val="Collegamentoipertestuale"/>
@@ -1438,7 +1438,7 @@
                 <w:noProof/>
                 <w:webHidden/>
               </w:rPr>
-              <w:instrText xml:space="preserve"> PAGEREF _Toc157888079 \h </w:instrText>
+              <w:instrText xml:space="preserve"> PAGEREF _Toc157974236 \h </w:instrText>
             </w:r>
             <w:r>
               <w:rPr>
@@ -1481,7 +1481,7 @@
               <w:lang w:eastAsia="it-IT"/>
             </w:rPr>
           </w:pPr>
-          <w:hyperlink w:anchor="_Toc157888080" w:history="1">
+          <w:hyperlink w:anchor="_Toc157974237" w:history="1">
             <w:r>
               <w:rPr>
                 <w:rStyle w:val="Collegamentoipertestuale"/>
@@ -1508,7 +1508,7 @@
                 <w:noProof/>
                 <w:webHidden/>
               </w:rPr>
-              <w:instrText xml:space="preserve"> PAGEREF _Toc157888080 \h </w:instrText>
+              <w:instrText xml:space="preserve"> PAGEREF _Toc157974237 \h </w:instrText>
             </w:r>
             <w:r>
               <w:rPr>
@@ -1551,7 +1551,7 @@
               <w:lang w:eastAsia="it-IT"/>
             </w:rPr>
           </w:pPr>
-          <w:hyperlink w:anchor="_Toc157888081" w:history="1">
+          <w:hyperlink w:anchor="_Toc157974238" w:history="1">
             <w:r>
               <w:rPr>
                 <w:rStyle w:val="Collegamentoipertestuale"/>
@@ -1578,7 +1578,7 @@
                 <w:noProof/>
                 <w:webHidden/>
               </w:rPr>
-              <w:instrText xml:space="preserve"> PAGEREF _Toc157888081 \h </w:instrText>
+              <w:instrText xml:space="preserve"> PAGEREF _Toc157974238 \h </w:instrText>
             </w:r>
             <w:r>
               <w:rPr>
@@ -1621,7 +1621,7 @@
               <w:lang w:eastAsia="it-IT"/>
             </w:rPr>
           </w:pPr>
-          <w:hyperlink w:anchor="_Toc157888082" w:history="1">
+          <w:hyperlink w:anchor="_Toc157974239" w:history="1">
             <w:r>
               <w:rPr>
                 <w:rStyle w:val="Collegamentoipertestuale"/>
@@ -1648,7 +1648,7 @@
                 <w:noProof/>
                 <w:webHidden/>
               </w:rPr>
-              <w:instrText xml:space="preserve"> PAGEREF _Toc157888082 \h </w:instrText>
+              <w:instrText xml:space="preserve"> PAGEREF _Toc157974239 \h </w:instrText>
             </w:r>
             <w:r>
               <w:rPr>
@@ -1691,7 +1691,7 @@
               <w:lang w:eastAsia="it-IT"/>
             </w:rPr>
           </w:pPr>
-          <w:hyperlink w:anchor="_Toc157888083" w:history="1">
+          <w:hyperlink w:anchor="_Toc157974240" w:history="1">
             <w:r>
               <w:rPr>
                 <w:rStyle w:val="Collegamentoipertestuale"/>
@@ -1718,7 +1718,7 @@
                 <w:noProof/>
                 <w:webHidden/>
               </w:rPr>
-              <w:instrText xml:space="preserve"> PAGEREF _Toc157888083 \h </w:instrText>
+              <w:instrText xml:space="preserve"> PAGEREF _Toc157974240 \h </w:instrText>
             </w:r>
             <w:r>
               <w:rPr>
@@ -1761,7 +1761,7 @@
               <w:lang w:eastAsia="it-IT"/>
             </w:rPr>
           </w:pPr>
-          <w:hyperlink w:anchor="_Toc157888084" w:history="1">
+          <w:hyperlink w:anchor="_Toc157974241" w:history="1">
             <w:r>
               <w:rPr>
                 <w:rStyle w:val="Collegamentoipertestuale"/>
@@ -1788,7 +1788,7 @@
                 <w:noProof/>
                 <w:webHidden/>
               </w:rPr>
-              <w:instrText xml:space="preserve"> PAGEREF _Toc157888084 \h </w:instrText>
+              <w:instrText xml:space="preserve"> PAGEREF _Toc157974241 \h </w:instrText>
             </w:r>
             <w:r>
               <w:rPr>
@@ -1831,7 +1831,7 @@
               <w:lang w:eastAsia="it-IT"/>
             </w:rPr>
           </w:pPr>
-          <w:hyperlink w:anchor="_Toc157888085" w:history="1">
+          <w:hyperlink w:anchor="_Toc157974242" w:history="1">
             <w:r>
               <w:rPr>
                 <w:rStyle w:val="Collegamentoipertestuale"/>
@@ -1858,7 +1858,7 @@
                 <w:noProof/>
                 <w:webHidden/>
               </w:rPr>
-              <w:instrText xml:space="preserve"> PAGEREF _Toc157888085 \h </w:instrText>
+              <w:instrText xml:space="preserve"> PAGEREF _Toc157974242 \h </w:instrText>
             </w:r>
             <w:r>
               <w:rPr>
@@ -1901,7 +1901,7 @@
               <w:lang w:eastAsia="it-IT"/>
             </w:rPr>
           </w:pPr>
-          <w:hyperlink w:anchor="_Toc157888086" w:history="1">
+          <w:hyperlink w:anchor="_Toc157974243" w:history="1">
             <w:r>
               <w:rPr>
                 <w:rStyle w:val="Collegamentoipertestuale"/>
@@ -1928,7 +1928,7 @@
                 <w:noProof/>
                 <w:webHidden/>
               </w:rPr>
-              <w:instrText xml:space="preserve"> PAGEREF _Toc157888086 \h </w:instrText>
+              <w:instrText xml:space="preserve"> PAGEREF _Toc157974243 \h </w:instrText>
             </w:r>
             <w:r>
               <w:rPr>
@@ -1949,6 +1949,149 @@
                 <w:webHidden/>
               </w:rPr>
               <w:t>12</w:t>
+            </w:r>
+            <w:r>
+              <w:rPr>
+                <w:noProof/>
+                <w:webHidden/>
+              </w:rPr>
+              <w:fldChar w:fldCharType="end"/>
+            </w:r>
+          </w:hyperlink>
+        </w:p>
+        <w:p>
+          <w:pPr>
+            <w:pStyle w:val="Sommario3"/>
+            <w:tabs>
+              <w:tab w:val="right" w:pos="9771"/>
+            </w:tabs>
+            <w:rPr>
+              <w:rFonts w:eastAsiaTheme="minorEastAsia"/>
+              <w:noProof/>
+              <w:lang w:eastAsia="it-IT"/>
+            </w:rPr>
+          </w:pPr>
+          <w:hyperlink w:anchor="_Toc157974244" w:history="1">
+            <w:r>
+              <w:rPr>
+                <w:rStyle w:val="Collegamentoipertestuale"/>
+                <w:noProof/>
+              </w:rPr>
+              <w:t>2.4.4 Qualità dei Dati</w:t>
+            </w:r>
+            <w:r>
+              <w:rPr>
+                <w:noProof/>
+                <w:webHidden/>
+              </w:rPr>
+              <w:tab/>
+            </w:r>
+            <w:r>
+              <w:rPr>
+                <w:noProof/>
+                <w:webHidden/>
+              </w:rPr>
+              <w:fldChar w:fldCharType="begin"/>
+            </w:r>
+            <w:r>
+              <w:rPr>
+                <w:noProof/>
+                <w:webHidden/>
+              </w:rPr>
+              <w:instrText xml:space="preserve"> PAGEREF _Toc157974244 \h </w:instrText>
+            </w:r>
+            <w:r>
+              <w:rPr>
+                <w:noProof/>
+                <w:webHidden/>
+              </w:rPr>
+            </w:r>
+            <w:r>
+              <w:rPr>
+                <w:noProof/>
+                <w:webHidden/>
+              </w:rPr>
+              <w:fldChar w:fldCharType="separate"/>
+            </w:r>
+            <w:r>
+              <w:rPr>
+                <w:noProof/>
+                <w:webHidden/>
+              </w:rPr>
+              <w:t>12</w:t>
+            </w:r>
+            <w:r>
+              <w:rPr>
+                <w:noProof/>
+                <w:webHidden/>
+              </w:rPr>
+              <w:fldChar w:fldCharType="end"/>
+            </w:r>
+          </w:hyperlink>
+        </w:p>
+        <w:p>
+          <w:pPr>
+            <w:pStyle w:val="Sommario1"/>
+            <w:tabs>
+              <w:tab w:val="right" w:pos="9771"/>
+            </w:tabs>
+            <w:rPr>
+              <w:rFonts w:eastAsiaTheme="minorEastAsia"/>
+              <w:noProof/>
+              <w:lang w:eastAsia="it-IT"/>
+            </w:rPr>
+          </w:pPr>
+          <w:hyperlink w:anchor="_Toc157974245" w:history="1">
+            <w:r>
+              <w:rPr>
+                <w:rStyle w:val="Collegamentoipertestuale"/>
+                <w:rFonts w:ascii="Times New Roman" w:hAnsi="Times New Roman" w:cs="Times New Roman"/>
+                <w:i/>
+                <w:iCs/>
+                <w:noProof/>
+              </w:rPr>
+              <w:t>Capitolo 3</w:t>
+            </w:r>
+            <w:r>
+              <w:rPr>
+                <w:noProof/>
+                <w:webHidden/>
+              </w:rPr>
+              <w:tab/>
+            </w:r>
+            <w:r>
+              <w:rPr>
+                <w:noProof/>
+                <w:webHidden/>
+              </w:rPr>
+              <w:fldChar w:fldCharType="begin"/>
+            </w:r>
+            <w:r>
+              <w:rPr>
+                <w:noProof/>
+                <w:webHidden/>
+              </w:rPr>
+              <w:instrText xml:space="preserve"> PAGEREF _Toc157974245 \h </w:instrText>
+            </w:r>
+            <w:r>
+              <w:rPr>
+                <w:noProof/>
+                <w:webHidden/>
+              </w:rPr>
+            </w:r>
+            <w:r>
+              <w:rPr>
+                <w:noProof/>
+                <w:webHidden/>
+              </w:rPr>
+              <w:fldChar w:fldCharType="separate"/>
+            </w:r>
+            <w:r>
+              <w:rPr>
+                <w:noProof/>
+                <w:webHidden/>
+              </w:rPr>
+              <w:t>13</w:t>
             </w:r>
             <w:r>
               <w:rPr>
@@ -2022,7 +2165,7 @@
         </w:rPr>
       </w:pPr>
       <w:bookmarkStart w:id="0" w:name="_Toc157886612"/>
-      <w:bookmarkStart w:id="1" w:name="_Toc157888067"/>
+      <w:bookmarkStart w:id="1" w:name="_Toc157974224"/>
       <w:r>
         <w:rPr>
           <w:rFonts w:ascii="Times New Roman" w:hAnsi="Times New Roman" w:cs="Times New Roman"/>
@@ -2058,7 +2201,7 @@
         </w:numPr>
       </w:pPr>
       <w:bookmarkStart w:id="2" w:name="_Toc157886613"/>
-      <w:bookmarkStart w:id="3" w:name="_Toc157888068"/>
+      <w:bookmarkStart w:id="3" w:name="_Toc157974225"/>
       <w:r>
         <w:t>Definizione del Contesto</w:t>
       </w:r>
@@ -2194,7 +2337,7 @@
         </w:numPr>
       </w:pPr>
       <w:bookmarkStart w:id="4" w:name="_Toc157886614"/>
-      <w:bookmarkStart w:id="5" w:name="_Toc157888069"/>
+      <w:bookmarkStart w:id="5" w:name="_Toc157974226"/>
       <w:r>
         <w:t>Obiettivi</w:t>
       </w:r>
@@ -2286,7 +2429,7 @@
         </w:numPr>
       </w:pPr>
       <w:bookmarkStart w:id="6" w:name="_Toc157886615"/>
-      <w:bookmarkStart w:id="7" w:name="_Toc157888070"/>
+      <w:bookmarkStart w:id="7" w:name="_Toc157974227"/>
       <w:r>
         <w:t>Contesto Applicativo</w:t>
       </w:r>
@@ -2332,7 +2475,7 @@
         </w:rPr>
       </w:pPr>
       <w:bookmarkStart w:id="8" w:name="_Toc157886616"/>
-      <w:bookmarkStart w:id="9" w:name="_Toc157888071"/>
+      <w:bookmarkStart w:id="9" w:name="_Toc157974228"/>
       <w:r>
         <w:rPr>
           <w:rFonts w:ascii="Times New Roman" w:hAnsi="Times New Roman" w:cs="Times New Roman"/>
@@ -2376,7 +2519,7 @@
         <w:pStyle w:val="Titolo2"/>
       </w:pPr>
       <w:bookmarkStart w:id="10" w:name="_Toc157886617"/>
-      <w:bookmarkStart w:id="11" w:name="_Toc157888072"/>
+      <w:bookmarkStart w:id="11" w:name="_Toc157974229"/>
       <w:r>
         <w:t>2.1</w:t>
       </w:r>
@@ -2498,7 +2641,7 @@
         <w:pStyle w:val="Titolo2"/>
       </w:pPr>
       <w:bookmarkStart w:id="12" w:name="_Toc157886618"/>
-      <w:bookmarkStart w:id="13" w:name="_Toc157888073"/>
+      <w:bookmarkStart w:id="13" w:name="_Toc157974230"/>
       <w:r>
         <w:t>2.2 Specifiche P.E.A.S.</w:t>
       </w:r>
@@ -2533,7 +2676,7 @@
         <w:ind w:firstLine="708"/>
       </w:pPr>
       <w:bookmarkStart w:id="14" w:name="_Toc157886619"/>
-      <w:bookmarkStart w:id="15" w:name="_Toc157888074"/>
+      <w:bookmarkStart w:id="15" w:name="_Toc157974231"/>
       <w:r>
         <w:t>2.2.1 Performance</w:t>
       </w:r>
@@ -2627,7 +2770,7 @@
         <w:ind w:firstLine="708"/>
       </w:pPr>
       <w:bookmarkStart w:id="16" w:name="_Toc157886620"/>
-      <w:bookmarkStart w:id="17" w:name="_Toc157888075"/>
+      <w:bookmarkStart w:id="17" w:name="_Toc157974232"/>
       <w:r>
         <w:t>2.2.2 Environment</w:t>
       </w:r>
@@ -2780,7 +2923,7 @@
         <w:ind w:firstLine="708"/>
       </w:pPr>
       <w:bookmarkStart w:id="18" w:name="_Toc157886621"/>
-      <w:bookmarkStart w:id="19" w:name="_Toc157888076"/>
+      <w:bookmarkStart w:id="19" w:name="_Toc157974233"/>
       <w:r>
         <w:t xml:space="preserve">2.2.3 </w:t>
       </w:r>
@@ -2813,7 +2956,7 @@
         <w:ind w:firstLine="705"/>
       </w:pPr>
       <w:bookmarkStart w:id="20" w:name="_Toc157886622"/>
-      <w:bookmarkStart w:id="21" w:name="_Toc157888077"/>
+      <w:bookmarkStart w:id="21" w:name="_Toc157974234"/>
       <w:r>
         <w:t xml:space="preserve">2.2.4 </w:t>
       </w:r>
@@ -2864,7 +3007,7 @@
         <w:pStyle w:val="Titolo2"/>
       </w:pPr>
       <w:bookmarkStart w:id="22" w:name="_Toc157886623"/>
-      <w:bookmarkStart w:id="23" w:name="_Toc157888078"/>
+      <w:bookmarkStart w:id="23" w:name="_Toc157974235"/>
       <w:r>
         <w:t>2.</w:t>
       </w:r>
@@ -3168,7 +3311,7 @@
         <w:pStyle w:val="Titolo2"/>
       </w:pPr>
       <w:bookmarkStart w:id="24" w:name="_Toc157886624"/>
-      <w:bookmarkStart w:id="25" w:name="_Toc157888079"/>
+      <w:bookmarkStart w:id="25" w:name="_Toc157974236"/>
       <w:r>
         <w:t xml:space="preserve">2.4 Data </w:t>
       </w:r>
@@ -3238,7 +3381,7 @@
         <w:ind w:firstLine="708"/>
       </w:pPr>
       <w:bookmarkStart w:id="26" w:name="_Toc157886625"/>
-      <w:bookmarkStart w:id="27" w:name="_Toc157888080"/>
+      <w:bookmarkStart w:id="27" w:name="_Toc157974237"/>
       <w:r>
         <w:t xml:space="preserve">2.4.1 </w:t>
       </w:r>
@@ -3273,7 +3416,7 @@
         <w:ind w:firstLine="705"/>
       </w:pPr>
       <w:bookmarkStart w:id="28" w:name="_Toc157886626"/>
-      <w:bookmarkStart w:id="29" w:name="_Toc157888081"/>
+      <w:bookmarkStart w:id="29" w:name="_Toc157974238"/>
       <w:r>
         <w:t>2.4.2 Analisi dei Dati</w:t>
       </w:r>
@@ -3726,7 +3869,15 @@
       </w:r>
       <w:proofErr w:type="spellEnd"/>
       <w:r>
-        <w:t xml:space="preserve"> Pain e </w:t>
+        <w:t xml:space="preserve"> </w:t>
+      </w:r>
+      <w:proofErr w:type="spellStart"/>
+      <w:r>
+        <w:t>Pain</w:t>
+      </w:r>
+      <w:proofErr w:type="spellEnd"/>
+      <w:r>
+        <w:t xml:space="preserve"> e </w:t>
       </w:r>
       <w:proofErr w:type="spellStart"/>
       <w:r>
@@ -4405,7 +4556,7 @@
         <w:ind w:firstLine="708"/>
       </w:pPr>
       <w:bookmarkStart w:id="30" w:name="_Toc157886627"/>
-      <w:bookmarkStart w:id="31" w:name="_Toc157888082"/>
+      <w:bookmarkStart w:id="31" w:name="_Toc157974239"/>
       <w:r>
         <w:t>2.4.3 Esplorazione dei Dati</w:t>
       </w:r>
@@ -4443,7 +4594,7 @@
         <w:pStyle w:val="Titolo4"/>
         <w:ind w:left="708" w:firstLine="708"/>
       </w:pPr>
-      <w:bookmarkStart w:id="32" w:name="_Toc157888083"/>
+      <w:bookmarkStart w:id="32" w:name="_Toc157974240"/>
       <w:r>
         <w:t>Grafico a Griglia</w:t>
       </w:r>
@@ -4536,7 +4687,7 @@
       <w:r>
         <w:tab/>
       </w:r>
-      <w:bookmarkStart w:id="33" w:name="_Toc157888084"/>
+      <w:bookmarkStart w:id="33" w:name="_Toc157974241"/>
       <w:r>
         <w:t>Grafico Duplicati</w:t>
       </w:r>
@@ -4649,7 +4800,7 @@
         <w:pStyle w:val="Titolo4"/>
         <w:ind w:left="1416"/>
       </w:pPr>
-      <w:bookmarkStart w:id="34" w:name="_Toc157888085"/>
+      <w:bookmarkStart w:id="34" w:name="_Toc157974242"/>
       <w:r>
         <w:t>Grafico Correlazione Valori</w:t>
       </w:r>
@@ -4665,6 +4816,7 @@
     </w:p>
     <w:p>
       <w:pPr>
+        <w:ind w:left="708"/>
         <w:jc w:val="center"/>
       </w:pPr>
       <w:r>
@@ -4672,9 +4824,9 @@
           <w:noProof/>
         </w:rPr>
         <w:drawing>
-          <wp:inline distT="0" distB="0" distL="0" distR="0" wp14:anchorId="59B94FFA" wp14:editId="6FE44C3D">
-            <wp:extent cx="5727264" cy="2275028"/>
-            <wp:effectExtent l="0" t="0" r="6985" b="0"/>
+          <wp:inline distT="0" distB="0" distL="0" distR="0" wp14:anchorId="59B94FFA" wp14:editId="3A57B577">
+            <wp:extent cx="4867275" cy="2274570"/>
+            <wp:effectExtent l="0" t="0" r="9525" b="0"/>
             <wp:docPr id="4" name="Immagine 4"/>
             <wp:cNvGraphicFramePr>
               <a:graphicFrameLocks xmlns:a="http://schemas.openxmlformats.org/drawingml/2006/main" noChangeAspect="1"/>
@@ -4686,20 +4838,27 @@
                     <pic:cNvPr id="1" name=""/>
                     <pic:cNvPicPr/>
                   </pic:nvPicPr>
-                  <pic:blipFill>
+                  <pic:blipFill rotWithShape="1">
                     <a:blip r:embed="rId14"/>
-                    <a:stretch>
-                      <a:fillRect/>
-                    </a:stretch>
+                    <a:srcRect r="14999"/>
+                    <a:stretch/>
                   </pic:blipFill>
-                  <pic:spPr>
+                  <pic:spPr bwMode="auto">
                     <a:xfrm>
                       <a:off x="0" y="0"/>
-                      <a:ext cx="5775500" cy="2294189"/>
+                      <a:ext cx="4909257" cy="2294189"/>
                     </a:xfrm>
                     <a:prstGeom prst="rect">
                       <a:avLst/>
                     </a:prstGeom>
+                    <a:ln>
+                      <a:noFill/>
+                    </a:ln>
+                    <a:extLst>
+                      <a:ext uri="{53640926-AAD7-44D8-BBD7-CCE9431645EC}">
+                        <a14:shadowObscured xmlns:a14="http://schemas.microsoft.com/office/drawing/2010/main"/>
+                      </a:ext>
+                    </a:extLst>
                   </pic:spPr>
                 </pic:pic>
               </a:graphicData>
@@ -4727,17 +4886,17 @@
     </w:p>
     <w:p>
       <w:pPr>
-        <w:jc w:val="center"/>
+        <w:ind w:left="1410"/>
       </w:pPr>
       <w:r>
         <w:rPr>
           <w:noProof/>
         </w:rPr>
         <w:drawing>
-          <wp:inline distT="0" distB="0" distL="0" distR="0" wp14:anchorId="25B43B3D" wp14:editId="0186F639">
-            <wp:extent cx="3152699" cy="3152699"/>
+          <wp:inline distT="0" distB="0" distL="0" distR="0" wp14:anchorId="772BFFC7" wp14:editId="7FE81C2C">
+            <wp:extent cx="3067050" cy="3067050"/>
             <wp:effectExtent l="0" t="0" r="0" b="0"/>
-            <wp:docPr id="5" name="Immagine 5"/>
+            <wp:docPr id="8" name="Immagine 8"/>
             <wp:cNvGraphicFramePr>
               <a:graphicFrameLocks xmlns:a="http://schemas.openxmlformats.org/drawingml/2006/main" noChangeAspect="1"/>
             </wp:cNvGraphicFramePr>
@@ -4745,23 +4904,36 @@
               <a:graphicData uri="http://schemas.openxmlformats.org/drawingml/2006/picture">
                 <pic:pic xmlns:pic="http://schemas.openxmlformats.org/drawingml/2006/picture">
                   <pic:nvPicPr>
-                    <pic:cNvPr id="1" name=""/>
-                    <pic:cNvPicPr/>
+                    <pic:cNvPr id="0" name="Picture 1"/>
+                    <pic:cNvPicPr>
+                      <a:picLocks noChangeAspect="1" noChangeArrowheads="1"/>
+                    </pic:cNvPicPr>
                   </pic:nvPicPr>
                   <pic:blipFill>
-                    <a:blip r:embed="rId15"/>
+                    <a:blip r:embed="rId15">
+                      <a:extLst>
+                        <a:ext uri="{28A0092B-C50C-407E-A947-70E740481C1C}">
+                          <a14:useLocalDpi xmlns:a14="http://schemas.microsoft.com/office/drawing/2010/main" val="0"/>
+                        </a:ext>
+                      </a:extLst>
+                    </a:blip>
+                    <a:srcRect/>
                     <a:stretch>
                       <a:fillRect/>
                     </a:stretch>
                   </pic:blipFill>
-                  <pic:spPr>
+                  <pic:spPr bwMode="auto">
                     <a:xfrm>
                       <a:off x="0" y="0"/>
-                      <a:ext cx="3162079" cy="3162079"/>
+                      <a:ext cx="3067050" cy="3067050"/>
                     </a:xfrm>
                     <a:prstGeom prst="rect">
                       <a:avLst/>
                     </a:prstGeom>
+                    <a:noFill/>
+                    <a:ln>
+                      <a:noFill/>
+                    </a:ln>
                   </pic:spPr>
                 </pic:pic>
               </a:graphicData>
@@ -4783,7 +4955,10 @@
       </w:r>
       <w:proofErr w:type="spellEnd"/>
       <w:r>
-        <w:t>, che quindi è la variabile che dà la maggior “quantità” di informazioni.</w:t>
+        <w:t xml:space="preserve">, che quindi è la variabile </w:t>
+      </w:r>
+      <w:r>
+        <w:t>con più potere predittivo.</w:t>
       </w:r>
     </w:p>
     <w:p>
@@ -4823,61 +4998,174 @@
         <w:pStyle w:val="Titolo4"/>
         <w:ind w:left="1416"/>
       </w:pPr>
-      <w:bookmarkStart w:id="35" w:name="_Toc157888086"/>
+      <w:bookmarkStart w:id="35" w:name="_Toc157974243"/>
       <w:r>
         <w:t>Grafico Distribuzione Totale</w:t>
       </w:r>
       <w:bookmarkEnd w:id="35"/>
     </w:p>
+    <w:p>
+      <w:r>
+        <w:tab/>
+      </w:r>
+      <w:r>
+        <w:tab/>
+        <w:t>Con questo grafico a torta, andremo a valutare se il dataset è bilanciato o meno.</w:t>
+      </w:r>
+    </w:p>
+    <w:p>
+      <w:pPr>
+        <w:ind w:left="1416"/>
+      </w:pPr>
+      <w:r>
+        <w:rPr>
+          <w:noProof/>
+        </w:rPr>
+        <w:drawing>
+          <wp:inline distT="0" distB="0" distL="0" distR="0" wp14:anchorId="36714AB3" wp14:editId="6A2594E4">
+            <wp:extent cx="3702479" cy="3657600"/>
+            <wp:effectExtent l="0" t="0" r="0" b="0"/>
+            <wp:docPr id="10" name="Immagine 10"/>
+            <wp:cNvGraphicFramePr>
+              <a:graphicFrameLocks xmlns:a="http://schemas.openxmlformats.org/drawingml/2006/main" noChangeAspect="1"/>
+            </wp:cNvGraphicFramePr>
+            <a:graphic xmlns:a="http://schemas.openxmlformats.org/drawingml/2006/main">
+              <a:graphicData uri="http://schemas.openxmlformats.org/drawingml/2006/picture">
+                <pic:pic xmlns:pic="http://schemas.openxmlformats.org/drawingml/2006/picture">
+                  <pic:nvPicPr>
+                    <pic:cNvPr id="0" name="Picture 2"/>
+                    <pic:cNvPicPr>
+                      <a:picLocks noChangeAspect="1" noChangeArrowheads="1"/>
+                    </pic:cNvPicPr>
+                  </pic:nvPicPr>
+                  <pic:blipFill rotWithShape="1">
+                    <a:blip r:embed="rId16" cstate="print">
+                      <a:extLst>
+                        <a:ext uri="{28A0092B-C50C-407E-A947-70E740481C1C}">
+                          <a14:useLocalDpi xmlns:a14="http://schemas.microsoft.com/office/drawing/2010/main" val="0"/>
+                        </a:ext>
+                      </a:extLst>
+                    </a:blip>
+                    <a:srcRect l="38650" r="36043"/>
+                    <a:stretch/>
+                  </pic:blipFill>
+                  <pic:spPr bwMode="auto">
+                    <a:xfrm>
+                      <a:off x="0" y="0"/>
+                      <a:ext cx="3712443" cy="3667443"/>
+                    </a:xfrm>
+                    <a:prstGeom prst="rect">
+                      <a:avLst/>
+                    </a:prstGeom>
+                    <a:noFill/>
+                    <a:ln>
+                      <a:noFill/>
+                    </a:ln>
+                    <a:extLst>
+                      <a:ext uri="{53640926-AAD7-44D8-BBD7-CCE9431645EC}">
+                        <a14:shadowObscured xmlns:a14="http://schemas.microsoft.com/office/drawing/2010/main"/>
+                      </a:ext>
+                    </a:extLst>
+                  </pic:spPr>
+                </pic:pic>
+              </a:graphicData>
+            </a:graphic>
+          </wp:inline>
+        </w:drawing>
+      </w:r>
+    </w:p>
+    <w:p>
+      <w:r>
+        <w:tab/>
+      </w:r>
+      <w:r>
+        <w:tab/>
+        <w:t>Da come si può notare, i casi si bilanciano, quindi il dataset è bilanciato.</w:t>
+      </w:r>
+    </w:p>
     <w:p/>
+    <w:p>
+      <w:pPr>
+        <w:pStyle w:val="Titolo3"/>
+        <w:ind w:left="708"/>
+      </w:pPr>
+      <w:bookmarkStart w:id="36" w:name="_Toc157974244"/>
+      <w:r>
+        <w:t>2.4.4 Qualità dei Dati</w:t>
+      </w:r>
+      <w:bookmarkEnd w:id="36"/>
+    </w:p>
+    <w:p>
+      <w:pPr>
+        <w:ind w:left="705"/>
+      </w:pPr>
+      <w:r>
+        <w:t xml:space="preserve">Da come si è potuto notare dalle fasi precedenti, non vi sono valori nulli, né scompensi del dataset, l’unico problema che sorge, è la scala dei dati, che dovranno essere standardizzati e normalizzati nella fase seguente, la fase di Data </w:t>
+      </w:r>
+      <w:proofErr w:type="spellStart"/>
+      <w:r>
+        <w:t>Preparation</w:t>
+      </w:r>
+      <w:proofErr w:type="spellEnd"/>
+      <w:r>
+        <w:t>.</w:t>
+      </w:r>
+    </w:p>
+    <w:p>
+      <w:r>
+        <w:br w:type="page"/>
+      </w:r>
+    </w:p>
+    <w:p>
+      <w:pPr>
+        <w:pStyle w:val="Titolo1"/>
+        <w:jc w:val="center"/>
+        <w:rPr>
+          <w:rFonts w:ascii="Times New Roman" w:hAnsi="Times New Roman" w:cs="Times New Roman"/>
+          <w:i/>
+          <w:iCs/>
+          <w:color w:val="auto"/>
+          <w:sz w:val="36"/>
+          <w:szCs w:val="36"/>
+        </w:rPr>
+      </w:pPr>
+      <w:bookmarkStart w:id="37" w:name="_Toc157974245"/>
+      <w:r>
+        <w:rPr>
+          <w:rFonts w:ascii="Times New Roman" w:hAnsi="Times New Roman" w:cs="Times New Roman"/>
+          <w:i/>
+          <w:iCs/>
+          <w:color w:val="auto"/>
+          <w:sz w:val="36"/>
+          <w:szCs w:val="36"/>
+        </w:rPr>
+        <w:lastRenderedPageBreak/>
+        <w:t>Capitolo 3</w:t>
+      </w:r>
+      <w:bookmarkEnd w:id="37"/>
+    </w:p>
+    <w:p>
+      <w:pPr>
+        <w:pBdr>
+          <w:bottom w:val="single" w:sz="6" w:space="1" w:color="auto"/>
+        </w:pBdr>
+        <w:jc w:val="center"/>
+      </w:pPr>
+      <w:r>
+        <w:t xml:space="preserve">Data </w:t>
+      </w:r>
+      <w:proofErr w:type="spellStart"/>
+      <w:r>
+        <w:t>Preparation</w:t>
+      </w:r>
+      <w:proofErr w:type="spellEnd"/>
+      <w:r>
+        <w:t xml:space="preserve"> – Preparazione dei Dati</w:t>
+      </w:r>
+    </w:p>
     <w:p/>
-    <w:p/>
-    <w:p>
-      <w:r>
-        <w:t xml:space="preserve">                                                                          Bibliografia</w:t>
-      </w:r>
-    </w:p>
-    <w:p/>
-    <w:p>
-      <w:r>
-        <w:t xml:space="preserve">I siti utilizzati per reperire dati ed informazioni sull’ argomento </w:t>
-      </w:r>
-      <w:proofErr w:type="gramStart"/>
-      <w:r>
-        <w:t>sono  i</w:t>
-      </w:r>
-      <w:proofErr w:type="gramEnd"/>
-      <w:r>
-        <w:t xml:space="preserve"> seguenti:</w:t>
-      </w:r>
-    </w:p>
-    <w:p>
-      <w:r>
-        <w:t>Www.istat.it</w:t>
-      </w:r>
-    </w:p>
-    <w:p>
-      <w:r>
-        <w:t>Www.salute.gov.it</w:t>
-      </w:r>
-    </w:p>
-    <w:p>
-      <w:r>
-        <w:t>Www.degasperis.it</w:t>
-      </w:r>
-    </w:p>
-    <w:p>
-      <w:r>
-        <w:t>Www.executivecongress.it</w:t>
-      </w:r>
-    </w:p>
-    <w:p>
-      <w:r>
-        <w:t>Www.grupposandonato.it</w:t>
-      </w:r>
-    </w:p>
     <w:sectPr>
-      <w:footerReference w:type="default" r:id="rId16"/>
+      <w:footerReference w:type="default" r:id="rId17"/>
       <w:pgSz w:w="11906" w:h="16838"/>
       <w:pgMar w:top="1417" w:right="991" w:bottom="1134" w:left="1134" w:header="708" w:footer="708" w:gutter="0"/>
       <w:cols w:space="708"/>
@@ -4888,7 +5176,7 @@
 </file>
 
 <file path=word/endnotes.xml><?xml version="1.0" encoding="utf-8"?>
-<w:endnotes xmlns:wpc="http://schemas.microsoft.com/office/word/2010/wordprocessingCanvas" xmlns:cx="http://schemas.microsoft.com/office/drawing/2014/chartex" xmlns:cx1="http://schemas.microsoft.com/office/drawing/2015/9/8/chartex" xmlns:cx2="http://schemas.microsoft.com/office/drawing/2015/10/21/chartex" xmlns:cx3="http://schemas.microsoft.com/office/drawing/2016/5/9/chartex" xmlns:cx4="http://schemas.microsoft.com/office/drawing/2016/5/10/chartex" xmlns:cx5="http://schemas.microsoft.com/office/drawing/2016/5/11/chartex" xmlns:cx6="http://schemas.microsoft.com/office/drawing/2016/5/12/chartex" xmlns:cx7="http://schemas.microsoft.com/office/drawing/2016/5/13/chartex" xmlns:cx8="http://schemas.microsoft.com/office/drawing/2016/5/14/chartex" xmlns:mc="http://schemas.openxmlformats.org/markup-compatibility/2006" xmlns:aink="http://schemas.microsoft.com/office/drawing/2016/ink" xmlns:am3d="http://schemas.microsoft.com/office/drawing/2017/model3d" xmlns:o="urn:schemas-microsoft-com:office:office" xmlns:oel="http://schemas.microsoft.com/office/2019/extlst" xmlns:r="http://schemas.openxmlformats.org/officeDocument/2006/relationships" xmlns:m="http://schemas.openxmlformats.org/officeDocument/2006/math" xmlns:v="urn:schemas-microsoft-com:vml" xmlns:wp14="http://schemas.microsoft.com/office/word/2010/wordprocessingDrawing" xmlns:wp="http://schemas.openxmlformats.org/drawingml/2006/wordprocessingDrawing" xmlns:w10="urn:schemas-microsoft-com:office:word" xmlns:w="http://schemas.openxmlformats.org/wordprocessingml/2006/main" xmlns:w14="http://schemas.microsoft.com/office/word/2010/wordml" xmlns:w15="http://schemas.microsoft.com/office/word/2012/wordml" xmlns:w16cex="http://schemas.microsoft.com/office/word/2018/wordml/cex" xmlns:w16cid="http://schemas.microsoft.com/office/word/2016/wordml/cid" xmlns:w16="http://schemas.microsoft.com/office/word/2018/wordml" xmlns:w16sdtdh="http://schemas.microsoft.com/office/word/2020/wordml/sdtdatahash" xmlns:w16se="http://schemas.microsoft.com/office/word/2015/wordml/symex" xmlns:wpg="http://schemas.microsoft.com/office/word/2010/wordprocessingGroup" xmlns:wpi="http://schemas.microsoft.com/office/word/2010/wordprocessingInk" xmlns:wne="http://schemas.microsoft.com/office/word/2006/wordml" xmlns:wps="http://schemas.microsoft.com/office/word/2010/wordprocessingShape" mc:Ignorable="w14 w15 w16se w16cid w16 w16cex w16sdtdh wp14">
+<w:endnotes xmlns:wpc="http://schemas.microsoft.com/office/word/2010/wordprocessingCanvas" xmlns:cx="http://schemas.microsoft.com/office/drawing/2014/chartex" xmlns:cx1="http://schemas.microsoft.com/office/drawing/2015/9/8/chartex" xmlns:cx2="http://schemas.microsoft.com/office/drawing/2015/10/21/chartex" xmlns:cx3="http://schemas.microsoft.com/office/drawing/2016/5/9/chartex" xmlns:cx4="http://schemas.microsoft.com/office/drawing/2016/5/10/chartex" xmlns:cx5="http://schemas.microsoft.com/office/drawing/2016/5/11/chartex" xmlns:cx6="http://schemas.microsoft.com/office/drawing/2016/5/12/chartex" xmlns:cx7="http://schemas.microsoft.com/office/drawing/2016/5/13/chartex" xmlns:cx8="http://schemas.microsoft.com/office/drawing/2016/5/14/chartex" xmlns:mc="http://schemas.openxmlformats.org/markup-compatibility/2006" xmlns:aink="http://schemas.microsoft.com/office/drawing/2016/ink" xmlns:am3d="http://schemas.microsoft.com/office/drawing/2017/model3d" xmlns:o="urn:schemas-microsoft-com:office:office" xmlns:r="http://schemas.openxmlformats.org/officeDocument/2006/relationships" xmlns:m="http://schemas.openxmlformats.org/officeDocument/2006/math" xmlns:v="urn:schemas-microsoft-com:vml" xmlns:wp14="http://schemas.microsoft.com/office/word/2010/wordprocessingDrawing" xmlns:wp="http://schemas.openxmlformats.org/drawingml/2006/wordprocessingDrawing" xmlns:w10="urn:schemas-microsoft-com:office:word" xmlns:w="http://schemas.openxmlformats.org/wordprocessingml/2006/main" xmlns:w14="http://schemas.microsoft.com/office/word/2010/wordml" xmlns:w15="http://schemas.microsoft.com/office/word/2012/wordml" xmlns:w16cex="http://schemas.microsoft.com/office/word/2018/wordml/cex" xmlns:w16cid="http://schemas.microsoft.com/office/word/2016/wordml/cid" xmlns:w16="http://schemas.microsoft.com/office/word/2018/wordml" xmlns:w16sdtdh="http://schemas.microsoft.com/office/word/2020/wordml/sdtdatahash" xmlns:w16se="http://schemas.microsoft.com/office/word/2015/wordml/symex" xmlns:wpg="http://schemas.microsoft.com/office/word/2010/wordprocessingGroup" xmlns:wpi="http://schemas.microsoft.com/office/word/2010/wordprocessingInk" xmlns:wne="http://schemas.microsoft.com/office/word/2006/wordml" xmlns:wps="http://schemas.microsoft.com/office/word/2010/wordprocessingShape" mc:Ignorable="w14 w15 w16se w16cid w16 w16cex w16sdtdh wp14">
   <w:endnote w:type="separator" w:id="-1">
     <w:p>
       <w:pPr>
@@ -4913,7 +5201,7 @@
 </file>
 
 <file path=word/footer1.xml><?xml version="1.0" encoding="utf-8"?>
-<w:ftr xmlns:wpc="http://schemas.microsoft.com/office/word/2010/wordprocessingCanvas" xmlns:cx="http://schemas.microsoft.com/office/drawing/2014/chartex" xmlns:cx1="http://schemas.microsoft.com/office/drawing/2015/9/8/chartex" xmlns:cx2="http://schemas.microsoft.com/office/drawing/2015/10/21/chartex" xmlns:cx3="http://schemas.microsoft.com/office/drawing/2016/5/9/chartex" xmlns:cx4="http://schemas.microsoft.com/office/drawing/2016/5/10/chartex" xmlns:cx5="http://schemas.microsoft.com/office/drawing/2016/5/11/chartex" xmlns:cx6="http://schemas.microsoft.com/office/drawing/2016/5/12/chartex" xmlns:cx7="http://schemas.microsoft.com/office/drawing/2016/5/13/chartex" xmlns:cx8="http://schemas.microsoft.com/office/drawing/2016/5/14/chartex" xmlns:mc="http://schemas.openxmlformats.org/markup-compatibility/2006" xmlns:aink="http://schemas.microsoft.com/office/drawing/2016/ink" xmlns:am3d="http://schemas.microsoft.com/office/drawing/2017/model3d" xmlns:o="urn:schemas-microsoft-com:office:office" xmlns:oel="http://schemas.microsoft.com/office/2019/extlst" xmlns:r="http://schemas.openxmlformats.org/officeDocument/2006/relationships" xmlns:m="http://schemas.openxmlformats.org/officeDocument/2006/math" xmlns:v="urn:schemas-microsoft-com:vml" xmlns:wp14="http://schemas.microsoft.com/office/word/2010/wordprocessingDrawing" xmlns:wp="http://schemas.openxmlformats.org/drawingml/2006/wordprocessingDrawing" xmlns:w10="urn:schemas-microsoft-com:office:word" xmlns:w="http://schemas.openxmlformats.org/wordprocessingml/2006/main" xmlns:w14="http://schemas.microsoft.com/office/word/2010/wordml" xmlns:w15="http://schemas.microsoft.com/office/word/2012/wordml" xmlns:w16cex="http://schemas.microsoft.com/office/word/2018/wordml/cex" xmlns:w16cid="http://schemas.microsoft.com/office/word/2016/wordml/cid" xmlns:w16="http://schemas.microsoft.com/office/word/2018/wordml" xmlns:w16sdtdh="http://schemas.microsoft.com/office/word/2020/wordml/sdtdatahash" xmlns:w16se="http://schemas.microsoft.com/office/word/2015/wordml/symex" xmlns:wpg="http://schemas.microsoft.com/office/word/2010/wordprocessingGroup" xmlns:wpi="http://schemas.microsoft.com/office/word/2010/wordprocessingInk" xmlns:wne="http://schemas.microsoft.com/office/word/2006/wordml" xmlns:wps="http://schemas.microsoft.com/office/word/2010/wordprocessingShape" mc:Ignorable="w14 w15 w16se w16cid w16 w16cex w16sdtdh wp14">
+<w:ftr xmlns:wpc="http://schemas.microsoft.com/office/word/2010/wordprocessingCanvas" xmlns:cx="http://schemas.microsoft.com/office/drawing/2014/chartex" xmlns:cx1="http://schemas.microsoft.com/office/drawing/2015/9/8/chartex" xmlns:cx2="http://schemas.microsoft.com/office/drawing/2015/10/21/chartex" xmlns:cx3="http://schemas.microsoft.com/office/drawing/2016/5/9/chartex" xmlns:cx4="http://schemas.microsoft.com/office/drawing/2016/5/10/chartex" xmlns:cx5="http://schemas.microsoft.com/office/drawing/2016/5/11/chartex" xmlns:cx6="http://schemas.microsoft.com/office/drawing/2016/5/12/chartex" xmlns:cx7="http://schemas.microsoft.com/office/drawing/2016/5/13/chartex" xmlns:cx8="http://schemas.microsoft.com/office/drawing/2016/5/14/chartex" xmlns:mc="http://schemas.openxmlformats.org/markup-compatibility/2006" xmlns:aink="http://schemas.microsoft.com/office/drawing/2016/ink" xmlns:am3d="http://schemas.microsoft.com/office/drawing/2017/model3d" xmlns:o="urn:schemas-microsoft-com:office:office" xmlns:r="http://schemas.openxmlformats.org/officeDocument/2006/relationships" xmlns:m="http://schemas.openxmlformats.org/officeDocument/2006/math" xmlns:v="urn:schemas-microsoft-com:vml" xmlns:wp14="http://schemas.microsoft.com/office/word/2010/wordprocessingDrawing" xmlns:wp="http://schemas.openxmlformats.org/drawingml/2006/wordprocessingDrawing" xmlns:w10="urn:schemas-microsoft-com:office:word" xmlns:w="http://schemas.openxmlformats.org/wordprocessingml/2006/main" xmlns:w14="http://schemas.microsoft.com/office/word/2010/wordml" xmlns:w15="http://schemas.microsoft.com/office/word/2012/wordml" xmlns:w16cex="http://schemas.microsoft.com/office/word/2018/wordml/cex" xmlns:w16cid="http://schemas.microsoft.com/office/word/2016/wordml/cid" xmlns:w16="http://schemas.microsoft.com/office/word/2018/wordml" xmlns:w16sdtdh="http://schemas.microsoft.com/office/word/2020/wordml/sdtdatahash" xmlns:w16se="http://schemas.microsoft.com/office/word/2015/wordml/symex" xmlns:wpg="http://schemas.microsoft.com/office/word/2010/wordprocessingGroup" xmlns:wpi="http://schemas.microsoft.com/office/word/2010/wordprocessingInk" xmlns:wne="http://schemas.microsoft.com/office/word/2006/wordml" xmlns:wps="http://schemas.microsoft.com/office/word/2010/wordprocessingShape" mc:Ignorable="w14 w15 w16se w16cid w16 w16cex w16sdtdh wp14">
   <w:sdt>
     <w:sdtPr>
       <w:rPr>
@@ -4925,6 +5213,7 @@
         <w:docPartUnique/>
       </w:docPartObj>
     </w:sdtPr>
+    <w:sdtEndPr/>
     <w:sdtContent>
       <w:sdt>
         <w:sdtPr>
@@ -4933,6 +5222,7 @@
           </w:rPr>
           <w:id w:val="1806425445"/>
         </w:sdtPr>
+        <w:sdtEndPr/>
         <w:sdtContent>
           <w:p>
             <w:pPr>
@@ -5126,7 +5416,7 @@
 </file>
 
 <file path=word/footnotes.xml><?xml version="1.0" encoding="utf-8"?>
-<w:footnotes xmlns:wpc="http://schemas.microsoft.com/office/word/2010/wordprocessingCanvas" xmlns:cx="http://schemas.microsoft.com/office/drawing/2014/chartex" xmlns:cx1="http://schemas.microsoft.com/office/drawing/2015/9/8/chartex" xmlns:cx2="http://schemas.microsoft.com/office/drawing/2015/10/21/chartex" xmlns:cx3="http://schemas.microsoft.com/office/drawing/2016/5/9/chartex" xmlns:cx4="http://schemas.microsoft.com/office/drawing/2016/5/10/chartex" xmlns:cx5="http://schemas.microsoft.com/office/drawing/2016/5/11/chartex" xmlns:cx6="http://schemas.microsoft.com/office/drawing/2016/5/12/chartex" xmlns:cx7="http://schemas.microsoft.com/office/drawing/2016/5/13/chartex" xmlns:cx8="http://schemas.microsoft.com/office/drawing/2016/5/14/chartex" xmlns:mc="http://schemas.openxmlformats.org/markup-compatibility/2006" xmlns:aink="http://schemas.microsoft.com/office/drawing/2016/ink" xmlns:am3d="http://schemas.microsoft.com/office/drawing/2017/model3d" xmlns:o="urn:schemas-microsoft-com:office:office" xmlns:oel="http://schemas.microsoft.com/office/2019/extlst" xmlns:r="http://schemas.openxmlformats.org/officeDocument/2006/relationships" xmlns:m="http://schemas.openxmlformats.org/officeDocument/2006/math" xmlns:v="urn:schemas-microsoft-com:vml" xmlns:wp14="http://schemas.microsoft.com/office/word/2010/wordprocessingDrawing" xmlns:wp="http://schemas.openxmlformats.org/drawingml/2006/wordprocessingDrawing" xmlns:w10="urn:schemas-microsoft-com:office:word" xmlns:w="http://schemas.openxmlformats.org/wordprocessingml/2006/main" xmlns:w14="http://schemas.microsoft.com/office/word/2010/wordml" xmlns:w15="http://schemas.microsoft.com/office/word/2012/wordml" xmlns:w16cex="http://schemas.microsoft.com/office/word/2018/wordml/cex" xmlns:w16cid="http://schemas.microsoft.com/office/word/2016/wordml/cid" xmlns:w16="http://schemas.microsoft.com/office/word/2018/wordml" xmlns:w16sdtdh="http://schemas.microsoft.com/office/word/2020/wordml/sdtdatahash" xmlns:w16se="http://schemas.microsoft.com/office/word/2015/wordml/symex" xmlns:wpg="http://schemas.microsoft.com/office/word/2010/wordprocessingGroup" xmlns:wpi="http://schemas.microsoft.com/office/word/2010/wordprocessingInk" xmlns:wne="http://schemas.microsoft.com/office/word/2006/wordml" xmlns:wps="http://schemas.microsoft.com/office/word/2010/wordprocessingShape" mc:Ignorable="w14 w15 w16se w16cid w16 w16cex w16sdtdh wp14">
+<w:footnotes xmlns:wpc="http://schemas.microsoft.com/office/word/2010/wordprocessingCanvas" xmlns:cx="http://schemas.microsoft.com/office/drawing/2014/chartex" xmlns:cx1="http://schemas.microsoft.com/office/drawing/2015/9/8/chartex" xmlns:cx2="http://schemas.microsoft.com/office/drawing/2015/10/21/chartex" xmlns:cx3="http://schemas.microsoft.com/office/drawing/2016/5/9/chartex" xmlns:cx4="http://schemas.microsoft.com/office/drawing/2016/5/10/chartex" xmlns:cx5="http://schemas.microsoft.com/office/drawing/2016/5/11/chartex" xmlns:cx6="http://schemas.microsoft.com/office/drawing/2016/5/12/chartex" xmlns:cx7="http://schemas.microsoft.com/office/drawing/2016/5/13/chartex" xmlns:cx8="http://schemas.microsoft.com/office/drawing/2016/5/14/chartex" xmlns:mc="http://schemas.openxmlformats.org/markup-compatibility/2006" xmlns:aink="http://schemas.microsoft.com/office/drawing/2016/ink" xmlns:am3d="http://schemas.microsoft.com/office/drawing/2017/model3d" xmlns:o="urn:schemas-microsoft-com:office:office" xmlns:r="http://schemas.openxmlformats.org/officeDocument/2006/relationships" xmlns:m="http://schemas.openxmlformats.org/officeDocument/2006/math" xmlns:v="urn:schemas-microsoft-com:vml" xmlns:wp14="http://schemas.microsoft.com/office/word/2010/wordprocessingDrawing" xmlns:wp="http://schemas.openxmlformats.org/drawingml/2006/wordprocessingDrawing" xmlns:w10="urn:schemas-microsoft-com:office:word" xmlns:w="http://schemas.openxmlformats.org/wordprocessingml/2006/main" xmlns:w14="http://schemas.microsoft.com/office/word/2010/wordml" xmlns:w15="http://schemas.microsoft.com/office/word/2012/wordml" xmlns:w16cex="http://schemas.microsoft.com/office/word/2018/wordml/cex" xmlns:w16cid="http://schemas.microsoft.com/office/word/2016/wordml/cid" xmlns:w16="http://schemas.microsoft.com/office/word/2018/wordml" xmlns:w16sdtdh="http://schemas.microsoft.com/office/word/2020/wordml/sdtdatahash" xmlns:w16se="http://schemas.microsoft.com/office/word/2015/wordml/symex" xmlns:wpg="http://schemas.microsoft.com/office/word/2010/wordprocessingGroup" xmlns:wpi="http://schemas.microsoft.com/office/word/2010/wordprocessingInk" xmlns:wne="http://schemas.microsoft.com/office/word/2006/wordml" xmlns:wps="http://schemas.microsoft.com/office/word/2010/wordprocessingShape" mc:Ignorable="w14 w15 w16se w16cid w16 w16cex w16sdtdh wp14">
   <w:footnote w:type="separator" w:id="-1">
     <w:p>
       <w:pPr>
@@ -5151,7 +5441,7 @@
 </file>
 
 <file path=word/numbering.xml><?xml version="1.0" encoding="utf-8"?>
-<w:numbering xmlns:wpc="http://schemas.microsoft.com/office/word/2010/wordprocessingCanvas" xmlns:cx="http://schemas.microsoft.com/office/drawing/2014/chartex" xmlns:cx1="http://schemas.microsoft.com/office/drawing/2015/9/8/chartex" xmlns:cx2="http://schemas.microsoft.com/office/drawing/2015/10/21/chartex" xmlns:cx3="http://schemas.microsoft.com/office/drawing/2016/5/9/chartex" xmlns:cx4="http://schemas.microsoft.com/office/drawing/2016/5/10/chartex" xmlns:cx5="http://schemas.microsoft.com/office/drawing/2016/5/11/chartex" xmlns:cx6="http://schemas.microsoft.com/office/drawing/2016/5/12/chartex" xmlns:cx7="http://schemas.microsoft.com/office/drawing/2016/5/13/chartex" xmlns:cx8="http://schemas.microsoft.com/office/drawing/2016/5/14/chartex" xmlns:mc="http://schemas.openxmlformats.org/markup-compatibility/2006" xmlns:aink="http://schemas.microsoft.com/office/drawing/2016/ink" xmlns:am3d="http://schemas.microsoft.com/office/drawing/2017/model3d" xmlns:o="urn:schemas-microsoft-com:office:office" xmlns:oel="http://schemas.microsoft.com/office/2019/extlst" xmlns:r="http://schemas.openxmlformats.org/officeDocument/2006/relationships" xmlns:m="http://schemas.openxmlformats.org/officeDocument/2006/math" xmlns:v="urn:schemas-microsoft-com:vml" xmlns:wp14="http://schemas.microsoft.com/office/word/2010/wordprocessingDrawing" xmlns:wp="http://schemas.openxmlformats.org/drawingml/2006/wordprocessingDrawing" xmlns:w10="urn:schemas-microsoft-com:office:word" xmlns:w="http://schemas.openxmlformats.org/wordprocessingml/2006/main" xmlns:w14="http://schemas.microsoft.com/office/word/2010/wordml" xmlns:w15="http://schemas.microsoft.com/office/word/2012/wordml" xmlns:w16cex="http://schemas.microsoft.com/office/word/2018/wordml/cex" xmlns:w16cid="http://schemas.microsoft.com/office/word/2016/wordml/cid" xmlns:w16="http://schemas.microsoft.com/office/word/2018/wordml" xmlns:w16sdtdh="http://schemas.microsoft.com/office/word/2020/wordml/sdtdatahash" xmlns:w16se="http://schemas.microsoft.com/office/word/2015/wordml/symex" xmlns:wpg="http://schemas.microsoft.com/office/word/2010/wordprocessingGroup" xmlns:wpi="http://schemas.microsoft.com/office/word/2010/wordprocessingInk" xmlns:wne="http://schemas.microsoft.com/office/word/2006/wordml" xmlns:wps="http://schemas.microsoft.com/office/word/2010/wordprocessingShape" mc:Ignorable="w14 w15 w16se w16cid w16 w16cex w16sdtdh wp14">
+<w:numbering xmlns:wpc="http://schemas.microsoft.com/office/word/2010/wordprocessingCanvas" xmlns:cx="http://schemas.microsoft.com/office/drawing/2014/chartex" xmlns:cx1="http://schemas.microsoft.com/office/drawing/2015/9/8/chartex" xmlns:cx2="http://schemas.microsoft.com/office/drawing/2015/10/21/chartex" xmlns:cx3="http://schemas.microsoft.com/office/drawing/2016/5/9/chartex" xmlns:cx4="http://schemas.microsoft.com/office/drawing/2016/5/10/chartex" xmlns:cx5="http://schemas.microsoft.com/office/drawing/2016/5/11/chartex" xmlns:cx6="http://schemas.microsoft.com/office/drawing/2016/5/12/chartex" xmlns:cx7="http://schemas.microsoft.com/office/drawing/2016/5/13/chartex" xmlns:cx8="http://schemas.microsoft.com/office/drawing/2016/5/14/chartex" xmlns:mc="http://schemas.openxmlformats.org/markup-compatibility/2006" xmlns:aink="http://schemas.microsoft.com/office/drawing/2016/ink" xmlns:am3d="http://schemas.microsoft.com/office/drawing/2017/model3d" xmlns:o="urn:schemas-microsoft-com:office:office" xmlns:r="http://schemas.openxmlformats.org/officeDocument/2006/relationships" xmlns:m="http://schemas.openxmlformats.org/officeDocument/2006/math" xmlns:v="urn:schemas-microsoft-com:vml" xmlns:wp14="http://schemas.microsoft.com/office/word/2010/wordprocessingDrawing" xmlns:wp="http://schemas.openxmlformats.org/drawingml/2006/wordprocessingDrawing" xmlns:w10="urn:schemas-microsoft-com:office:word" xmlns:w="http://schemas.openxmlformats.org/wordprocessingml/2006/main" xmlns:w14="http://schemas.microsoft.com/office/word/2010/wordml" xmlns:w15="http://schemas.microsoft.com/office/word/2012/wordml" xmlns:w16cex="http://schemas.microsoft.com/office/word/2018/wordml/cex" xmlns:w16cid="http://schemas.microsoft.com/office/word/2016/wordml/cid" xmlns:w16="http://schemas.microsoft.com/office/word/2018/wordml" xmlns:w16sdtdh="http://schemas.microsoft.com/office/word/2020/wordml/sdtdatahash" xmlns:w16se="http://schemas.microsoft.com/office/word/2015/wordml/symex" xmlns:wpg="http://schemas.microsoft.com/office/word/2010/wordprocessingGroup" xmlns:wpi="http://schemas.microsoft.com/office/word/2010/wordprocessingInk" xmlns:wne="http://schemas.microsoft.com/office/word/2006/wordml" xmlns:wps="http://schemas.microsoft.com/office/word/2010/wordprocessingShape" mc:Ignorable="w14 w15 w16se w16cid w16 w16cex w16sdtdh wp14">
   <w:abstractNum w:abstractNumId="0" w15:restartNumberingAfterBreak="0">
     <w:nsid w:val="036A2434"/>
     <w:multiLevelType w:val="hybridMultilevel"/>
@@ -7520,76 +7810,76 @@
       </w:rPr>
     </w:lvl>
   </w:abstractNum>
-  <w:num w:numId="1" w16cid:durableId="817038133">
+  <w:num w:numId="1">
     <w:abstractNumId w:val="18"/>
   </w:num>
-  <w:num w:numId="2" w16cid:durableId="697705640">
+  <w:num w:numId="2">
     <w:abstractNumId w:val="23"/>
   </w:num>
-  <w:num w:numId="3" w16cid:durableId="708409652">
+  <w:num w:numId="3">
     <w:abstractNumId w:val="12"/>
   </w:num>
-  <w:num w:numId="4" w16cid:durableId="1427968120">
+  <w:num w:numId="4">
     <w:abstractNumId w:val="3"/>
   </w:num>
-  <w:num w:numId="5" w16cid:durableId="927467087">
+  <w:num w:numId="5">
     <w:abstractNumId w:val="10"/>
   </w:num>
-  <w:num w:numId="6" w16cid:durableId="1992559072">
+  <w:num w:numId="6">
     <w:abstractNumId w:val="14"/>
   </w:num>
-  <w:num w:numId="7" w16cid:durableId="120266710">
+  <w:num w:numId="7">
     <w:abstractNumId w:val="19"/>
   </w:num>
-  <w:num w:numId="8" w16cid:durableId="1461995957">
+  <w:num w:numId="8">
     <w:abstractNumId w:val="1"/>
   </w:num>
-  <w:num w:numId="9" w16cid:durableId="1184318153">
+  <w:num w:numId="9">
     <w:abstractNumId w:val="9"/>
   </w:num>
-  <w:num w:numId="10" w16cid:durableId="1814520251">
+  <w:num w:numId="10">
     <w:abstractNumId w:val="16"/>
   </w:num>
-  <w:num w:numId="11" w16cid:durableId="1836994056">
+  <w:num w:numId="11">
     <w:abstractNumId w:val="11"/>
   </w:num>
-  <w:num w:numId="12" w16cid:durableId="917402363">
+  <w:num w:numId="12">
     <w:abstractNumId w:val="2"/>
   </w:num>
-  <w:num w:numId="13" w16cid:durableId="654651406">
+  <w:num w:numId="13">
     <w:abstractNumId w:val="6"/>
   </w:num>
-  <w:num w:numId="14" w16cid:durableId="1388921154">
+  <w:num w:numId="14">
     <w:abstractNumId w:val="7"/>
   </w:num>
-  <w:num w:numId="15" w16cid:durableId="1709993426">
+  <w:num w:numId="15">
     <w:abstractNumId w:val="0"/>
   </w:num>
-  <w:num w:numId="16" w16cid:durableId="1687440133">
+  <w:num w:numId="16">
     <w:abstractNumId w:val="22"/>
   </w:num>
-  <w:num w:numId="17" w16cid:durableId="1761370288">
+  <w:num w:numId="17">
     <w:abstractNumId w:val="13"/>
   </w:num>
-  <w:num w:numId="18" w16cid:durableId="1737432808">
+  <w:num w:numId="18">
     <w:abstractNumId w:val="8"/>
   </w:num>
-  <w:num w:numId="19" w16cid:durableId="2146191654">
+  <w:num w:numId="19">
     <w:abstractNumId w:val="4"/>
   </w:num>
-  <w:num w:numId="20" w16cid:durableId="1245841204">
+  <w:num w:numId="20">
     <w:abstractNumId w:val="17"/>
   </w:num>
-  <w:num w:numId="21" w16cid:durableId="718941253">
+  <w:num w:numId="21">
     <w:abstractNumId w:val="21"/>
   </w:num>
-  <w:num w:numId="22" w16cid:durableId="556940261">
+  <w:num w:numId="22">
     <w:abstractNumId w:val="15"/>
   </w:num>
-  <w:num w:numId="23" w16cid:durableId="659625088">
+  <w:num w:numId="23">
     <w:abstractNumId w:val="5"/>
   </w:num>
-  <w:num w:numId="24" w16cid:durableId="96751645">
+  <w:num w:numId="24">
     <w:abstractNumId w:val="20"/>
   </w:num>
 </w:numbering>

</xml_diff>